<commit_message>
Update tables and figures with values
</commit_message>
<xml_diff>
--- a/results/hindcast_model_table.docx
+++ b/results/hindcast_model_table.docx
@@ -272,18 +272,7 @@
                     <w:sz w:val="16"/>
                     <w:szCs w:val="16"/>
                   </w:rPr>
-                  <m:t>count</m:t>
-                </m:r>
-                <m:r>
-                  <m:rPr>
-                    <m:sty m:val="p"/>
-                  </m:rPr>
-                  <w:rPr>
-                    <w:rFonts w:ascii="Cambria Math" w:hAnsi="Cambria Math" w:cs="Times New Roman"/>
-                    <w:sz w:val="16"/>
-                    <w:szCs w:val="16"/>
-                  </w:rPr>
-                  <m:t xml:space="preserve">= </m:t>
+                  <m:t xml:space="preserve">count= </m:t>
                 </m:r>
                 <m:sSub>
                   <m:sSubPr>
@@ -857,18 +846,7 @@
                     <w:sz w:val="16"/>
                     <w:szCs w:val="16"/>
                   </w:rPr>
-                  <m:t>(</m:t>
-                </m:r>
-                <m:r>
-                  <m:rPr>
-                    <m:sty m:val="p"/>
-                  </m:rPr>
-                  <w:rPr>
-                    <w:rFonts w:ascii="Cambria Math" w:hAnsi="Cambria Math" w:cs="Times New Roman"/>
-                    <w:sz w:val="16"/>
-                    <w:szCs w:val="16"/>
-                  </w:rPr>
-                  <m:t>la</m:t>
+                  <m:t>(la</m:t>
                 </m:r>
                 <m:sSub>
                   <m:sSubPr>
@@ -966,18 +944,7 @@
                     <w:sz w:val="16"/>
                     <w:szCs w:val="16"/>
                   </w:rPr>
-                  <m:t>, by=T)</m:t>
-                </m:r>
-                <m:r>
-                  <m:rPr>
-                    <m:sty m:val="p"/>
-                  </m:rPr>
-                  <w:rPr>
-                    <w:rFonts w:ascii="Cambria Math" w:hAnsi="Cambria Math" w:cs="Times New Roman"/>
-                    <w:sz w:val="16"/>
-                    <w:szCs w:val="16"/>
-                  </w:rPr>
-                  <m:t xml:space="preserve">+ </m:t>
+                  <m:t xml:space="preserve">, by=T)+ </m:t>
                 </m:r>
                 <m:sSub>
                   <m:sSubPr>
@@ -1168,18 +1135,7 @@
                     <w:sz w:val="16"/>
                     <w:szCs w:val="16"/>
                   </w:rPr>
-                  <m:t>count</m:t>
-                </m:r>
-                <m:r>
-                  <m:rPr>
-                    <m:sty m:val="p"/>
-                  </m:rPr>
-                  <w:rPr>
-                    <w:rFonts w:ascii="Cambria Math" w:hAnsi="Cambria Math" w:cs="Times New Roman"/>
-                    <w:sz w:val="16"/>
-                    <w:szCs w:val="16"/>
-                  </w:rPr>
-                  <m:t xml:space="preserve">= </m:t>
+                  <m:t xml:space="preserve">count= </m:t>
                 </m:r>
                 <m:sSub>
                   <m:sSubPr>
@@ -2061,18 +2017,7 @@
                     <w:sz w:val="16"/>
                     <w:szCs w:val="16"/>
                   </w:rPr>
-                  <m:t>count</m:t>
-                </m:r>
-                <m:r>
-                  <m:rPr>
-                    <m:sty m:val="p"/>
-                  </m:rPr>
-                  <w:rPr>
-                    <w:rFonts w:ascii="Cambria Math" w:hAnsi="Cambria Math" w:cs="Times New Roman"/>
-                    <w:sz w:val="16"/>
-                    <w:szCs w:val="16"/>
-                  </w:rPr>
-                  <m:t xml:space="preserve">= </m:t>
+                  <m:t xml:space="preserve">count= </m:t>
                 </m:r>
                 <m:sSub>
                   <m:sSubPr>
@@ -2934,18 +2879,7 @@
                     <w:sz w:val="16"/>
                     <w:szCs w:val="16"/>
                   </w:rPr>
-                  <m:t>count</m:t>
-                </m:r>
-                <m:r>
-                  <m:rPr>
-                    <m:sty m:val="p"/>
-                  </m:rPr>
-                  <w:rPr>
-                    <w:rFonts w:ascii="Cambria Math" w:hAnsi="Cambria Math" w:cs="Times New Roman"/>
-                    <w:sz w:val="16"/>
-                    <w:szCs w:val="16"/>
-                  </w:rPr>
-                  <m:t xml:space="preserve">= </m:t>
+                  <m:t xml:space="preserve">count= </m:t>
                 </m:r>
                 <m:sSub>
                   <m:sSubPr>
@@ -3766,18 +3700,7 @@
                     <w:sz w:val="16"/>
                     <w:szCs w:val="16"/>
                   </w:rPr>
-                  <m:t>count</m:t>
-                </m:r>
-                <m:r>
-                  <m:rPr>
-                    <m:sty m:val="p"/>
-                  </m:rPr>
-                  <w:rPr>
-                    <w:rFonts w:ascii="Cambria Math" w:hAnsi="Cambria Math" w:cs="Times New Roman"/>
-                    <w:sz w:val="16"/>
-                    <w:szCs w:val="16"/>
-                  </w:rPr>
-                  <m:t xml:space="preserve">= </m:t>
+                  <m:t xml:space="preserve">count= </m:t>
                 </m:r>
                 <m:sSub>
                   <m:sSubPr>
@@ -4463,6 +4386,14 @@
                 <w:szCs w:val="20"/>
               </w:rPr>
             </w:pPr>
+            <w:r>
+              <w:rPr>
+                <w:rFonts w:ascii="Times New Roman" w:hAnsi="Times New Roman" w:cs="Times New Roman"/>
+                <w:sz w:val="20"/>
+                <w:szCs w:val="20"/>
+              </w:rPr>
+              <w:t>50.4</w:t>
+            </w:r>
           </w:p>
         </w:tc>
         <w:tc>
@@ -4484,6 +4415,14 @@
                 <w:szCs w:val="20"/>
               </w:rPr>
             </w:pPr>
+            <w:r>
+              <w:rPr>
+                <w:rFonts w:ascii="Times New Roman" w:hAnsi="Times New Roman" w:cs="Times New Roman"/>
+                <w:sz w:val="20"/>
+                <w:szCs w:val="20"/>
+              </w:rPr>
+              <w:t>72.8%</w:t>
+            </w:r>
           </w:p>
         </w:tc>
       </w:tr>
@@ -4575,18 +4514,7 @@
                     <w:sz w:val="16"/>
                     <w:szCs w:val="16"/>
                   </w:rPr>
-                  <m:t>count</m:t>
-                </m:r>
-                <m:r>
-                  <m:rPr>
-                    <m:sty m:val="p"/>
-                  </m:rPr>
-                  <w:rPr>
-                    <w:rFonts w:ascii="Cambria Math" w:hAnsi="Cambria Math" w:cs="Times New Roman"/>
-                    <w:sz w:val="16"/>
-                    <w:szCs w:val="16"/>
-                  </w:rPr>
-                  <m:t xml:space="preserve">= </m:t>
+                  <m:t xml:space="preserve">count= </m:t>
                 </m:r>
                 <m:sSub>
                   <m:sSubPr>
@@ -5272,6 +5200,14 @@
                 <w:szCs w:val="20"/>
               </w:rPr>
             </w:pPr>
+            <w:r>
+              <w:rPr>
+                <w:rFonts w:ascii="Times New Roman" w:hAnsi="Times New Roman" w:cs="Times New Roman"/>
+                <w:sz w:val="20"/>
+                <w:szCs w:val="20"/>
+              </w:rPr>
+              <w:t>115.7</w:t>
+            </w:r>
           </w:p>
         </w:tc>
         <w:tc>
@@ -5293,6 +5229,14 @@
                 <w:szCs w:val="20"/>
               </w:rPr>
             </w:pPr>
+            <w:r>
+              <w:rPr>
+                <w:rFonts w:ascii="Times New Roman" w:hAnsi="Times New Roman" w:cs="Times New Roman"/>
+                <w:sz w:val="20"/>
+                <w:szCs w:val="20"/>
+              </w:rPr>
+              <w:t>76.6%</w:t>
+            </w:r>
           </w:p>
         </w:tc>
       </w:tr>
@@ -5406,19 +5350,7 @@
                     <w:szCs w:val="16"/>
                     <w:highlight w:val="lightGray"/>
                   </w:rPr>
-                  <m:t>count</m:t>
-                </m:r>
-                <m:r>
-                  <m:rPr>
-                    <m:sty m:val="p"/>
-                  </m:rPr>
-                  <w:rPr>
-                    <w:rFonts w:ascii="Cambria Math" w:hAnsi="Cambria Math" w:cs="Times New Roman"/>
-                    <w:sz w:val="16"/>
-                    <w:szCs w:val="16"/>
-                    <w:highlight w:val="lightGray"/>
-                  </w:rPr>
-                  <m:t xml:space="preserve">= </m:t>
+                  <m:t xml:space="preserve">count= </m:t>
                 </m:r>
                 <m:sSub>
                   <m:sSubPr>
@@ -6343,18 +6275,7 @@
                     <w:sz w:val="16"/>
                     <w:szCs w:val="16"/>
                   </w:rPr>
-                  <m:t>count</m:t>
-                </m:r>
-                <m:r>
-                  <m:rPr>
-                    <m:sty m:val="p"/>
-                  </m:rPr>
-                  <w:rPr>
-                    <w:rFonts w:ascii="Cambria Math" w:hAnsi="Cambria Math" w:cs="Times New Roman"/>
-                    <w:sz w:val="16"/>
-                    <w:szCs w:val="16"/>
-                  </w:rPr>
-                  <m:t xml:space="preserve">= </m:t>
+                  <m:t xml:space="preserve">count= </m:t>
                 </m:r>
                 <m:sSub>
                   <m:sSubPr>
@@ -7089,6 +7010,14 @@
                 <w:szCs w:val="20"/>
               </w:rPr>
             </w:pPr>
+            <w:r>
+              <w:rPr>
+                <w:rFonts w:ascii="Times New Roman" w:hAnsi="Times New Roman" w:cs="Times New Roman"/>
+                <w:sz w:val="20"/>
+                <w:szCs w:val="20"/>
+              </w:rPr>
+              <w:t>115.9</w:t>
+            </w:r>
           </w:p>
         </w:tc>
         <w:tc>
@@ -7110,6 +7039,14 @@
                 <w:szCs w:val="20"/>
               </w:rPr>
             </w:pPr>
+            <w:r>
+              <w:rPr>
+                <w:rFonts w:ascii="Times New Roman" w:hAnsi="Times New Roman" w:cs="Times New Roman"/>
+                <w:sz w:val="20"/>
+                <w:szCs w:val="20"/>
+              </w:rPr>
+              <w:t>66.7%</w:t>
+            </w:r>
           </w:p>
         </w:tc>
       </w:tr>
@@ -7187,9 +7124,982 @@
         </mc:AlternateContent>
       </w:r>
     </w:p>
+    <w:p>
+      <w:r>
+        <w:br w:type="page"/>
+      </w:r>
+    </w:p>
+    <w:tbl>
+      <w:tblPr>
+        <w:tblStyle w:val="TableGrid"/>
+        <w:tblW w:w="10941" w:type="dxa"/>
+        <w:tblInd w:w="-1085" w:type="dxa"/>
+        <w:tblLook w:val="04A0" w:firstRow="1" w:lastRow="0" w:firstColumn="1" w:lastColumn="0" w:noHBand="0" w:noVBand="1"/>
+      </w:tblPr>
+      <w:tblGrid>
+        <w:gridCol w:w="1074"/>
+        <w:gridCol w:w="1086"/>
+        <w:gridCol w:w="2195"/>
+        <w:gridCol w:w="2195"/>
+        <w:gridCol w:w="2195"/>
+        <w:gridCol w:w="2196"/>
+      </w:tblGrid>
+      <w:tr>
+        <w:trPr>
+          <w:trHeight w:val="270"/>
+        </w:trPr>
+        <w:tc>
+          <w:tcPr>
+            <w:tcW w:w="1041" w:type="dxa"/>
+            <w:tcBorders>
+              <w:left w:val="nil"/>
+              <w:bottom w:val="double" w:sz="4" w:space="0" w:color="auto"/>
+              <w:right w:val="nil"/>
+            </w:tcBorders>
+          </w:tcPr>
+          <w:p>
+            <w:pPr>
+              <w:jc w:val="center"/>
+            </w:pPr>
+            <w:r>
+              <w:lastRenderedPageBreak/>
+              <w:t>Species</w:t>
+            </w:r>
+          </w:p>
+        </w:tc>
+        <w:tc>
+          <w:tcPr>
+            <w:tcW w:w="1119" w:type="dxa"/>
+            <w:tcBorders>
+              <w:left w:val="nil"/>
+              <w:bottom w:val="double" w:sz="4" w:space="0" w:color="auto"/>
+              <w:right w:val="nil"/>
+            </w:tcBorders>
+          </w:tcPr>
+          <w:p>
+            <w:pPr>
+              <w:jc w:val="center"/>
+            </w:pPr>
+            <w:r>
+              <w:t>Life Stage</w:t>
+            </w:r>
+          </w:p>
+        </w:tc>
+        <w:tc>
+          <w:tcPr>
+            <w:tcW w:w="2195" w:type="dxa"/>
+            <w:tcBorders>
+              <w:left w:val="nil"/>
+              <w:bottom w:val="double" w:sz="4" w:space="0" w:color="auto"/>
+              <w:right w:val="nil"/>
+            </w:tcBorders>
+          </w:tcPr>
+          <w:p>
+            <w:pPr>
+              <w:jc w:val="center"/>
+              <w:rPr>
+                <w:noProof/>
+              </w:rPr>
+            </w:pPr>
+            <w:r>
+              <w:rPr>
+                <w:noProof/>
+              </w:rPr>
+              <w:t>Day of Year</w:t>
+            </w:r>
+          </w:p>
+        </w:tc>
+        <w:tc>
+          <w:tcPr>
+            <w:tcW w:w="2195" w:type="dxa"/>
+            <w:tcBorders>
+              <w:left w:val="nil"/>
+              <w:bottom w:val="double" w:sz="4" w:space="0" w:color="auto"/>
+              <w:right w:val="nil"/>
+            </w:tcBorders>
+          </w:tcPr>
+          <w:p>
+            <w:pPr>
+              <w:jc w:val="center"/>
+              <w:rPr>
+                <w:noProof/>
+              </w:rPr>
+            </w:pPr>
+            <w:r>
+              <w:rPr>
+                <w:noProof/>
+              </w:rPr>
+              <w:t>Temperature</w:t>
+            </w:r>
+          </w:p>
+        </w:tc>
+        <w:tc>
+          <w:tcPr>
+            <w:tcW w:w="2195" w:type="dxa"/>
+            <w:tcBorders>
+              <w:left w:val="nil"/>
+              <w:bottom w:val="double" w:sz="4" w:space="0" w:color="auto"/>
+              <w:right w:val="nil"/>
+            </w:tcBorders>
+          </w:tcPr>
+          <w:p>
+            <w:pPr>
+              <w:jc w:val="center"/>
+              <w:rPr>
+                <w:noProof/>
+              </w:rPr>
+            </w:pPr>
+            <w:r>
+              <w:rPr>
+                <w:noProof/>
+              </w:rPr>
+              <w:t>Salinity</w:t>
+            </w:r>
+          </w:p>
+        </w:tc>
+        <w:tc>
+          <w:tcPr>
+            <w:tcW w:w="2196" w:type="dxa"/>
+            <w:tcBorders>
+              <w:left w:val="nil"/>
+              <w:bottom w:val="double" w:sz="4" w:space="0" w:color="auto"/>
+              <w:right w:val="nil"/>
+            </w:tcBorders>
+          </w:tcPr>
+          <w:p>
+            <w:pPr>
+              <w:jc w:val="center"/>
+              <w:rPr>
+                <w:noProof/>
+              </w:rPr>
+            </w:pPr>
+            <w:r>
+              <w:rPr>
+                <w:noProof/>
+              </w:rPr>
+              <w:t>Day of Year by SST</w:t>
+            </w:r>
+          </w:p>
+        </w:tc>
+      </w:tr>
+      <w:tr>
+        <w:trPr>
+          <w:trHeight w:val="270"/>
+        </w:trPr>
+        <w:tc>
+          <w:tcPr>
+            <w:tcW w:w="1041" w:type="dxa"/>
+            <w:vMerge w:val="restart"/>
+            <w:tcBorders>
+              <w:top w:val="double" w:sz="4" w:space="0" w:color="auto"/>
+              <w:left w:val="nil"/>
+              <w:right w:val="nil"/>
+            </w:tcBorders>
+            <w:vAlign w:val="center"/>
+          </w:tcPr>
+          <w:p>
+            <w:pPr>
+              <w:jc w:val="center"/>
+              <w:rPr>
+                <w:b/>
+                <w:bCs/>
+              </w:rPr>
+            </w:pPr>
+            <w:r>
+              <w:rPr>
+                <w:b/>
+                <w:bCs/>
+              </w:rPr>
+              <w:t>Walleye Pollock</w:t>
+            </w:r>
+          </w:p>
+        </w:tc>
+        <w:tc>
+          <w:tcPr>
+            <w:tcW w:w="1119" w:type="dxa"/>
+            <w:tcBorders>
+              <w:top w:val="double" w:sz="4" w:space="0" w:color="auto"/>
+              <w:left w:val="nil"/>
+              <w:bottom w:val="nil"/>
+              <w:right w:val="nil"/>
+            </w:tcBorders>
+            <w:vAlign w:val="center"/>
+          </w:tcPr>
+          <w:p>
+            <w:pPr>
+              <w:jc w:val="center"/>
+            </w:pPr>
+            <w:r>
+              <w:t>Egg</w:t>
+            </w:r>
+          </w:p>
+        </w:tc>
+        <w:tc>
+          <w:tcPr>
+            <w:tcW w:w="8781" w:type="dxa"/>
+            <w:gridSpan w:val="4"/>
+            <w:tcBorders>
+              <w:top w:val="double" w:sz="4" w:space="0" w:color="auto"/>
+              <w:left w:val="nil"/>
+              <w:bottom w:val="nil"/>
+              <w:right w:val="nil"/>
+            </w:tcBorders>
+          </w:tcPr>
+          <w:p>
+            <w:r>
+              <w:rPr>
+                <w:noProof/>
+              </w:rPr>
+              <w:drawing>
+                <wp:inline distT="0" distB="0" distL="0" distR="0" wp14:anchorId="3DA84C32" wp14:editId="67C441ED">
+                  <wp:extent cx="4063998" cy="1219200"/>
+                  <wp:effectExtent l="0" t="0" r="0" b="0"/>
+                  <wp:docPr id="2" name="Picture 2" descr="Diagram&#10;&#10;Description automatically generated"/>
+                  <wp:cNvGraphicFramePr>
+                    <a:graphicFrameLocks xmlns:a="http://schemas.openxmlformats.org/drawingml/2006/main" noChangeAspect="1"/>
+                  </wp:cNvGraphicFramePr>
+                  <a:graphic xmlns:a="http://schemas.openxmlformats.org/drawingml/2006/main">
+                    <a:graphicData uri="http://schemas.openxmlformats.org/drawingml/2006/picture">
+                      <pic:pic xmlns:pic="http://schemas.openxmlformats.org/drawingml/2006/picture">
+                        <pic:nvPicPr>
+                          <pic:cNvPr id="2" name="Picture 2" descr="Diagram&#10;&#10;Description automatically generated"/>
+                          <pic:cNvPicPr/>
+                        </pic:nvPicPr>
+                        <pic:blipFill>
+                          <a:blip r:embed="rId4" cstate="print">
+                            <a:extLst>
+                              <a:ext uri="{28A0092B-C50C-407E-A947-70E740481C1C}">
+                                <a14:useLocalDpi xmlns:a14="http://schemas.microsoft.com/office/drawing/2010/main" val="0"/>
+                              </a:ext>
+                            </a:extLst>
+                          </a:blip>
+                          <a:stretch>
+                            <a:fillRect/>
+                          </a:stretch>
+                        </pic:blipFill>
+                        <pic:spPr>
+                          <a:xfrm>
+                            <a:off x="0" y="0"/>
+                            <a:ext cx="4093841" cy="1228153"/>
+                          </a:xfrm>
+                          <a:prstGeom prst="rect">
+                            <a:avLst/>
+                          </a:prstGeom>
+                        </pic:spPr>
+                      </pic:pic>
+                    </a:graphicData>
+                  </a:graphic>
+                </wp:inline>
+              </w:drawing>
+            </w:r>
+          </w:p>
+        </w:tc>
+      </w:tr>
+      <w:tr>
+        <w:trPr>
+          <w:trHeight w:val="270"/>
+        </w:trPr>
+        <w:tc>
+          <w:tcPr>
+            <w:tcW w:w="1041" w:type="dxa"/>
+            <w:vMerge/>
+            <w:tcBorders>
+              <w:left w:val="nil"/>
+              <w:bottom w:val="nil"/>
+              <w:right w:val="nil"/>
+            </w:tcBorders>
+            <w:vAlign w:val="center"/>
+          </w:tcPr>
+          <w:p>
+            <w:pPr>
+              <w:jc w:val="center"/>
+              <w:rPr>
+                <w:b/>
+                <w:bCs/>
+              </w:rPr>
+            </w:pPr>
+          </w:p>
+        </w:tc>
+        <w:tc>
+          <w:tcPr>
+            <w:tcW w:w="1119" w:type="dxa"/>
+            <w:tcBorders>
+              <w:top w:val="nil"/>
+              <w:left w:val="nil"/>
+              <w:bottom w:val="nil"/>
+              <w:right w:val="nil"/>
+            </w:tcBorders>
+            <w:vAlign w:val="center"/>
+          </w:tcPr>
+          <w:p>
+            <w:pPr>
+              <w:jc w:val="center"/>
+            </w:pPr>
+            <w:r>
+              <w:t>Larvae</w:t>
+            </w:r>
+          </w:p>
+        </w:tc>
+        <w:tc>
+          <w:tcPr>
+            <w:tcW w:w="8781" w:type="dxa"/>
+            <w:gridSpan w:val="4"/>
+            <w:tcBorders>
+              <w:top w:val="nil"/>
+              <w:left w:val="nil"/>
+              <w:bottom w:val="nil"/>
+              <w:right w:val="nil"/>
+            </w:tcBorders>
+          </w:tcPr>
+          <w:p>
+            <w:r>
+              <w:rPr>
+                <w:noProof/>
+              </w:rPr>
+              <w:drawing>
+                <wp:inline distT="0" distB="0" distL="0" distR="0" wp14:anchorId="64B8B663" wp14:editId="2D75CBA5">
+                  <wp:extent cx="4063365" cy="1219010"/>
+                  <wp:effectExtent l="0" t="0" r="0" b="635"/>
+                  <wp:docPr id="3" name="Picture 3" descr="Diagram&#10;&#10;Description automatically generated with medium confidence"/>
+                  <wp:cNvGraphicFramePr>
+                    <a:graphicFrameLocks xmlns:a="http://schemas.openxmlformats.org/drawingml/2006/main" noChangeAspect="1"/>
+                  </wp:cNvGraphicFramePr>
+                  <a:graphic xmlns:a="http://schemas.openxmlformats.org/drawingml/2006/main">
+                    <a:graphicData uri="http://schemas.openxmlformats.org/drawingml/2006/picture">
+                      <pic:pic xmlns:pic="http://schemas.openxmlformats.org/drawingml/2006/picture">
+                        <pic:nvPicPr>
+                          <pic:cNvPr id="3" name="Picture 3" descr="Diagram&#10;&#10;Description automatically generated with medium confidence"/>
+                          <pic:cNvPicPr/>
+                        </pic:nvPicPr>
+                        <pic:blipFill>
+                          <a:blip r:embed="rId5" cstate="print">
+                            <a:extLst>
+                              <a:ext uri="{28A0092B-C50C-407E-A947-70E740481C1C}">
+                                <a14:useLocalDpi xmlns:a14="http://schemas.microsoft.com/office/drawing/2010/main" val="0"/>
+                              </a:ext>
+                            </a:extLst>
+                          </a:blip>
+                          <a:stretch>
+                            <a:fillRect/>
+                          </a:stretch>
+                        </pic:blipFill>
+                        <pic:spPr>
+                          <a:xfrm>
+                            <a:off x="0" y="0"/>
+                            <a:ext cx="4067637" cy="1220291"/>
+                          </a:xfrm>
+                          <a:prstGeom prst="rect">
+                            <a:avLst/>
+                          </a:prstGeom>
+                        </pic:spPr>
+                      </pic:pic>
+                    </a:graphicData>
+                  </a:graphic>
+                </wp:inline>
+              </w:drawing>
+            </w:r>
+          </w:p>
+        </w:tc>
+      </w:tr>
+      <w:tr>
+        <w:trPr>
+          <w:trHeight w:val="135"/>
+        </w:trPr>
+        <w:tc>
+          <w:tcPr>
+            <w:tcW w:w="1041" w:type="dxa"/>
+            <w:vMerge w:val="restart"/>
+            <w:tcBorders>
+              <w:top w:val="nil"/>
+              <w:left w:val="nil"/>
+              <w:right w:val="nil"/>
+            </w:tcBorders>
+            <w:vAlign w:val="center"/>
+          </w:tcPr>
+          <w:p>
+            <w:pPr>
+              <w:jc w:val="center"/>
+              <w:rPr>
+                <w:b/>
+                <w:bCs/>
+              </w:rPr>
+            </w:pPr>
+            <w:r>
+              <w:rPr>
+                <w:b/>
+                <w:bCs/>
+              </w:rPr>
+              <w:t>Flathead Sole</w:t>
+            </w:r>
+          </w:p>
+        </w:tc>
+        <w:tc>
+          <w:tcPr>
+            <w:tcW w:w="1119" w:type="dxa"/>
+            <w:tcBorders>
+              <w:top w:val="nil"/>
+              <w:left w:val="nil"/>
+              <w:bottom w:val="nil"/>
+              <w:right w:val="nil"/>
+            </w:tcBorders>
+            <w:vAlign w:val="center"/>
+          </w:tcPr>
+          <w:p>
+            <w:pPr>
+              <w:jc w:val="center"/>
+            </w:pPr>
+            <w:r>
+              <w:t>Egg</w:t>
+            </w:r>
+          </w:p>
+        </w:tc>
+        <w:tc>
+          <w:tcPr>
+            <w:tcW w:w="8781" w:type="dxa"/>
+            <w:gridSpan w:val="4"/>
+            <w:tcBorders>
+              <w:top w:val="nil"/>
+              <w:left w:val="nil"/>
+              <w:bottom w:val="nil"/>
+              <w:right w:val="nil"/>
+            </w:tcBorders>
+          </w:tcPr>
+          <w:p>
+            <w:r>
+              <w:rPr>
+                <w:noProof/>
+              </w:rPr>
+              <w:drawing>
+                <wp:inline distT="0" distB="0" distL="0" distR="0" wp14:anchorId="0E1B40D0" wp14:editId="1AD9AD0C">
+                  <wp:extent cx="4063365" cy="1219010"/>
+                  <wp:effectExtent l="0" t="0" r="0" b="635"/>
+                  <wp:docPr id="6" name="Picture 6" descr="A picture containing text, music&#10;&#10;Description automatically generated"/>
+                  <wp:cNvGraphicFramePr>
+                    <a:graphicFrameLocks xmlns:a="http://schemas.openxmlformats.org/drawingml/2006/main" noChangeAspect="1"/>
+                  </wp:cNvGraphicFramePr>
+                  <a:graphic xmlns:a="http://schemas.openxmlformats.org/drawingml/2006/main">
+                    <a:graphicData uri="http://schemas.openxmlformats.org/drawingml/2006/picture">
+                      <pic:pic xmlns:pic="http://schemas.openxmlformats.org/drawingml/2006/picture">
+                        <pic:nvPicPr>
+                          <pic:cNvPr id="6" name="Picture 6" descr="A picture containing text, music&#10;&#10;Description automatically generated"/>
+                          <pic:cNvPicPr/>
+                        </pic:nvPicPr>
+                        <pic:blipFill>
+                          <a:blip r:embed="rId6" cstate="print">
+                            <a:extLst>
+                              <a:ext uri="{28A0092B-C50C-407E-A947-70E740481C1C}">
+                                <a14:useLocalDpi xmlns:a14="http://schemas.microsoft.com/office/drawing/2010/main" val="0"/>
+                              </a:ext>
+                            </a:extLst>
+                          </a:blip>
+                          <a:stretch>
+                            <a:fillRect/>
+                          </a:stretch>
+                        </pic:blipFill>
+                        <pic:spPr>
+                          <a:xfrm>
+                            <a:off x="0" y="0"/>
+                            <a:ext cx="4070171" cy="1221052"/>
+                          </a:xfrm>
+                          <a:prstGeom prst="rect">
+                            <a:avLst/>
+                          </a:prstGeom>
+                        </pic:spPr>
+                      </pic:pic>
+                    </a:graphicData>
+                  </a:graphic>
+                </wp:inline>
+              </w:drawing>
+            </w:r>
+          </w:p>
+        </w:tc>
+      </w:tr>
+      <w:tr>
+        <w:trPr>
+          <w:trHeight w:val="135"/>
+        </w:trPr>
+        <w:tc>
+          <w:tcPr>
+            <w:tcW w:w="1041" w:type="dxa"/>
+            <w:vMerge/>
+            <w:tcBorders>
+              <w:left w:val="nil"/>
+              <w:bottom w:val="nil"/>
+              <w:right w:val="nil"/>
+            </w:tcBorders>
+            <w:vAlign w:val="center"/>
+          </w:tcPr>
+          <w:p>
+            <w:pPr>
+              <w:jc w:val="center"/>
+              <w:rPr>
+                <w:b/>
+                <w:bCs/>
+              </w:rPr>
+            </w:pPr>
+          </w:p>
+        </w:tc>
+        <w:tc>
+          <w:tcPr>
+            <w:tcW w:w="1119" w:type="dxa"/>
+            <w:tcBorders>
+              <w:top w:val="nil"/>
+              <w:left w:val="nil"/>
+              <w:bottom w:val="nil"/>
+              <w:right w:val="nil"/>
+            </w:tcBorders>
+            <w:vAlign w:val="center"/>
+          </w:tcPr>
+          <w:p>
+            <w:pPr>
+              <w:jc w:val="center"/>
+            </w:pPr>
+            <w:r>
+              <w:t>Larvae</w:t>
+            </w:r>
+          </w:p>
+        </w:tc>
+        <w:tc>
+          <w:tcPr>
+            <w:tcW w:w="8781" w:type="dxa"/>
+            <w:gridSpan w:val="4"/>
+            <w:tcBorders>
+              <w:top w:val="nil"/>
+              <w:left w:val="nil"/>
+              <w:bottom w:val="nil"/>
+              <w:right w:val="nil"/>
+            </w:tcBorders>
+          </w:tcPr>
+          <w:p>
+            <w:r>
+              <w:rPr>
+                <w:noProof/>
+              </w:rPr>
+              <w:drawing>
+                <wp:inline distT="0" distB="0" distL="0" distR="0" wp14:anchorId="7807B676" wp14:editId="6F81758B">
+                  <wp:extent cx="5438775" cy="1255102"/>
+                  <wp:effectExtent l="0" t="0" r="0" b="2540"/>
+                  <wp:docPr id="8" name="Picture 8" descr="A picture containing text&#10;&#10;Description automatically generated"/>
+                  <wp:cNvGraphicFramePr>
+                    <a:graphicFrameLocks xmlns:a="http://schemas.openxmlformats.org/drawingml/2006/main" noChangeAspect="1"/>
+                  </wp:cNvGraphicFramePr>
+                  <a:graphic xmlns:a="http://schemas.openxmlformats.org/drawingml/2006/main">
+                    <a:graphicData uri="http://schemas.openxmlformats.org/drawingml/2006/picture">
+                      <pic:pic xmlns:pic="http://schemas.openxmlformats.org/drawingml/2006/picture">
+                        <pic:nvPicPr>
+                          <pic:cNvPr id="8" name="Picture 8" descr="A picture containing text&#10;&#10;Description automatically generated"/>
+                          <pic:cNvPicPr/>
+                        </pic:nvPicPr>
+                        <pic:blipFill>
+                          <a:blip r:embed="rId7" cstate="print">
+                            <a:extLst>
+                              <a:ext uri="{28A0092B-C50C-407E-A947-70E740481C1C}">
+                                <a14:useLocalDpi xmlns:a14="http://schemas.microsoft.com/office/drawing/2010/main" val="0"/>
+                              </a:ext>
+                            </a:extLst>
+                          </a:blip>
+                          <a:stretch>
+                            <a:fillRect/>
+                          </a:stretch>
+                        </pic:blipFill>
+                        <pic:spPr>
+                          <a:xfrm>
+                            <a:off x="0" y="0"/>
+                            <a:ext cx="5456867" cy="1259277"/>
+                          </a:xfrm>
+                          <a:prstGeom prst="rect">
+                            <a:avLst/>
+                          </a:prstGeom>
+                        </pic:spPr>
+                      </pic:pic>
+                    </a:graphicData>
+                  </a:graphic>
+                </wp:inline>
+              </w:drawing>
+            </w:r>
+          </w:p>
+        </w:tc>
+      </w:tr>
+      <w:tr>
+        <w:trPr>
+          <w:trHeight w:val="135"/>
+        </w:trPr>
+        <w:tc>
+          <w:tcPr>
+            <w:tcW w:w="1041" w:type="dxa"/>
+            <w:vMerge w:val="restart"/>
+            <w:tcBorders>
+              <w:top w:val="nil"/>
+              <w:left w:val="nil"/>
+              <w:right w:val="nil"/>
+            </w:tcBorders>
+            <w:vAlign w:val="center"/>
+          </w:tcPr>
+          <w:p>
+            <w:pPr>
+              <w:jc w:val="center"/>
+              <w:rPr>
+                <w:b/>
+                <w:bCs/>
+              </w:rPr>
+            </w:pPr>
+            <w:r>
+              <w:rPr>
+                <w:b/>
+                <w:bCs/>
+              </w:rPr>
+              <w:t>Alaska Plaice</w:t>
+            </w:r>
+          </w:p>
+        </w:tc>
+        <w:tc>
+          <w:tcPr>
+            <w:tcW w:w="1119" w:type="dxa"/>
+            <w:tcBorders>
+              <w:top w:val="nil"/>
+              <w:left w:val="nil"/>
+              <w:bottom w:val="nil"/>
+              <w:right w:val="nil"/>
+            </w:tcBorders>
+            <w:vAlign w:val="center"/>
+          </w:tcPr>
+          <w:p>
+            <w:pPr>
+              <w:jc w:val="center"/>
+            </w:pPr>
+            <w:r>
+              <w:t>Egg</w:t>
+            </w:r>
+          </w:p>
+        </w:tc>
+        <w:tc>
+          <w:tcPr>
+            <w:tcW w:w="8781" w:type="dxa"/>
+            <w:gridSpan w:val="4"/>
+            <w:tcBorders>
+              <w:top w:val="nil"/>
+              <w:left w:val="nil"/>
+              <w:bottom w:val="nil"/>
+              <w:right w:val="nil"/>
+            </w:tcBorders>
+          </w:tcPr>
+          <w:p>
+            <w:r>
+              <w:rPr>
+                <w:noProof/>
+              </w:rPr>
+              <w:drawing>
+                <wp:inline distT="0" distB="0" distL="0" distR="0" wp14:anchorId="1B5A5E77" wp14:editId="282791BC">
+                  <wp:extent cx="5438775" cy="1255102"/>
+                  <wp:effectExtent l="0" t="0" r="0" b="2540"/>
+                  <wp:docPr id="9" name="Picture 9" descr="Graphical user interface, text&#10;&#10;Description automatically generated with medium confidence"/>
+                  <wp:cNvGraphicFramePr>
+                    <a:graphicFrameLocks xmlns:a="http://schemas.openxmlformats.org/drawingml/2006/main" noChangeAspect="1"/>
+                  </wp:cNvGraphicFramePr>
+                  <a:graphic xmlns:a="http://schemas.openxmlformats.org/drawingml/2006/main">
+                    <a:graphicData uri="http://schemas.openxmlformats.org/drawingml/2006/picture">
+                      <pic:pic xmlns:pic="http://schemas.openxmlformats.org/drawingml/2006/picture">
+                        <pic:nvPicPr>
+                          <pic:cNvPr id="9" name="Picture 9" descr="Graphical user interface, text&#10;&#10;Description automatically generated with medium confidence"/>
+                          <pic:cNvPicPr/>
+                        </pic:nvPicPr>
+                        <pic:blipFill>
+                          <a:blip r:embed="rId8" cstate="print">
+                            <a:extLst>
+                              <a:ext uri="{28A0092B-C50C-407E-A947-70E740481C1C}">
+                                <a14:useLocalDpi xmlns:a14="http://schemas.microsoft.com/office/drawing/2010/main" val="0"/>
+                              </a:ext>
+                            </a:extLst>
+                          </a:blip>
+                          <a:stretch>
+                            <a:fillRect/>
+                          </a:stretch>
+                        </pic:blipFill>
+                        <pic:spPr>
+                          <a:xfrm>
+                            <a:off x="0" y="0"/>
+                            <a:ext cx="5463300" cy="1260762"/>
+                          </a:xfrm>
+                          <a:prstGeom prst="rect">
+                            <a:avLst/>
+                          </a:prstGeom>
+                        </pic:spPr>
+                      </pic:pic>
+                    </a:graphicData>
+                  </a:graphic>
+                </wp:inline>
+              </w:drawing>
+            </w:r>
+          </w:p>
+        </w:tc>
+      </w:tr>
+      <w:tr>
+        <w:trPr>
+          <w:trHeight w:val="135"/>
+        </w:trPr>
+        <w:tc>
+          <w:tcPr>
+            <w:tcW w:w="1041" w:type="dxa"/>
+            <w:vMerge/>
+            <w:tcBorders>
+              <w:left w:val="nil"/>
+              <w:bottom w:val="nil"/>
+              <w:right w:val="nil"/>
+            </w:tcBorders>
+            <w:vAlign w:val="center"/>
+          </w:tcPr>
+          <w:p>
+            <w:pPr>
+              <w:jc w:val="center"/>
+              <w:rPr>
+                <w:b/>
+                <w:bCs/>
+              </w:rPr>
+            </w:pPr>
+          </w:p>
+        </w:tc>
+        <w:tc>
+          <w:tcPr>
+            <w:tcW w:w="1119" w:type="dxa"/>
+            <w:tcBorders>
+              <w:top w:val="nil"/>
+              <w:left w:val="nil"/>
+              <w:bottom w:val="nil"/>
+              <w:right w:val="nil"/>
+            </w:tcBorders>
+            <w:vAlign w:val="center"/>
+          </w:tcPr>
+          <w:p>
+            <w:pPr>
+              <w:jc w:val="center"/>
+            </w:pPr>
+            <w:r>
+              <w:t>Larvae</w:t>
+            </w:r>
+          </w:p>
+        </w:tc>
+        <w:tc>
+          <w:tcPr>
+            <w:tcW w:w="8781" w:type="dxa"/>
+            <w:gridSpan w:val="4"/>
+            <w:tcBorders>
+              <w:top w:val="nil"/>
+              <w:left w:val="nil"/>
+              <w:bottom w:val="nil"/>
+              <w:right w:val="nil"/>
+            </w:tcBorders>
+          </w:tcPr>
+          <w:p>
+            <w:r>
+              <w:rPr>
+                <w:noProof/>
+              </w:rPr>
+              <w:drawing>
+                <wp:inline distT="0" distB="0" distL="0" distR="0" wp14:anchorId="3787BE64" wp14:editId="320A2542">
+                  <wp:extent cx="5438775" cy="1255102"/>
+                  <wp:effectExtent l="0" t="0" r="0" b="2540"/>
+                  <wp:docPr id="10" name="Picture 10" descr="Graphical user interface&#10;&#10;Description automatically generated with medium confidence"/>
+                  <wp:cNvGraphicFramePr>
+                    <a:graphicFrameLocks xmlns:a="http://schemas.openxmlformats.org/drawingml/2006/main" noChangeAspect="1"/>
+                  </wp:cNvGraphicFramePr>
+                  <a:graphic xmlns:a="http://schemas.openxmlformats.org/drawingml/2006/main">
+                    <a:graphicData uri="http://schemas.openxmlformats.org/drawingml/2006/picture">
+                      <pic:pic xmlns:pic="http://schemas.openxmlformats.org/drawingml/2006/picture">
+                        <pic:nvPicPr>
+                          <pic:cNvPr id="10" name="Picture 10" descr="Graphical user interface&#10;&#10;Description automatically generated with medium confidence"/>
+                          <pic:cNvPicPr/>
+                        </pic:nvPicPr>
+                        <pic:blipFill>
+                          <a:blip r:embed="rId9" cstate="print">
+                            <a:extLst>
+                              <a:ext uri="{28A0092B-C50C-407E-A947-70E740481C1C}">
+                                <a14:useLocalDpi xmlns:a14="http://schemas.microsoft.com/office/drawing/2010/main" val="0"/>
+                              </a:ext>
+                            </a:extLst>
+                          </a:blip>
+                          <a:stretch>
+                            <a:fillRect/>
+                          </a:stretch>
+                        </pic:blipFill>
+                        <pic:spPr>
+                          <a:xfrm>
+                            <a:off x="0" y="0"/>
+                            <a:ext cx="5455094" cy="1258868"/>
+                          </a:xfrm>
+                          <a:prstGeom prst="rect">
+                            <a:avLst/>
+                          </a:prstGeom>
+                        </pic:spPr>
+                      </pic:pic>
+                    </a:graphicData>
+                  </a:graphic>
+                </wp:inline>
+              </w:drawing>
+            </w:r>
+          </w:p>
+        </w:tc>
+      </w:tr>
+      <w:tr>
+        <w:trPr>
+          <w:trHeight w:val="135"/>
+        </w:trPr>
+        <w:tc>
+          <w:tcPr>
+            <w:tcW w:w="1041" w:type="dxa"/>
+            <w:vMerge w:val="restart"/>
+            <w:tcBorders>
+              <w:top w:val="nil"/>
+              <w:left w:val="nil"/>
+              <w:bottom w:val="double" w:sz="4" w:space="0" w:color="auto"/>
+              <w:right w:val="nil"/>
+            </w:tcBorders>
+            <w:vAlign w:val="center"/>
+          </w:tcPr>
+          <w:p>
+            <w:pPr>
+              <w:jc w:val="center"/>
+              <w:rPr>
+                <w:b/>
+                <w:bCs/>
+              </w:rPr>
+            </w:pPr>
+            <w:r>
+              <w:rPr>
+                <w:b/>
+                <w:bCs/>
+              </w:rPr>
+              <w:t>Yellowfin Sole</w:t>
+            </w:r>
+          </w:p>
+        </w:tc>
+        <w:tc>
+          <w:tcPr>
+            <w:tcW w:w="1119" w:type="dxa"/>
+            <w:tcBorders>
+              <w:top w:val="nil"/>
+              <w:left w:val="nil"/>
+              <w:bottom w:val="nil"/>
+              <w:right w:val="nil"/>
+            </w:tcBorders>
+            <w:vAlign w:val="center"/>
+          </w:tcPr>
+          <w:p>
+            <w:pPr>
+              <w:jc w:val="center"/>
+            </w:pPr>
+            <w:r>
+              <w:t>Larvae</w:t>
+            </w:r>
+          </w:p>
+        </w:tc>
+        <w:tc>
+          <w:tcPr>
+            <w:tcW w:w="8781" w:type="dxa"/>
+            <w:gridSpan w:val="4"/>
+            <w:tcBorders>
+              <w:top w:val="nil"/>
+              <w:left w:val="nil"/>
+              <w:bottom w:val="nil"/>
+              <w:right w:val="nil"/>
+            </w:tcBorders>
+          </w:tcPr>
+          <w:p>
+            <w:r>
+              <w:rPr>
+                <w:noProof/>
+              </w:rPr>
+              <w:drawing>
+                <wp:inline distT="0" distB="0" distL="0" distR="0" wp14:anchorId="4DC13C02" wp14:editId="3F0C3BEF">
+                  <wp:extent cx="4134301" cy="1240291"/>
+                  <wp:effectExtent l="0" t="0" r="0" b="0"/>
+                  <wp:docPr id="12" name="Picture 12" descr="Diagram&#10;&#10;Description automatically generated"/>
+                  <wp:cNvGraphicFramePr>
+                    <a:graphicFrameLocks xmlns:a="http://schemas.openxmlformats.org/drawingml/2006/main" noChangeAspect="1"/>
+                  </wp:cNvGraphicFramePr>
+                  <a:graphic xmlns:a="http://schemas.openxmlformats.org/drawingml/2006/main">
+                    <a:graphicData uri="http://schemas.openxmlformats.org/drawingml/2006/picture">
+                      <pic:pic xmlns:pic="http://schemas.openxmlformats.org/drawingml/2006/picture">
+                        <pic:nvPicPr>
+                          <pic:cNvPr id="12" name="Picture 12" descr="Diagram&#10;&#10;Description automatically generated"/>
+                          <pic:cNvPicPr/>
+                        </pic:nvPicPr>
+                        <pic:blipFill>
+                          <a:blip r:embed="rId10" cstate="print">
+                            <a:extLst>
+                              <a:ext uri="{28A0092B-C50C-407E-A947-70E740481C1C}">
+                                <a14:useLocalDpi xmlns:a14="http://schemas.microsoft.com/office/drawing/2010/main" val="0"/>
+                              </a:ext>
+                            </a:extLst>
+                          </a:blip>
+                          <a:stretch>
+                            <a:fillRect/>
+                          </a:stretch>
+                        </pic:blipFill>
+                        <pic:spPr>
+                          <a:xfrm>
+                            <a:off x="0" y="0"/>
+                            <a:ext cx="4178516" cy="1253555"/>
+                          </a:xfrm>
+                          <a:prstGeom prst="rect">
+                            <a:avLst/>
+                          </a:prstGeom>
+                        </pic:spPr>
+                      </pic:pic>
+                    </a:graphicData>
+                  </a:graphic>
+                </wp:inline>
+              </w:drawing>
+            </w:r>
+          </w:p>
+        </w:tc>
+      </w:tr>
+      <w:tr>
+        <w:trPr>
+          <w:trHeight w:val="135"/>
+        </w:trPr>
+        <w:tc>
+          <w:tcPr>
+            <w:tcW w:w="1041" w:type="dxa"/>
+            <w:vMerge/>
+            <w:tcBorders>
+              <w:left w:val="nil"/>
+              <w:bottom w:val="double" w:sz="4" w:space="0" w:color="auto"/>
+              <w:right w:val="nil"/>
+            </w:tcBorders>
+          </w:tcPr>
+          <w:p/>
+        </w:tc>
+        <w:tc>
+          <w:tcPr>
+            <w:tcW w:w="1119" w:type="dxa"/>
+            <w:tcBorders>
+              <w:top w:val="nil"/>
+              <w:left w:val="nil"/>
+              <w:bottom w:val="double" w:sz="4" w:space="0" w:color="auto"/>
+              <w:right w:val="nil"/>
+            </w:tcBorders>
+          </w:tcPr>
+          <w:p/>
+        </w:tc>
+        <w:tc>
+          <w:tcPr>
+            <w:tcW w:w="8781" w:type="dxa"/>
+            <w:gridSpan w:val="4"/>
+            <w:tcBorders>
+              <w:top w:val="nil"/>
+              <w:left w:val="nil"/>
+              <w:bottom w:val="double" w:sz="4" w:space="0" w:color="auto"/>
+              <w:right w:val="nil"/>
+            </w:tcBorders>
+          </w:tcPr>
+          <w:p/>
+        </w:tc>
+      </w:tr>
+    </w:tbl>
+    <w:p/>
     <w:sectPr>
       <w:pgSz w:w="12240" w:h="15840"/>
-      <w:pgMar w:top="1440" w:right="1440" w:bottom="1440" w:left="1440" w:header="720" w:footer="720" w:gutter="0"/>
+      <w:pgMar w:top="180" w:right="1440" w:bottom="1260" w:left="1440" w:header="720" w:footer="720" w:gutter="0"/>
       <w:cols w:space="720"/>
       <w:docGrid w:linePitch="360"/>
     </w:sectPr>
@@ -7785,6 +8695,25 @@
       </w:tcPr>
     </w:tblStylePr>
   </w:style>
+  <w:style w:type="table" w:styleId="TableGrid">
+    <w:name w:val="Table Grid"/>
+    <w:basedOn w:val="TableNormal"/>
+    <w:uiPriority w:val="39"/>
+    <w:rsid w:val="00075044"/>
+    <w:pPr>
+      <w:spacing w:after="0" w:line="240" w:lineRule="auto"/>
+    </w:pPr>
+    <w:tblPr>
+      <w:tblBorders>
+        <w:top w:val="single" w:sz="4" w:space="0" w:color="auto"/>
+        <w:left w:val="single" w:sz="4" w:space="0" w:color="auto"/>
+        <w:bottom w:val="single" w:sz="4" w:space="0" w:color="auto"/>
+        <w:right w:val="single" w:sz="4" w:space="0" w:color="auto"/>
+        <w:insideH w:val="single" w:sz="4" w:space="0" w:color="auto"/>
+        <w:insideV w:val="single" w:sz="4" w:space="0" w:color="auto"/>
+      </w:tblBorders>
+    </w:tblPr>
+  </w:style>
 </w:styles>
 </file>
 

</xml_diff>

<commit_message>
Update hindcast figures with corrected data
</commit_message>
<xml_diff>
--- a/results/hindcast_model_table.docx
+++ b/results/hindcast_model_table.docx
@@ -11,6 +11,7 @@
           <w:top w:val="none" w:sz="0" w:space="0" w:color="auto"/>
           <w:bottom w:val="none" w:sz="0" w:space="0" w:color="auto"/>
         </w:tblBorders>
+        <w:tblLayout w:type="fixed"/>
         <w:tblCellMar>
           <w:left w:w="0" w:type="dxa"/>
           <w:right w:w="43" w:type="dxa"/>
@@ -1877,7 +1878,7 @@
                 <w:sz w:val="20"/>
                 <w:szCs w:val="20"/>
               </w:rPr>
-              <w:t>96.6</w:t>
+              <w:t>102.0</w:t>
             </w:r>
           </w:p>
         </w:tc>
@@ -1906,7 +1907,15 @@
                 <w:sz w:val="20"/>
                 <w:szCs w:val="20"/>
               </w:rPr>
-              <w:t>60.2%</w:t>
+              <w:t>56.1</w:t>
+            </w:r>
+            <w:r>
+              <w:rPr>
+                <w:rFonts w:ascii="Times New Roman" w:hAnsi="Times New Roman" w:cs="Times New Roman"/>
+                <w:sz w:val="20"/>
+                <w:szCs w:val="20"/>
+              </w:rPr>
+              <w:t>%</w:t>
             </w:r>
           </w:p>
         </w:tc>
@@ -2591,7 +2600,7 @@
                     <w:sz w:val="16"/>
                     <w:szCs w:val="16"/>
                   </w:rPr>
-                  <m:t>(la</m:t>
+                  <m:t>(</m:t>
                 </m:r>
                 <m:sSub>
                   <m:sSubPr>
@@ -2614,7 +2623,7 @@
                         <w:sz w:val="16"/>
                         <w:szCs w:val="16"/>
                       </w:rPr>
-                      <m:t>t</m:t>
+                      <m:t>J</m:t>
                     </m:r>
                   </m:e>
                   <m:sub>
@@ -2627,56 +2636,7 @@
                         <w:sz w:val="16"/>
                         <w:szCs w:val="16"/>
                       </w:rPr>
-                      <m:t>y</m:t>
-                    </m:r>
-                  </m:sub>
-                </m:sSub>
-                <m:r>
-                  <m:rPr>
-                    <m:sty m:val="p"/>
-                  </m:rPr>
-                  <w:rPr>
-                    <w:rFonts w:ascii="Cambria Math" w:hAnsi="Cambria Math" w:cs="Times New Roman"/>
-                    <w:sz w:val="16"/>
-                    <w:szCs w:val="16"/>
-                  </w:rPr>
-                  <m:t>,lo</m:t>
-                </m:r>
-                <m:sSub>
-                  <m:sSubPr>
-                    <m:ctrlPr>
-                      <w:rPr>
-                        <w:rFonts w:ascii="Cambria Math" w:hAnsi="Cambria Math" w:cs="Times New Roman"/>
-                        <w:iCs/>
-                        <w:sz w:val="16"/>
-                        <w:szCs w:val="16"/>
-                      </w:rPr>
-                    </m:ctrlPr>
-                  </m:sSubPr>
-                  <m:e>
-                    <m:r>
-                      <m:rPr>
-                        <m:sty m:val="p"/>
-                      </m:rPr>
-                      <w:rPr>
-                        <w:rFonts w:ascii="Cambria Math" w:hAnsi="Cambria Math" w:cs="Times New Roman"/>
-                        <w:sz w:val="16"/>
-                        <w:szCs w:val="16"/>
-                      </w:rPr>
-                      <m:t>n</m:t>
-                    </m:r>
-                  </m:e>
-                  <m:sub>
-                    <m:r>
-                      <m:rPr>
-                        <m:sty m:val="p"/>
-                      </m:rPr>
-                      <w:rPr>
-                        <w:rFonts w:ascii="Cambria Math" w:hAnsi="Cambria Math" w:cs="Times New Roman"/>
-                        <w:sz w:val="16"/>
-                        <w:szCs w:val="16"/>
-                      </w:rPr>
-                      <m:t>y</m:t>
+                      <m:t>y,lat,lon</m:t>
                     </m:r>
                   </m:sub>
                 </m:sSub>
@@ -2758,7 +2718,7 @@
                 <w:sz w:val="20"/>
                 <w:szCs w:val="20"/>
               </w:rPr>
-              <w:t>43.5</w:t>
+              <w:t>216.7</w:t>
             </w:r>
           </w:p>
         </w:tc>
@@ -2787,7 +2747,15 @@
                 <w:sz w:val="20"/>
                 <w:szCs w:val="20"/>
               </w:rPr>
-              <w:t>68.8%</w:t>
+              <w:t>75.7</w:t>
+            </w:r>
+            <w:r>
+              <w:rPr>
+                <w:rFonts w:ascii="Times New Roman" w:hAnsi="Times New Roman" w:cs="Times New Roman"/>
+                <w:sz w:val="20"/>
+                <w:szCs w:val="20"/>
+              </w:rPr>
+              <w:t>%</w:t>
             </w:r>
           </w:p>
         </w:tc>
@@ -3455,6 +3423,17 @@
                   </w:rPr>
                   <m:t>(</m:t>
                 </m:r>
+                <m:r>
+                  <m:rPr>
+                    <m:sty m:val="p"/>
+                  </m:rPr>
+                  <w:rPr>
+                    <w:rFonts w:ascii="Cambria Math" w:hAnsi="Cambria Math" w:cs="Times New Roman"/>
+                    <w:sz w:val="16"/>
+                    <w:szCs w:val="16"/>
+                  </w:rPr>
+                  <m:t>la</m:t>
+                </m:r>
                 <m:sSub>
                   <m:sSubPr>
                     <m:ctrlPr>
@@ -3468,12 +3447,64 @@
                   </m:sSubPr>
                   <m:e>
                     <m:r>
-                      <w:rPr>
-                        <w:rFonts w:ascii="Cambria Math" w:hAnsi="Cambria Math" w:cs="Times New Roman"/>
-                        <w:sz w:val="16"/>
-                        <w:szCs w:val="16"/>
-                      </w:rPr>
-                      <m:t>J</m:t>
+                      <m:rPr>
+                        <m:sty m:val="p"/>
+                      </m:rPr>
+                      <w:rPr>
+                        <w:rFonts w:ascii="Cambria Math" w:hAnsi="Cambria Math" w:cs="Times New Roman"/>
+                        <w:sz w:val="16"/>
+                        <w:szCs w:val="16"/>
+                      </w:rPr>
+                      <m:t>t</m:t>
+                    </m:r>
+                  </m:e>
+                  <m:sub>
+                    <m:r>
+                      <m:rPr>
+                        <m:sty m:val="p"/>
+                      </m:rPr>
+                      <w:rPr>
+                        <w:rFonts w:ascii="Cambria Math" w:hAnsi="Cambria Math" w:cs="Times New Roman"/>
+                        <w:sz w:val="16"/>
+                        <w:szCs w:val="16"/>
+                      </w:rPr>
+                      <m:t>y</m:t>
+                    </m:r>
+                  </m:sub>
+                </m:sSub>
+                <m:r>
+                  <m:rPr>
+                    <m:sty m:val="p"/>
+                  </m:rPr>
+                  <w:rPr>
+                    <w:rFonts w:ascii="Cambria Math" w:hAnsi="Cambria Math" w:cs="Times New Roman"/>
+                    <w:sz w:val="16"/>
+                    <w:szCs w:val="16"/>
+                  </w:rPr>
+                  <m:t>,lo</m:t>
+                </m:r>
+                <m:sSub>
+                  <m:sSubPr>
+                    <m:ctrlPr>
+                      <w:rPr>
+                        <w:rFonts w:ascii="Cambria Math" w:hAnsi="Cambria Math" w:cs="Times New Roman"/>
+                        <w:iCs/>
+                        <w:sz w:val="16"/>
+                        <w:szCs w:val="16"/>
+                      </w:rPr>
+                    </m:ctrlPr>
+                  </m:sSubPr>
+                  <m:e>
+                    <m:r>
+                      <m:rPr>
+                        <m:sty m:val="p"/>
+                      </m:rPr>
+                      <w:rPr>
+                        <w:rFonts w:ascii="Cambria Math" w:hAnsi="Cambria Math" w:cs="Times New Roman"/>
+                        <w:sz w:val="16"/>
+                        <w:szCs w:val="16"/>
+                      </w:rPr>
+                      <m:t>n</m:t>
                     </m:r>
                   </m:e>
                   <m:sub>
@@ -3568,7 +3599,7 @@
                 <w:sz w:val="20"/>
                 <w:szCs w:val="20"/>
               </w:rPr>
-              <w:t>1001.6</w:t>
+              <w:t>20.2</w:t>
             </w:r>
           </w:p>
         </w:tc>
@@ -3597,7 +3628,15 @@
                 <w:sz w:val="20"/>
                 <w:szCs w:val="20"/>
               </w:rPr>
-              <w:t>68.5%</w:t>
+              <w:t>54.0</w:t>
+            </w:r>
+            <w:r>
+              <w:rPr>
+                <w:rFonts w:ascii="Times New Roman" w:hAnsi="Times New Roman" w:cs="Times New Roman"/>
+                <w:sz w:val="20"/>
+                <w:szCs w:val="20"/>
+              </w:rPr>
+              <w:t>%</w:t>
             </w:r>
           </w:p>
         </w:tc>
@@ -5206,7 +5245,15 @@
                 <w:sz w:val="20"/>
                 <w:szCs w:val="20"/>
               </w:rPr>
-              <w:t>115.7</w:t>
+              <w:t>11</w:t>
+            </w:r>
+            <w:r>
+              <w:rPr>
+                <w:rFonts w:ascii="Times New Roman" w:hAnsi="Times New Roman" w:cs="Times New Roman"/>
+                <w:sz w:val="20"/>
+                <w:szCs w:val="20"/>
+              </w:rPr>
+              <w:t>4.1</w:t>
             </w:r>
           </w:p>
         </w:tc>
@@ -5235,7 +5282,23 @@
                 <w:sz w:val="20"/>
                 <w:szCs w:val="20"/>
               </w:rPr>
-              <w:t>76.6%</w:t>
+              <w:t>7</w:t>
+            </w:r>
+            <w:r>
+              <w:rPr>
+                <w:rFonts w:ascii="Times New Roman" w:hAnsi="Times New Roman" w:cs="Times New Roman"/>
+                <w:sz w:val="20"/>
+                <w:szCs w:val="20"/>
+              </w:rPr>
+              <w:t>7.4</w:t>
+            </w:r>
+            <w:r>
+              <w:rPr>
+                <w:rFonts w:ascii="Times New Roman" w:hAnsi="Times New Roman" w:cs="Times New Roman"/>
+                <w:sz w:val="20"/>
+                <w:szCs w:val="20"/>
+              </w:rPr>
+              <w:t>%</w:t>
             </w:r>
           </w:p>
         </w:tc>
@@ -5915,170 +5978,6 @@
                     </m:sSub>
                   </m:e>
                 </m:d>
-                <m:r>
-                  <m:rPr>
-                    <m:sty m:val="p"/>
-                  </m:rPr>
-                  <w:rPr>
-                    <w:rFonts w:ascii="Cambria Math" w:hAnsi="Cambria Math" w:cs="Times New Roman"/>
-                    <w:sz w:val="16"/>
-                    <w:szCs w:val="16"/>
-                    <w:highlight w:val="lightGray"/>
-                  </w:rPr>
-                  <m:t>+</m:t>
-                </m:r>
-                <m:sSub>
-                  <m:sSubPr>
-                    <m:ctrlPr>
-                      <w:rPr>
-                        <w:rFonts w:ascii="Cambria Math" w:hAnsi="Cambria Math" w:cs="Times New Roman"/>
-                        <w:sz w:val="16"/>
-                        <w:szCs w:val="16"/>
-                        <w:highlight w:val="lightGray"/>
-                      </w:rPr>
-                    </m:ctrlPr>
-                  </m:sSubPr>
-                  <m:e>
-                    <m:r>
-                      <w:rPr>
-                        <w:rFonts w:ascii="Cambria Math" w:hAnsi="Cambria Math" w:cs="Times New Roman"/>
-                        <w:sz w:val="16"/>
-                        <w:szCs w:val="16"/>
-                        <w:highlight w:val="lightGray"/>
-                      </w:rPr>
-                      <m:t>s</m:t>
-                    </m:r>
-                  </m:e>
-                  <m:sub>
-                    <m:r>
-                      <w:rPr>
-                        <w:rFonts w:ascii="Cambria Math" w:hAnsi="Cambria Math" w:cs="Times New Roman"/>
-                        <w:sz w:val="16"/>
-                        <w:szCs w:val="16"/>
-                        <w:highlight w:val="lightGray"/>
-                      </w:rPr>
-                      <m:t>6</m:t>
-                    </m:r>
-                  </m:sub>
-                </m:sSub>
-                <m:r>
-                  <m:rPr>
-                    <m:sty m:val="p"/>
-                  </m:rPr>
-                  <w:rPr>
-                    <w:rFonts w:ascii="Cambria Math" w:hAnsi="Cambria Math" w:cs="Times New Roman"/>
-                    <w:sz w:val="16"/>
-                    <w:szCs w:val="16"/>
-                    <w:highlight w:val="lightGray"/>
-                  </w:rPr>
-                  <m:t>(la</m:t>
-                </m:r>
-                <m:sSub>
-                  <m:sSubPr>
-                    <m:ctrlPr>
-                      <w:rPr>
-                        <w:rFonts w:ascii="Cambria Math" w:hAnsi="Cambria Math" w:cs="Times New Roman"/>
-                        <w:iCs/>
-                        <w:sz w:val="16"/>
-                        <w:szCs w:val="16"/>
-                        <w:highlight w:val="lightGray"/>
-                      </w:rPr>
-                    </m:ctrlPr>
-                  </m:sSubPr>
-                  <m:e>
-                    <m:r>
-                      <m:rPr>
-                        <m:sty m:val="p"/>
-                      </m:rPr>
-                      <w:rPr>
-                        <w:rFonts w:ascii="Cambria Math" w:hAnsi="Cambria Math" w:cs="Times New Roman"/>
-                        <w:sz w:val="16"/>
-                        <w:szCs w:val="16"/>
-                        <w:highlight w:val="lightGray"/>
-                      </w:rPr>
-                      <m:t>t</m:t>
-                    </m:r>
-                  </m:e>
-                  <m:sub>
-                    <m:r>
-                      <m:rPr>
-                        <m:sty m:val="p"/>
-                      </m:rPr>
-                      <w:rPr>
-                        <w:rFonts w:ascii="Cambria Math" w:hAnsi="Cambria Math" w:cs="Times New Roman"/>
-                        <w:sz w:val="16"/>
-                        <w:szCs w:val="16"/>
-                        <w:highlight w:val="lightGray"/>
-                      </w:rPr>
-                      <m:t>y</m:t>
-                    </m:r>
-                  </m:sub>
-                </m:sSub>
-                <m:r>
-                  <m:rPr>
-                    <m:sty m:val="p"/>
-                  </m:rPr>
-                  <w:rPr>
-                    <w:rFonts w:ascii="Cambria Math" w:hAnsi="Cambria Math" w:cs="Times New Roman"/>
-                    <w:sz w:val="16"/>
-                    <w:szCs w:val="16"/>
-                    <w:highlight w:val="lightGray"/>
-                  </w:rPr>
-                  <m:t>,lo</m:t>
-                </m:r>
-                <m:sSub>
-                  <m:sSubPr>
-                    <m:ctrlPr>
-                      <w:rPr>
-                        <w:rFonts w:ascii="Cambria Math" w:hAnsi="Cambria Math" w:cs="Times New Roman"/>
-                        <w:iCs/>
-                        <w:sz w:val="16"/>
-                        <w:szCs w:val="16"/>
-                        <w:highlight w:val="lightGray"/>
-                      </w:rPr>
-                    </m:ctrlPr>
-                  </m:sSubPr>
-                  <m:e>
-                    <m:r>
-                      <m:rPr>
-                        <m:sty m:val="p"/>
-                      </m:rPr>
-                      <w:rPr>
-                        <w:rFonts w:ascii="Cambria Math" w:hAnsi="Cambria Math" w:cs="Times New Roman"/>
-                        <w:sz w:val="16"/>
-                        <w:szCs w:val="16"/>
-                        <w:highlight w:val="lightGray"/>
-                      </w:rPr>
-                      <m:t>n</m:t>
-                    </m:r>
-                  </m:e>
-                  <m:sub>
-                    <m:r>
-                      <m:rPr>
-                        <m:sty m:val="p"/>
-                      </m:rPr>
-                      <w:rPr>
-                        <w:rFonts w:ascii="Cambria Math" w:hAnsi="Cambria Math" w:cs="Times New Roman"/>
-                        <w:sz w:val="16"/>
-                        <w:szCs w:val="16"/>
-                        <w:highlight w:val="lightGray"/>
-                      </w:rPr>
-                      <m:t>y</m:t>
-                    </m:r>
-                  </m:sub>
-                </m:sSub>
-                <m:r>
-                  <m:rPr>
-                    <m:sty m:val="p"/>
-                  </m:rPr>
-                  <w:rPr>
-                    <w:rFonts w:ascii="Cambria Math" w:hAnsi="Cambria Math" w:cs="Times New Roman"/>
-                    <w:sz w:val="16"/>
-                    <w:szCs w:val="16"/>
-                    <w:highlight w:val="lightGray"/>
-                  </w:rPr>
-                  <m:t xml:space="preserve">, by=T)+ </m:t>
-                </m:r>
                 <m:sSub>
                   <m:sSubPr>
                     <m:ctrlPr>
@@ -6151,7 +6050,7 @@
                 <w:szCs w:val="20"/>
                 <w:highlight w:val="lightGray"/>
               </w:rPr>
-              <w:t>-1.1</w:t>
+              <w:t>1.2</w:t>
             </w:r>
           </w:p>
         </w:tc>
@@ -6182,7 +6081,16 @@
                 <w:szCs w:val="20"/>
                 <w:highlight w:val="lightGray"/>
               </w:rPr>
-              <w:t>76.1%</w:t>
+              <w:t>67.7</w:t>
+            </w:r>
+            <w:r>
+              <w:rPr>
+                <w:rFonts w:ascii="Times New Roman" w:hAnsi="Times New Roman" w:cs="Times New Roman"/>
+                <w:sz w:val="20"/>
+                <w:szCs w:val="20"/>
+                <w:highlight w:val="lightGray"/>
+              </w:rPr>
+              <w:t>%</w:t>
             </w:r>
           </w:p>
         </w:tc>
@@ -7016,7 +6924,7 @@
                 <w:sz w:val="20"/>
                 <w:szCs w:val="20"/>
               </w:rPr>
-              <w:t>115.9</w:t>
+              <w:t>80.3</w:t>
             </w:r>
           </w:p>
         </w:tc>
@@ -7045,7 +6953,23 @@
                 <w:sz w:val="20"/>
                 <w:szCs w:val="20"/>
               </w:rPr>
-              <w:t>66.7%</w:t>
+              <w:t>6</w:t>
+            </w:r>
+            <w:r>
+              <w:rPr>
+                <w:rFonts w:ascii="Times New Roman" w:hAnsi="Times New Roman" w:cs="Times New Roman"/>
+                <w:sz w:val="20"/>
+                <w:szCs w:val="20"/>
+              </w:rPr>
+              <w:t>7.2</w:t>
+            </w:r>
+            <w:r>
+              <w:rPr>
+                <w:rFonts w:ascii="Times New Roman" w:hAnsi="Times New Roman" w:cs="Times New Roman"/>
+                <w:sz w:val="20"/>
+                <w:szCs w:val="20"/>
+              </w:rPr>
+              <w:t>%</w:t>
             </w:r>
           </w:p>
         </w:tc>

</xml_diff>

<commit_message>
Update results figures and tables
</commit_message>
<xml_diff>
--- a/results/hindcast_model_table.docx
+++ b/results/hindcast_model_table.docx
@@ -11,6 +11,7 @@
           <w:top w:val="none" w:sz="0" w:space="0" w:color="auto"/>
           <w:bottom w:val="none" w:sz="0" w:space="0" w:color="auto"/>
         </w:tblBorders>
+        <w:tblLayout w:type="fixed"/>
         <w:tblCellMar>
           <w:left w:w="0" w:type="dxa"/>
           <w:right w:w="43" w:type="dxa"/>
@@ -1877,7 +1878,7 @@
                 <w:sz w:val="20"/>
                 <w:szCs w:val="20"/>
               </w:rPr>
-              <w:t>96.6</w:t>
+              <w:t>102.0</w:t>
             </w:r>
           </w:p>
         </w:tc>
@@ -1906,7 +1907,15 @@
                 <w:sz w:val="20"/>
                 <w:szCs w:val="20"/>
               </w:rPr>
-              <w:t>60.2%</w:t>
+              <w:t>56.1</w:t>
+            </w:r>
+            <w:r>
+              <w:rPr>
+                <w:rFonts w:ascii="Times New Roman" w:hAnsi="Times New Roman" w:cs="Times New Roman"/>
+                <w:sz w:val="20"/>
+                <w:szCs w:val="20"/>
+              </w:rPr>
+              <w:t>%</w:t>
             </w:r>
           </w:p>
         </w:tc>
@@ -2591,7 +2600,7 @@
                     <w:sz w:val="16"/>
                     <w:szCs w:val="16"/>
                   </w:rPr>
-                  <m:t>(la</m:t>
+                  <m:t>(</m:t>
                 </m:r>
                 <m:sSub>
                   <m:sSubPr>
@@ -2614,7 +2623,7 @@
                         <w:sz w:val="16"/>
                         <w:szCs w:val="16"/>
                       </w:rPr>
-                      <m:t>t</m:t>
+                      <m:t>J</m:t>
                     </m:r>
                   </m:e>
                   <m:sub>
@@ -2627,56 +2636,7 @@
                         <w:sz w:val="16"/>
                         <w:szCs w:val="16"/>
                       </w:rPr>
-                      <m:t>y</m:t>
-                    </m:r>
-                  </m:sub>
-                </m:sSub>
-                <m:r>
-                  <m:rPr>
-                    <m:sty m:val="p"/>
-                  </m:rPr>
-                  <w:rPr>
-                    <w:rFonts w:ascii="Cambria Math" w:hAnsi="Cambria Math" w:cs="Times New Roman"/>
-                    <w:sz w:val="16"/>
-                    <w:szCs w:val="16"/>
-                  </w:rPr>
-                  <m:t>,lo</m:t>
-                </m:r>
-                <m:sSub>
-                  <m:sSubPr>
-                    <m:ctrlPr>
-                      <w:rPr>
-                        <w:rFonts w:ascii="Cambria Math" w:hAnsi="Cambria Math" w:cs="Times New Roman"/>
-                        <w:iCs/>
-                        <w:sz w:val="16"/>
-                        <w:szCs w:val="16"/>
-                      </w:rPr>
-                    </m:ctrlPr>
-                  </m:sSubPr>
-                  <m:e>
-                    <m:r>
-                      <m:rPr>
-                        <m:sty m:val="p"/>
-                      </m:rPr>
-                      <w:rPr>
-                        <w:rFonts w:ascii="Cambria Math" w:hAnsi="Cambria Math" w:cs="Times New Roman"/>
-                        <w:sz w:val="16"/>
-                        <w:szCs w:val="16"/>
-                      </w:rPr>
-                      <m:t>n</m:t>
-                    </m:r>
-                  </m:e>
-                  <m:sub>
-                    <m:r>
-                      <m:rPr>
-                        <m:sty m:val="p"/>
-                      </m:rPr>
-                      <w:rPr>
-                        <w:rFonts w:ascii="Cambria Math" w:hAnsi="Cambria Math" w:cs="Times New Roman"/>
-                        <w:sz w:val="16"/>
-                        <w:szCs w:val="16"/>
-                      </w:rPr>
-                      <m:t>y</m:t>
+                      <m:t>y,lat,lon</m:t>
                     </m:r>
                   </m:sub>
                 </m:sSub>
@@ -2758,7 +2718,7 @@
                 <w:sz w:val="20"/>
                 <w:szCs w:val="20"/>
               </w:rPr>
-              <w:t>43.5</w:t>
+              <w:t>216.7</w:t>
             </w:r>
           </w:p>
         </w:tc>
@@ -2787,7 +2747,15 @@
                 <w:sz w:val="20"/>
                 <w:szCs w:val="20"/>
               </w:rPr>
-              <w:t>68.8%</w:t>
+              <w:t>75.7</w:t>
+            </w:r>
+            <w:r>
+              <w:rPr>
+                <w:rFonts w:ascii="Times New Roman" w:hAnsi="Times New Roman" w:cs="Times New Roman"/>
+                <w:sz w:val="20"/>
+                <w:szCs w:val="20"/>
+              </w:rPr>
+              <w:t>%</w:t>
             </w:r>
           </w:p>
         </w:tc>
@@ -3455,6 +3423,17 @@
                   </w:rPr>
                   <m:t>(</m:t>
                 </m:r>
+                <m:r>
+                  <m:rPr>
+                    <m:sty m:val="p"/>
+                  </m:rPr>
+                  <w:rPr>
+                    <w:rFonts w:ascii="Cambria Math" w:hAnsi="Cambria Math" w:cs="Times New Roman"/>
+                    <w:sz w:val="16"/>
+                    <w:szCs w:val="16"/>
+                  </w:rPr>
+                  <m:t>la</m:t>
+                </m:r>
                 <m:sSub>
                   <m:sSubPr>
                     <m:ctrlPr>
@@ -3468,12 +3447,64 @@
                   </m:sSubPr>
                   <m:e>
                     <m:r>
-                      <w:rPr>
-                        <w:rFonts w:ascii="Cambria Math" w:hAnsi="Cambria Math" w:cs="Times New Roman"/>
-                        <w:sz w:val="16"/>
-                        <w:szCs w:val="16"/>
-                      </w:rPr>
-                      <m:t>J</m:t>
+                      <m:rPr>
+                        <m:sty m:val="p"/>
+                      </m:rPr>
+                      <w:rPr>
+                        <w:rFonts w:ascii="Cambria Math" w:hAnsi="Cambria Math" w:cs="Times New Roman"/>
+                        <w:sz w:val="16"/>
+                        <w:szCs w:val="16"/>
+                      </w:rPr>
+                      <m:t>t</m:t>
+                    </m:r>
+                  </m:e>
+                  <m:sub>
+                    <m:r>
+                      <m:rPr>
+                        <m:sty m:val="p"/>
+                      </m:rPr>
+                      <w:rPr>
+                        <w:rFonts w:ascii="Cambria Math" w:hAnsi="Cambria Math" w:cs="Times New Roman"/>
+                        <w:sz w:val="16"/>
+                        <w:szCs w:val="16"/>
+                      </w:rPr>
+                      <m:t>y</m:t>
+                    </m:r>
+                  </m:sub>
+                </m:sSub>
+                <m:r>
+                  <m:rPr>
+                    <m:sty m:val="p"/>
+                  </m:rPr>
+                  <w:rPr>
+                    <w:rFonts w:ascii="Cambria Math" w:hAnsi="Cambria Math" w:cs="Times New Roman"/>
+                    <w:sz w:val="16"/>
+                    <w:szCs w:val="16"/>
+                  </w:rPr>
+                  <m:t>,lo</m:t>
+                </m:r>
+                <m:sSub>
+                  <m:sSubPr>
+                    <m:ctrlPr>
+                      <w:rPr>
+                        <w:rFonts w:ascii="Cambria Math" w:hAnsi="Cambria Math" w:cs="Times New Roman"/>
+                        <w:iCs/>
+                        <w:sz w:val="16"/>
+                        <w:szCs w:val="16"/>
+                      </w:rPr>
+                    </m:ctrlPr>
+                  </m:sSubPr>
+                  <m:e>
+                    <m:r>
+                      <m:rPr>
+                        <m:sty m:val="p"/>
+                      </m:rPr>
+                      <w:rPr>
+                        <w:rFonts w:ascii="Cambria Math" w:hAnsi="Cambria Math" w:cs="Times New Roman"/>
+                        <w:sz w:val="16"/>
+                        <w:szCs w:val="16"/>
+                      </w:rPr>
+                      <m:t>n</m:t>
                     </m:r>
                   </m:e>
                   <m:sub>
@@ -3568,7 +3599,7 @@
                 <w:sz w:val="20"/>
                 <w:szCs w:val="20"/>
               </w:rPr>
-              <w:t>1001.6</w:t>
+              <w:t>20.2</w:t>
             </w:r>
           </w:p>
         </w:tc>
@@ -3597,7 +3628,15 @@
                 <w:sz w:val="20"/>
                 <w:szCs w:val="20"/>
               </w:rPr>
-              <w:t>68.5%</w:t>
+              <w:t>54.0</w:t>
+            </w:r>
+            <w:r>
+              <w:rPr>
+                <w:rFonts w:ascii="Times New Roman" w:hAnsi="Times New Roman" w:cs="Times New Roman"/>
+                <w:sz w:val="20"/>
+                <w:szCs w:val="20"/>
+              </w:rPr>
+              <w:t>%</w:t>
             </w:r>
           </w:p>
         </w:tc>
@@ -5206,7 +5245,15 @@
                 <w:sz w:val="20"/>
                 <w:szCs w:val="20"/>
               </w:rPr>
-              <w:t>115.7</w:t>
+              <w:t>11</w:t>
+            </w:r>
+            <w:r>
+              <w:rPr>
+                <w:rFonts w:ascii="Times New Roman" w:hAnsi="Times New Roman" w:cs="Times New Roman"/>
+                <w:sz w:val="20"/>
+                <w:szCs w:val="20"/>
+              </w:rPr>
+              <w:t>4.1</w:t>
             </w:r>
           </w:p>
         </w:tc>
@@ -5235,7 +5282,23 @@
                 <w:sz w:val="20"/>
                 <w:szCs w:val="20"/>
               </w:rPr>
-              <w:t>76.6%</w:t>
+              <w:t>7</w:t>
+            </w:r>
+            <w:r>
+              <w:rPr>
+                <w:rFonts w:ascii="Times New Roman" w:hAnsi="Times New Roman" w:cs="Times New Roman"/>
+                <w:sz w:val="20"/>
+                <w:szCs w:val="20"/>
+              </w:rPr>
+              <w:t>7.4</w:t>
+            </w:r>
+            <w:r>
+              <w:rPr>
+                <w:rFonts w:ascii="Times New Roman" w:hAnsi="Times New Roman" w:cs="Times New Roman"/>
+                <w:sz w:val="20"/>
+                <w:szCs w:val="20"/>
+              </w:rPr>
+              <w:t>%</w:t>
             </w:r>
           </w:p>
         </w:tc>
@@ -5915,170 +5978,6 @@
                     </m:sSub>
                   </m:e>
                 </m:d>
-                <m:r>
-                  <m:rPr>
-                    <m:sty m:val="p"/>
-                  </m:rPr>
-                  <w:rPr>
-                    <w:rFonts w:ascii="Cambria Math" w:hAnsi="Cambria Math" w:cs="Times New Roman"/>
-                    <w:sz w:val="16"/>
-                    <w:szCs w:val="16"/>
-                    <w:highlight w:val="lightGray"/>
-                  </w:rPr>
-                  <m:t>+</m:t>
-                </m:r>
-                <m:sSub>
-                  <m:sSubPr>
-                    <m:ctrlPr>
-                      <w:rPr>
-                        <w:rFonts w:ascii="Cambria Math" w:hAnsi="Cambria Math" w:cs="Times New Roman"/>
-                        <w:sz w:val="16"/>
-                        <w:szCs w:val="16"/>
-                        <w:highlight w:val="lightGray"/>
-                      </w:rPr>
-                    </m:ctrlPr>
-                  </m:sSubPr>
-                  <m:e>
-                    <m:r>
-                      <w:rPr>
-                        <w:rFonts w:ascii="Cambria Math" w:hAnsi="Cambria Math" w:cs="Times New Roman"/>
-                        <w:sz w:val="16"/>
-                        <w:szCs w:val="16"/>
-                        <w:highlight w:val="lightGray"/>
-                      </w:rPr>
-                      <m:t>s</m:t>
-                    </m:r>
-                  </m:e>
-                  <m:sub>
-                    <m:r>
-                      <w:rPr>
-                        <w:rFonts w:ascii="Cambria Math" w:hAnsi="Cambria Math" w:cs="Times New Roman"/>
-                        <w:sz w:val="16"/>
-                        <w:szCs w:val="16"/>
-                        <w:highlight w:val="lightGray"/>
-                      </w:rPr>
-                      <m:t>6</m:t>
-                    </m:r>
-                  </m:sub>
-                </m:sSub>
-                <m:r>
-                  <m:rPr>
-                    <m:sty m:val="p"/>
-                  </m:rPr>
-                  <w:rPr>
-                    <w:rFonts w:ascii="Cambria Math" w:hAnsi="Cambria Math" w:cs="Times New Roman"/>
-                    <w:sz w:val="16"/>
-                    <w:szCs w:val="16"/>
-                    <w:highlight w:val="lightGray"/>
-                  </w:rPr>
-                  <m:t>(la</m:t>
-                </m:r>
-                <m:sSub>
-                  <m:sSubPr>
-                    <m:ctrlPr>
-                      <w:rPr>
-                        <w:rFonts w:ascii="Cambria Math" w:hAnsi="Cambria Math" w:cs="Times New Roman"/>
-                        <w:iCs/>
-                        <w:sz w:val="16"/>
-                        <w:szCs w:val="16"/>
-                        <w:highlight w:val="lightGray"/>
-                      </w:rPr>
-                    </m:ctrlPr>
-                  </m:sSubPr>
-                  <m:e>
-                    <m:r>
-                      <m:rPr>
-                        <m:sty m:val="p"/>
-                      </m:rPr>
-                      <w:rPr>
-                        <w:rFonts w:ascii="Cambria Math" w:hAnsi="Cambria Math" w:cs="Times New Roman"/>
-                        <w:sz w:val="16"/>
-                        <w:szCs w:val="16"/>
-                        <w:highlight w:val="lightGray"/>
-                      </w:rPr>
-                      <m:t>t</m:t>
-                    </m:r>
-                  </m:e>
-                  <m:sub>
-                    <m:r>
-                      <m:rPr>
-                        <m:sty m:val="p"/>
-                      </m:rPr>
-                      <w:rPr>
-                        <w:rFonts w:ascii="Cambria Math" w:hAnsi="Cambria Math" w:cs="Times New Roman"/>
-                        <w:sz w:val="16"/>
-                        <w:szCs w:val="16"/>
-                        <w:highlight w:val="lightGray"/>
-                      </w:rPr>
-                      <m:t>y</m:t>
-                    </m:r>
-                  </m:sub>
-                </m:sSub>
-                <m:r>
-                  <m:rPr>
-                    <m:sty m:val="p"/>
-                  </m:rPr>
-                  <w:rPr>
-                    <w:rFonts w:ascii="Cambria Math" w:hAnsi="Cambria Math" w:cs="Times New Roman"/>
-                    <w:sz w:val="16"/>
-                    <w:szCs w:val="16"/>
-                    <w:highlight w:val="lightGray"/>
-                  </w:rPr>
-                  <m:t>,lo</m:t>
-                </m:r>
-                <m:sSub>
-                  <m:sSubPr>
-                    <m:ctrlPr>
-                      <w:rPr>
-                        <w:rFonts w:ascii="Cambria Math" w:hAnsi="Cambria Math" w:cs="Times New Roman"/>
-                        <w:iCs/>
-                        <w:sz w:val="16"/>
-                        <w:szCs w:val="16"/>
-                        <w:highlight w:val="lightGray"/>
-                      </w:rPr>
-                    </m:ctrlPr>
-                  </m:sSubPr>
-                  <m:e>
-                    <m:r>
-                      <m:rPr>
-                        <m:sty m:val="p"/>
-                      </m:rPr>
-                      <w:rPr>
-                        <w:rFonts w:ascii="Cambria Math" w:hAnsi="Cambria Math" w:cs="Times New Roman"/>
-                        <w:sz w:val="16"/>
-                        <w:szCs w:val="16"/>
-                        <w:highlight w:val="lightGray"/>
-                      </w:rPr>
-                      <m:t>n</m:t>
-                    </m:r>
-                  </m:e>
-                  <m:sub>
-                    <m:r>
-                      <m:rPr>
-                        <m:sty m:val="p"/>
-                      </m:rPr>
-                      <w:rPr>
-                        <w:rFonts w:ascii="Cambria Math" w:hAnsi="Cambria Math" w:cs="Times New Roman"/>
-                        <w:sz w:val="16"/>
-                        <w:szCs w:val="16"/>
-                        <w:highlight w:val="lightGray"/>
-                      </w:rPr>
-                      <m:t>y</m:t>
-                    </m:r>
-                  </m:sub>
-                </m:sSub>
-                <m:r>
-                  <m:rPr>
-                    <m:sty m:val="p"/>
-                  </m:rPr>
-                  <w:rPr>
-                    <w:rFonts w:ascii="Cambria Math" w:hAnsi="Cambria Math" w:cs="Times New Roman"/>
-                    <w:sz w:val="16"/>
-                    <w:szCs w:val="16"/>
-                    <w:highlight w:val="lightGray"/>
-                  </w:rPr>
-                  <m:t xml:space="preserve">, by=T)+ </m:t>
-                </m:r>
                 <m:sSub>
                   <m:sSubPr>
                     <m:ctrlPr>
@@ -6151,7 +6050,7 @@
                 <w:szCs w:val="20"/>
                 <w:highlight w:val="lightGray"/>
               </w:rPr>
-              <w:t>-1.1</w:t>
+              <w:t>1.2</w:t>
             </w:r>
           </w:p>
         </w:tc>
@@ -6182,7 +6081,16 @@
                 <w:szCs w:val="20"/>
                 <w:highlight w:val="lightGray"/>
               </w:rPr>
-              <w:t>76.1%</w:t>
+              <w:t>67.7</w:t>
+            </w:r>
+            <w:r>
+              <w:rPr>
+                <w:rFonts w:ascii="Times New Roman" w:hAnsi="Times New Roman" w:cs="Times New Roman"/>
+                <w:sz w:val="20"/>
+                <w:szCs w:val="20"/>
+                <w:highlight w:val="lightGray"/>
+              </w:rPr>
+              <w:t>%</w:t>
             </w:r>
           </w:p>
         </w:tc>
@@ -7016,7 +6924,7 @@
                 <w:sz w:val="20"/>
                 <w:szCs w:val="20"/>
               </w:rPr>
-              <w:t>115.9</w:t>
+              <w:t>80.3</w:t>
             </w:r>
           </w:p>
         </w:tc>
@@ -7045,7 +6953,23 @@
                 <w:sz w:val="20"/>
                 <w:szCs w:val="20"/>
               </w:rPr>
-              <w:t>66.7%</w:t>
+              <w:t>6</w:t>
+            </w:r>
+            <w:r>
+              <w:rPr>
+                <w:rFonts w:ascii="Times New Roman" w:hAnsi="Times New Roman" w:cs="Times New Roman"/>
+                <w:sz w:val="20"/>
+                <w:szCs w:val="20"/>
+              </w:rPr>
+              <w:t>7.2</w:t>
+            </w:r>
+            <w:r>
+              <w:rPr>
+                <w:rFonts w:ascii="Times New Roman" w:hAnsi="Times New Roman" w:cs="Times New Roman"/>
+                <w:sz w:val="20"/>
+                <w:szCs w:val="20"/>
+              </w:rPr>
+              <w:t>%</w:t>
             </w:r>
           </w:p>
         </w:tc>

</xml_diff>

<commit_message>
Update figures and tables with bias corrected forecasts
</commit_message>
<xml_diff>
--- a/results/hindcast_model_table.docx
+++ b/results/hindcast_model_table.docx
@@ -273,7 +273,40 @@
                     <w:sz w:val="16"/>
                     <w:szCs w:val="16"/>
                   </w:rPr>
-                  <m:t xml:space="preserve">count= </m:t>
+                  <m:t>ln⁡(</m:t>
+                </m:r>
+                <m:r>
+                  <m:rPr>
+                    <m:sty m:val="p"/>
+                  </m:rPr>
+                  <w:rPr>
+                    <w:rFonts w:ascii="Cambria Math" w:hAnsi="Cambria Math" w:cs="Times New Roman"/>
+                    <w:sz w:val="16"/>
+                    <w:szCs w:val="16"/>
+                  </w:rPr>
+                  <m:t>count</m:t>
+                </m:r>
+                <m:r>
+                  <m:rPr>
+                    <m:sty m:val="p"/>
+                  </m:rPr>
+                  <w:rPr>
+                    <w:rFonts w:ascii="Cambria Math" w:hAnsi="Cambria Math" w:cs="Times New Roman"/>
+                    <w:sz w:val="16"/>
+                    <w:szCs w:val="16"/>
+                  </w:rPr>
+                  <m:t>)</m:t>
+                </m:r>
+                <m:r>
+                  <m:rPr>
+                    <m:sty m:val="p"/>
+                  </m:rPr>
+                  <w:rPr>
+                    <w:rFonts w:ascii="Cambria Math" w:hAnsi="Cambria Math" w:cs="Times New Roman"/>
+                    <w:sz w:val="16"/>
+                    <w:szCs w:val="16"/>
+                  </w:rPr>
+                  <m:t xml:space="preserve">= </m:t>
                 </m:r>
                 <m:sSub>
                   <m:sSubPr>
@@ -287,37 +320,14 @@
                     </m:ctrlPr>
                   </m:sSubPr>
                   <m:e>
-                    <m:sSub>
-                      <m:sSubPr>
-                        <m:ctrlPr>
-                          <w:rPr>
-                            <w:rFonts w:ascii="Cambria Math" w:hAnsi="Cambria Math" w:cs="Times New Roman"/>
-                            <w:sz w:val="16"/>
-                            <w:szCs w:val="16"/>
-                          </w:rPr>
-                        </m:ctrlPr>
-                      </m:sSubPr>
-                      <m:e>
-                        <m:r>
-                          <w:rPr>
-                            <w:rFonts w:ascii="Cambria Math" w:hAnsi="Cambria Math" w:cs="Times New Roman"/>
-                            <w:sz w:val="16"/>
-                            <w:szCs w:val="16"/>
-                          </w:rPr>
-                          <m:t>s</m:t>
-                        </m:r>
-                      </m:e>
-                      <m:sub>
-                        <m:r>
-                          <w:rPr>
-                            <w:rFonts w:ascii="Cambria Math" w:hAnsi="Cambria Math" w:cs="Times New Roman"/>
-                            <w:sz w:val="16"/>
-                            <w:szCs w:val="16"/>
-                          </w:rPr>
-                          <m:t>1</m:t>
-                        </m:r>
-                      </m:sub>
-                    </m:sSub>
+                    <m:r>
+                      <w:rPr>
+                        <w:rFonts w:ascii="Cambria Math" w:hAnsi="Cambria Math" w:cs="Times New Roman"/>
+                        <w:sz w:val="16"/>
+                        <w:szCs w:val="16"/>
+                      </w:rPr>
+                      <m:t>re</m:t>
+                    </m:r>
                     <m:d>
                       <m:dPr>
                         <m:ctrlPr>
@@ -348,18 +358,7 @@
                         <w:sz w:val="16"/>
                         <w:szCs w:val="16"/>
                       </w:rPr>
-                      <m:t>+</m:t>
-                    </m:r>
-                    <m:r>
-                      <m:rPr>
-                        <m:sty m:val="p"/>
-                      </m:rPr>
-                      <w:rPr>
-                        <w:rFonts w:ascii="Cambria Math" w:hAnsi="Cambria Math" w:cs="Times New Roman"/>
-                        <w:sz w:val="16"/>
-                        <w:szCs w:val="16"/>
-                      </w:rPr>
-                      <m:t>s</m:t>
+                      <m:t>+s</m:t>
                     </m:r>
                   </m:e>
                   <m:sub>
@@ -369,7 +368,7 @@
                         <w:sz w:val="16"/>
                         <w:szCs w:val="16"/>
                       </w:rPr>
-                      <m:t>2</m:t>
+                      <m:t>1</m:t>
                     </m:r>
                   </m:sub>
                 </m:sSub>
@@ -394,40 +393,7 @@
                         <w:sz w:val="16"/>
                         <w:szCs w:val="16"/>
                       </w:rPr>
-                      <m:t>la</m:t>
-                    </m:r>
-                    <m:r>
-                      <m:rPr>
-                        <m:sty m:val="p"/>
-                      </m:rPr>
-                      <w:rPr>
-                        <w:rFonts w:ascii="Cambria Math" w:hAnsi="Cambria Math" w:cs="Times New Roman"/>
-                        <w:sz w:val="16"/>
-                        <w:szCs w:val="16"/>
-                      </w:rPr>
-                      <m:t>t</m:t>
-                    </m:r>
-                    <m:r>
-                      <m:rPr>
-                        <m:sty m:val="p"/>
-                      </m:rPr>
-                      <w:rPr>
-                        <w:rFonts w:ascii="Cambria Math" w:hAnsi="Cambria Math" w:cs="Times New Roman"/>
-                        <w:sz w:val="16"/>
-                        <w:szCs w:val="16"/>
-                      </w:rPr>
-                      <m:t>,lo</m:t>
-                    </m:r>
-                    <m:r>
-                      <m:rPr>
-                        <m:sty m:val="p"/>
-                      </m:rPr>
-                      <w:rPr>
-                        <w:rFonts w:ascii="Cambria Math" w:hAnsi="Cambria Math" w:cs="Times New Roman"/>
-                        <w:sz w:val="16"/>
-                        <w:szCs w:val="16"/>
-                      </w:rPr>
-                      <m:t>n</m:t>
+                      <m:t>lat,lon</m:t>
                     </m:r>
                   </m:e>
                 </m:d>
@@ -468,15 +434,12 @@
                   </m:e>
                   <m:sub>
                     <m:r>
-                      <m:rPr>
-                        <m:sty m:val="p"/>
-                      </m:rPr>
-                      <w:rPr>
-                        <w:rFonts w:ascii="Cambria Math" w:hAnsi="Cambria Math" w:cs="Times New Roman"/>
-                        <w:sz w:val="16"/>
-                        <w:szCs w:val="16"/>
-                      </w:rPr>
-                      <m:t>3</m:t>
+                      <w:rPr>
+                        <w:rFonts w:ascii="Cambria Math" w:hAnsi="Cambria Math" w:cs="Times New Roman"/>
+                        <w:sz w:val="16"/>
+                        <w:szCs w:val="16"/>
+                      </w:rPr>
+                      <m:t>2</m:t>
                     </m:r>
                   </m:sub>
                 </m:sSub>
@@ -569,15 +532,12 @@
                   </m:e>
                   <m:sub>
                     <m:r>
-                      <m:rPr>
-                        <m:sty m:val="p"/>
-                      </m:rPr>
-                      <w:rPr>
-                        <w:rFonts w:ascii="Cambria Math" w:hAnsi="Cambria Math" w:cs="Times New Roman"/>
-                        <w:sz w:val="16"/>
-                        <w:szCs w:val="16"/>
-                      </w:rPr>
-                      <m:t>4</m:t>
+                      <w:rPr>
+                        <w:rFonts w:ascii="Cambria Math" w:hAnsi="Cambria Math" w:cs="Times New Roman"/>
+                        <w:sz w:val="16"/>
+                        <w:szCs w:val="16"/>
+                      </w:rPr>
+                      <m:t>3</m:t>
                     </m:r>
                   </m:sub>
                 </m:sSub>
@@ -667,15 +627,12 @@
                   </m:e>
                   <m:sub>
                     <m:r>
-                      <m:rPr>
-                        <m:sty m:val="p"/>
-                      </m:rPr>
-                      <w:rPr>
-                        <w:rFonts w:ascii="Cambria Math" w:hAnsi="Cambria Math" w:cs="Times New Roman"/>
-                        <w:sz w:val="16"/>
-                        <w:szCs w:val="16"/>
-                      </w:rPr>
-                      <m:t>5</m:t>
+                      <w:rPr>
+                        <w:rFonts w:ascii="Cambria Math" w:hAnsi="Cambria Math" w:cs="Times New Roman"/>
+                        <w:sz w:val="16"/>
+                        <w:szCs w:val="16"/>
+                      </w:rPr>
+                      <m:t>4</m:t>
                     </m:r>
                   </m:sub>
                 </m:sSub>
@@ -766,7 +723,7 @@
                         <w:sz w:val="16"/>
                         <w:szCs w:val="16"/>
                       </w:rPr>
-                      <m:t>6</m:t>
+                      <m:t>5</m:t>
                     </m:r>
                   </m:sub>
                 </m:sSub>
@@ -779,7 +736,7 @@
                     <w:sz w:val="16"/>
                     <w:szCs w:val="16"/>
                   </w:rPr>
-                  <m:t>(la</m:t>
+                  <m:t>(</m:t>
                 </m:r>
                 <m:r>
                   <m:rPr>
@@ -790,29 +747,7 @@
                     <w:sz w:val="16"/>
                     <w:szCs w:val="16"/>
                   </w:rPr>
-                  <m:t>t</m:t>
-                </m:r>
-                <m:r>
-                  <m:rPr>
-                    <m:sty m:val="p"/>
-                  </m:rPr>
-                  <w:rPr>
-                    <w:rFonts w:ascii="Cambria Math" w:hAnsi="Cambria Math" w:cs="Times New Roman"/>
-                    <w:sz w:val="16"/>
-                    <w:szCs w:val="16"/>
-                  </w:rPr>
-                  <m:t>,lo</m:t>
-                </m:r>
-                <m:r>
-                  <m:rPr>
-                    <m:sty m:val="p"/>
-                  </m:rPr>
-                  <w:rPr>
-                    <w:rFonts w:ascii="Cambria Math" w:hAnsi="Cambria Math" w:cs="Times New Roman"/>
-                    <w:sz w:val="16"/>
-                    <w:szCs w:val="16"/>
-                  </w:rPr>
-                  <m:t>n</m:t>
+                  <m:t>doy</m:t>
                 </m:r>
                 <m:r>
                   <m:rPr>
@@ -1014,7 +949,7 @@
                     <w:sz w:val="16"/>
                     <w:szCs w:val="16"/>
                   </w:rPr>
-                  <m:t xml:space="preserve">count= </m:t>
+                  <m:t xml:space="preserve">ln⁡(count)= </m:t>
                 </m:r>
                 <m:sSub>
                   <m:sSubPr>
@@ -1028,37 +963,14 @@
                     </m:ctrlPr>
                   </m:sSubPr>
                   <m:e>
-                    <m:sSub>
-                      <m:sSubPr>
-                        <m:ctrlPr>
-                          <w:rPr>
-                            <w:rFonts w:ascii="Cambria Math" w:hAnsi="Cambria Math" w:cs="Times New Roman"/>
-                            <w:sz w:val="16"/>
-                            <w:szCs w:val="16"/>
-                          </w:rPr>
-                        </m:ctrlPr>
-                      </m:sSubPr>
-                      <m:e>
-                        <m:r>
-                          <w:rPr>
-                            <w:rFonts w:ascii="Cambria Math" w:hAnsi="Cambria Math" w:cs="Times New Roman"/>
-                            <w:sz w:val="16"/>
-                            <w:szCs w:val="16"/>
-                          </w:rPr>
-                          <m:t>s</m:t>
-                        </m:r>
-                      </m:e>
-                      <m:sub>
-                        <m:r>
-                          <w:rPr>
-                            <w:rFonts w:ascii="Cambria Math" w:hAnsi="Cambria Math" w:cs="Times New Roman"/>
-                            <w:sz w:val="16"/>
-                            <w:szCs w:val="16"/>
-                          </w:rPr>
-                          <m:t>1</m:t>
-                        </m:r>
-                      </m:sub>
-                    </m:sSub>
+                    <m:r>
+                      <w:rPr>
+                        <w:rFonts w:ascii="Cambria Math" w:hAnsi="Cambria Math" w:cs="Times New Roman"/>
+                        <w:sz w:val="16"/>
+                        <w:szCs w:val="16"/>
+                      </w:rPr>
+                      <m:t>re</m:t>
+                    </m:r>
                     <m:d>
                       <m:dPr>
                         <m:ctrlPr>
@@ -1099,7 +1011,7 @@
                         <w:sz w:val="16"/>
                         <w:szCs w:val="16"/>
                       </w:rPr>
-                      <m:t>2</m:t>
+                      <m:t>1</m:t>
                     </m:r>
                   </m:sub>
                 </m:sSub>
@@ -1124,40 +1036,7 @@
                         <w:sz w:val="16"/>
                         <w:szCs w:val="16"/>
                       </w:rPr>
-                      <m:t>la</m:t>
-                    </m:r>
-                    <m:r>
-                      <m:rPr>
-                        <m:sty m:val="p"/>
-                      </m:rPr>
-                      <w:rPr>
-                        <w:rFonts w:ascii="Cambria Math" w:hAnsi="Cambria Math" w:cs="Times New Roman"/>
-                        <w:sz w:val="16"/>
-                        <w:szCs w:val="16"/>
-                      </w:rPr>
-                      <m:t>t</m:t>
-                    </m:r>
-                    <m:r>
-                      <m:rPr>
-                        <m:sty m:val="p"/>
-                      </m:rPr>
-                      <w:rPr>
-                        <w:rFonts w:ascii="Cambria Math" w:hAnsi="Cambria Math" w:cs="Times New Roman"/>
-                        <w:sz w:val="16"/>
-                        <w:szCs w:val="16"/>
-                      </w:rPr>
-                      <m:t>,lo</m:t>
-                    </m:r>
-                    <m:r>
-                      <m:rPr>
-                        <m:sty m:val="p"/>
-                      </m:rPr>
-                      <w:rPr>
-                        <w:rFonts w:ascii="Cambria Math" w:hAnsi="Cambria Math" w:cs="Times New Roman"/>
-                        <w:sz w:val="16"/>
-                        <w:szCs w:val="16"/>
-                      </w:rPr>
-                      <m:t>n</m:t>
+                      <m:t>lat,lon</m:t>
                     </m:r>
                   </m:e>
                 </m:d>
@@ -1198,15 +1077,12 @@
                   </m:e>
                   <m:sub>
                     <m:r>
-                      <m:rPr>
-                        <m:sty m:val="p"/>
-                      </m:rPr>
-                      <w:rPr>
-                        <w:rFonts w:ascii="Cambria Math" w:hAnsi="Cambria Math" w:cs="Times New Roman"/>
-                        <w:sz w:val="16"/>
-                        <w:szCs w:val="16"/>
-                      </w:rPr>
-                      <m:t>3</m:t>
+                      <w:rPr>
+                        <w:rFonts w:ascii="Cambria Math" w:hAnsi="Cambria Math" w:cs="Times New Roman"/>
+                        <w:sz w:val="16"/>
+                        <w:szCs w:val="16"/>
+                      </w:rPr>
+                      <m:t>2</m:t>
                     </m:r>
                   </m:sub>
                 </m:sSub>
@@ -1299,15 +1175,12 @@
                   </m:e>
                   <m:sub>
                     <m:r>
-                      <m:rPr>
-                        <m:sty m:val="p"/>
-                      </m:rPr>
-                      <w:rPr>
-                        <w:rFonts w:ascii="Cambria Math" w:hAnsi="Cambria Math" w:cs="Times New Roman"/>
-                        <w:sz w:val="16"/>
-                        <w:szCs w:val="16"/>
-                      </w:rPr>
-                      <m:t>4</m:t>
+                      <w:rPr>
+                        <w:rFonts w:ascii="Cambria Math" w:hAnsi="Cambria Math" w:cs="Times New Roman"/>
+                        <w:sz w:val="16"/>
+                        <w:szCs w:val="16"/>
+                      </w:rPr>
+                      <m:t>3</m:t>
                     </m:r>
                   </m:sub>
                 </m:sSub>
@@ -1397,15 +1270,12 @@
                   </m:e>
                   <m:sub>
                     <m:r>
-                      <m:rPr>
-                        <m:sty m:val="p"/>
-                      </m:rPr>
-                      <w:rPr>
-                        <w:rFonts w:ascii="Cambria Math" w:hAnsi="Cambria Math" w:cs="Times New Roman"/>
-                        <w:sz w:val="16"/>
-                        <w:szCs w:val="16"/>
-                      </w:rPr>
-                      <m:t>5</m:t>
+                      <w:rPr>
+                        <w:rFonts w:ascii="Cambria Math" w:hAnsi="Cambria Math" w:cs="Times New Roman"/>
+                        <w:sz w:val="16"/>
+                        <w:szCs w:val="16"/>
+                      </w:rPr>
+                      <m:t>4</m:t>
                     </m:r>
                   </m:sub>
                 </m:sSub>
@@ -1496,7 +1366,7 @@
                         <w:sz w:val="16"/>
                         <w:szCs w:val="16"/>
                       </w:rPr>
-                      <m:t>6</m:t>
+                      <m:t>5</m:t>
                     </m:r>
                   </m:sub>
                 </m:sSub>
@@ -1509,51 +1379,7 @@
                     <w:sz w:val="16"/>
                     <w:szCs w:val="16"/>
                   </w:rPr>
-                  <m:t>(la</m:t>
-                </m:r>
-                <m:r>
-                  <m:rPr>
-                    <m:sty m:val="p"/>
-                  </m:rPr>
-                  <w:rPr>
-                    <w:rFonts w:ascii="Cambria Math" w:hAnsi="Cambria Math" w:cs="Times New Roman"/>
-                    <w:sz w:val="16"/>
-                    <w:szCs w:val="16"/>
-                  </w:rPr>
-                  <m:t>t</m:t>
-                </m:r>
-                <m:r>
-                  <m:rPr>
-                    <m:sty m:val="p"/>
-                  </m:rPr>
-                  <w:rPr>
-                    <w:rFonts w:ascii="Cambria Math" w:hAnsi="Cambria Math" w:cs="Times New Roman"/>
-                    <w:sz w:val="16"/>
-                    <w:szCs w:val="16"/>
-                  </w:rPr>
-                  <m:t>,lo</m:t>
-                </m:r>
-                <m:r>
-                  <m:rPr>
-                    <m:sty m:val="p"/>
-                  </m:rPr>
-                  <w:rPr>
-                    <w:rFonts w:ascii="Cambria Math" w:hAnsi="Cambria Math" w:cs="Times New Roman"/>
-                    <w:sz w:val="16"/>
-                    <w:szCs w:val="16"/>
-                  </w:rPr>
-                  <m:t>n</m:t>
-                </m:r>
-                <m:r>
-                  <m:rPr>
-                    <m:sty m:val="p"/>
-                  </m:rPr>
-                  <w:rPr>
-                    <w:rFonts w:ascii="Cambria Math" w:hAnsi="Cambria Math" w:cs="Times New Roman"/>
-                    <w:sz w:val="16"/>
-                    <w:szCs w:val="16"/>
-                  </w:rPr>
-                  <m:t xml:space="preserve">, by=T)+ </m:t>
+                  <m:t xml:space="preserve">(doy, by=T)+ </m:t>
                 </m:r>
                 <m:sSub>
                   <m:sSubPr>
@@ -1771,7 +1597,7 @@
                     <w:sz w:val="16"/>
                     <w:szCs w:val="16"/>
                   </w:rPr>
-                  <m:t xml:space="preserve">count= </m:t>
+                  <m:t xml:space="preserve">ln⁡(count)= </m:t>
                 </m:r>
                 <m:sSub>
                   <m:sSubPr>
@@ -1785,37 +1611,14 @@
                     </m:ctrlPr>
                   </m:sSubPr>
                   <m:e>
-                    <m:sSub>
-                      <m:sSubPr>
-                        <m:ctrlPr>
-                          <w:rPr>
-                            <w:rFonts w:ascii="Cambria Math" w:hAnsi="Cambria Math" w:cs="Times New Roman"/>
-                            <w:sz w:val="16"/>
-                            <w:szCs w:val="16"/>
-                          </w:rPr>
-                        </m:ctrlPr>
-                      </m:sSubPr>
-                      <m:e>
-                        <m:r>
-                          <w:rPr>
-                            <w:rFonts w:ascii="Cambria Math" w:hAnsi="Cambria Math" w:cs="Times New Roman"/>
-                            <w:sz w:val="16"/>
-                            <w:szCs w:val="16"/>
-                          </w:rPr>
-                          <m:t>s</m:t>
-                        </m:r>
-                      </m:e>
-                      <m:sub>
-                        <m:r>
-                          <w:rPr>
-                            <w:rFonts w:ascii="Cambria Math" w:hAnsi="Cambria Math" w:cs="Times New Roman"/>
-                            <w:sz w:val="16"/>
-                            <w:szCs w:val="16"/>
-                          </w:rPr>
-                          <m:t>1</m:t>
-                        </m:r>
-                      </m:sub>
-                    </m:sSub>
+                    <m:r>
+                      <w:rPr>
+                        <w:rFonts w:ascii="Cambria Math" w:hAnsi="Cambria Math" w:cs="Times New Roman"/>
+                        <w:sz w:val="16"/>
+                        <w:szCs w:val="16"/>
+                      </w:rPr>
+                      <m:t>re</m:t>
+                    </m:r>
                     <m:d>
                       <m:dPr>
                         <m:ctrlPr>
@@ -1856,7 +1659,7 @@
                         <w:sz w:val="16"/>
                         <w:szCs w:val="16"/>
                       </w:rPr>
-                      <m:t>2</m:t>
+                      <m:t>1</m:t>
                     </m:r>
                   </m:sub>
                 </m:sSub>
@@ -1881,40 +1684,7 @@
                         <w:sz w:val="16"/>
                         <w:szCs w:val="16"/>
                       </w:rPr>
-                      <m:t>la</m:t>
-                    </m:r>
-                    <m:r>
-                      <m:rPr>
-                        <m:sty m:val="p"/>
-                      </m:rPr>
-                      <w:rPr>
-                        <w:rFonts w:ascii="Cambria Math" w:hAnsi="Cambria Math" w:cs="Times New Roman"/>
-                        <w:sz w:val="16"/>
-                        <w:szCs w:val="16"/>
-                      </w:rPr>
-                      <m:t>t</m:t>
-                    </m:r>
-                    <m:r>
-                      <m:rPr>
-                        <m:sty m:val="p"/>
-                      </m:rPr>
-                      <w:rPr>
-                        <w:rFonts w:ascii="Cambria Math" w:hAnsi="Cambria Math" w:cs="Times New Roman"/>
-                        <w:sz w:val="16"/>
-                        <w:szCs w:val="16"/>
-                      </w:rPr>
-                      <m:t>,lo</m:t>
-                    </m:r>
-                    <m:r>
-                      <m:rPr>
-                        <m:sty m:val="p"/>
-                      </m:rPr>
-                      <w:rPr>
-                        <w:rFonts w:ascii="Cambria Math" w:hAnsi="Cambria Math" w:cs="Times New Roman"/>
-                        <w:sz w:val="16"/>
-                        <w:szCs w:val="16"/>
-                      </w:rPr>
-                      <m:t>n</m:t>
+                      <m:t>lat,lon</m:t>
                     </m:r>
                   </m:e>
                 </m:d>
@@ -1955,15 +1725,12 @@
                   </m:e>
                   <m:sub>
                     <m:r>
-                      <m:rPr>
-                        <m:sty m:val="p"/>
-                      </m:rPr>
-                      <w:rPr>
-                        <w:rFonts w:ascii="Cambria Math" w:hAnsi="Cambria Math" w:cs="Times New Roman"/>
-                        <w:sz w:val="16"/>
-                        <w:szCs w:val="16"/>
-                      </w:rPr>
-                      <m:t>3</m:t>
+                      <w:rPr>
+                        <w:rFonts w:ascii="Cambria Math" w:hAnsi="Cambria Math" w:cs="Times New Roman"/>
+                        <w:sz w:val="16"/>
+                        <w:szCs w:val="16"/>
+                      </w:rPr>
+                      <m:t>2</m:t>
                     </m:r>
                   </m:sub>
                 </m:sSub>
@@ -2056,15 +1823,12 @@
                   </m:e>
                   <m:sub>
                     <m:r>
-                      <m:rPr>
-                        <m:sty m:val="p"/>
-                      </m:rPr>
-                      <w:rPr>
-                        <w:rFonts w:ascii="Cambria Math" w:hAnsi="Cambria Math" w:cs="Times New Roman"/>
-                        <w:sz w:val="16"/>
-                        <w:szCs w:val="16"/>
-                      </w:rPr>
-                      <m:t>4</m:t>
+                      <w:rPr>
+                        <w:rFonts w:ascii="Cambria Math" w:hAnsi="Cambria Math" w:cs="Times New Roman"/>
+                        <w:sz w:val="16"/>
+                        <w:szCs w:val="16"/>
+                      </w:rPr>
+                      <m:t>3</m:t>
                     </m:r>
                   </m:sub>
                 </m:sSub>
@@ -2154,15 +1918,12 @@
                   </m:e>
                   <m:sub>
                     <m:r>
-                      <m:rPr>
-                        <m:sty m:val="p"/>
-                      </m:rPr>
-                      <w:rPr>
-                        <w:rFonts w:ascii="Cambria Math" w:hAnsi="Cambria Math" w:cs="Times New Roman"/>
-                        <w:sz w:val="16"/>
-                        <w:szCs w:val="16"/>
-                      </w:rPr>
-                      <m:t>5</m:t>
+                      <w:rPr>
+                        <w:rFonts w:ascii="Cambria Math" w:hAnsi="Cambria Math" w:cs="Times New Roman"/>
+                        <w:sz w:val="16"/>
+                        <w:szCs w:val="16"/>
+                      </w:rPr>
+                      <m:t>4</m:t>
                     </m:r>
                   </m:sub>
                 </m:sSub>
@@ -2253,7 +2014,7 @@
                         <w:sz w:val="16"/>
                         <w:szCs w:val="16"/>
                       </w:rPr>
-                      <m:t>6</m:t>
+                      <m:t>5</m:t>
                     </m:r>
                   </m:sub>
                 </m:sSub>
@@ -2266,7 +2027,7 @@
                     <w:sz w:val="16"/>
                     <w:szCs w:val="16"/>
                   </w:rPr>
-                  <m:t xml:space="preserve">(J, by=T)+ </m:t>
+                  <m:t xml:space="preserve">(doy, by=T)+ </m:t>
                 </m:r>
                 <m:sSub>
                   <m:sSubPr>
@@ -2464,7 +2225,7 @@
                     <w:sz w:val="16"/>
                     <w:szCs w:val="16"/>
                   </w:rPr>
-                  <m:t xml:space="preserve">count= </m:t>
+                  <m:t xml:space="preserve">ln⁡(count)= </m:t>
                 </m:r>
                 <m:sSub>
                   <m:sSubPr>
@@ -2478,37 +2239,14 @@
                     </m:ctrlPr>
                   </m:sSubPr>
                   <m:e>
-                    <m:sSub>
-                      <m:sSubPr>
-                        <m:ctrlPr>
-                          <w:rPr>
-                            <w:rFonts w:ascii="Cambria Math" w:hAnsi="Cambria Math" w:cs="Times New Roman"/>
-                            <w:sz w:val="16"/>
-                            <w:szCs w:val="16"/>
-                          </w:rPr>
-                        </m:ctrlPr>
-                      </m:sSubPr>
-                      <m:e>
-                        <m:r>
-                          <w:rPr>
-                            <w:rFonts w:ascii="Cambria Math" w:hAnsi="Cambria Math" w:cs="Times New Roman"/>
-                            <w:sz w:val="16"/>
-                            <w:szCs w:val="16"/>
-                          </w:rPr>
-                          <m:t>s</m:t>
-                        </m:r>
-                      </m:e>
-                      <m:sub>
-                        <m:r>
-                          <w:rPr>
-                            <w:rFonts w:ascii="Cambria Math" w:hAnsi="Cambria Math" w:cs="Times New Roman"/>
-                            <w:sz w:val="16"/>
-                            <w:szCs w:val="16"/>
-                          </w:rPr>
-                          <m:t>1</m:t>
-                        </m:r>
-                      </m:sub>
-                    </m:sSub>
+                    <m:r>
+                      <w:rPr>
+                        <w:rFonts w:ascii="Cambria Math" w:hAnsi="Cambria Math" w:cs="Times New Roman"/>
+                        <w:sz w:val="16"/>
+                        <w:szCs w:val="16"/>
+                      </w:rPr>
+                      <m:t>re</m:t>
+                    </m:r>
                     <m:d>
                       <m:dPr>
                         <m:ctrlPr>
@@ -2549,7 +2287,7 @@
                         <w:sz w:val="16"/>
                         <w:szCs w:val="16"/>
                       </w:rPr>
-                      <m:t>2</m:t>
+                      <m:t>1</m:t>
                     </m:r>
                   </m:sub>
                 </m:sSub>
@@ -2574,40 +2312,7 @@
                         <w:sz w:val="16"/>
                         <w:szCs w:val="16"/>
                       </w:rPr>
-                      <m:t>la</m:t>
-                    </m:r>
-                    <m:r>
-                      <m:rPr>
-                        <m:sty m:val="p"/>
-                      </m:rPr>
-                      <w:rPr>
-                        <w:rFonts w:ascii="Cambria Math" w:hAnsi="Cambria Math" w:cs="Times New Roman"/>
-                        <w:sz w:val="16"/>
-                        <w:szCs w:val="16"/>
-                      </w:rPr>
-                      <m:t>t</m:t>
-                    </m:r>
-                    <m:r>
-                      <m:rPr>
-                        <m:sty m:val="p"/>
-                      </m:rPr>
-                      <w:rPr>
-                        <w:rFonts w:ascii="Cambria Math" w:hAnsi="Cambria Math" w:cs="Times New Roman"/>
-                        <w:sz w:val="16"/>
-                        <w:szCs w:val="16"/>
-                      </w:rPr>
-                      <m:t>,lo</m:t>
-                    </m:r>
-                    <m:r>
-                      <m:rPr>
-                        <m:sty m:val="p"/>
-                      </m:rPr>
-                      <w:rPr>
-                        <w:rFonts w:ascii="Cambria Math" w:hAnsi="Cambria Math" w:cs="Times New Roman"/>
-                        <w:sz w:val="16"/>
-                        <w:szCs w:val="16"/>
-                      </w:rPr>
-                      <m:t>n</m:t>
+                      <m:t>lat,lon</m:t>
                     </m:r>
                   </m:e>
                 </m:d>
@@ -2648,15 +2353,12 @@
                   </m:e>
                   <m:sub>
                     <m:r>
-                      <m:rPr>
-                        <m:sty m:val="p"/>
-                      </m:rPr>
-                      <w:rPr>
-                        <w:rFonts w:ascii="Cambria Math" w:hAnsi="Cambria Math" w:cs="Times New Roman"/>
-                        <w:sz w:val="16"/>
-                        <w:szCs w:val="16"/>
-                      </w:rPr>
-                      <m:t>3</m:t>
+                      <w:rPr>
+                        <w:rFonts w:ascii="Cambria Math" w:hAnsi="Cambria Math" w:cs="Times New Roman"/>
+                        <w:sz w:val="16"/>
+                        <w:szCs w:val="16"/>
+                      </w:rPr>
+                      <m:t>2</m:t>
                     </m:r>
                   </m:sub>
                 </m:sSub>
@@ -2749,15 +2451,12 @@
                   </m:e>
                   <m:sub>
                     <m:r>
-                      <m:rPr>
-                        <m:sty m:val="p"/>
-                      </m:rPr>
-                      <w:rPr>
-                        <w:rFonts w:ascii="Cambria Math" w:hAnsi="Cambria Math" w:cs="Times New Roman"/>
-                        <w:sz w:val="16"/>
-                        <w:szCs w:val="16"/>
-                      </w:rPr>
-                      <m:t>4</m:t>
+                      <w:rPr>
+                        <w:rFonts w:ascii="Cambria Math" w:hAnsi="Cambria Math" w:cs="Times New Roman"/>
+                        <w:sz w:val="16"/>
+                        <w:szCs w:val="16"/>
+                      </w:rPr>
+                      <m:t>3</m:t>
                     </m:r>
                   </m:sub>
                 </m:sSub>
@@ -2847,15 +2546,12 @@
                   </m:e>
                   <m:sub>
                     <m:r>
-                      <m:rPr>
-                        <m:sty m:val="p"/>
-                      </m:rPr>
-                      <w:rPr>
-                        <w:rFonts w:ascii="Cambria Math" w:hAnsi="Cambria Math" w:cs="Times New Roman"/>
-                        <w:sz w:val="16"/>
-                        <w:szCs w:val="16"/>
-                      </w:rPr>
-                      <m:t>5</m:t>
+                      <w:rPr>
+                        <w:rFonts w:ascii="Cambria Math" w:hAnsi="Cambria Math" w:cs="Times New Roman"/>
+                        <w:sz w:val="16"/>
+                        <w:szCs w:val="16"/>
+                      </w:rPr>
+                      <m:t>4</m:t>
                     </m:r>
                   </m:sub>
                 </m:sSub>
@@ -2946,7 +2642,7 @@
                         <w:sz w:val="16"/>
                         <w:szCs w:val="16"/>
                       </w:rPr>
-                      <m:t>6</m:t>
+                      <m:t>5</m:t>
                     </m:r>
                   </m:sub>
                 </m:sSub>
@@ -2959,51 +2655,7 @@
                     <w:sz w:val="16"/>
                     <w:szCs w:val="16"/>
                   </w:rPr>
-                  <m:t>(la</m:t>
-                </m:r>
-                <m:r>
-                  <m:rPr>
-                    <m:sty m:val="p"/>
-                  </m:rPr>
-                  <w:rPr>
-                    <w:rFonts w:ascii="Cambria Math" w:hAnsi="Cambria Math" w:cs="Times New Roman"/>
-                    <w:sz w:val="16"/>
-                    <w:szCs w:val="16"/>
-                  </w:rPr>
-                  <m:t>t</m:t>
-                </m:r>
-                <m:r>
-                  <m:rPr>
-                    <m:sty m:val="p"/>
-                  </m:rPr>
-                  <w:rPr>
-                    <w:rFonts w:ascii="Cambria Math" w:hAnsi="Cambria Math" w:cs="Times New Roman"/>
-                    <w:sz w:val="16"/>
-                    <w:szCs w:val="16"/>
-                  </w:rPr>
-                  <m:t>,lo</m:t>
-                </m:r>
-                <m:r>
-                  <m:rPr>
-                    <m:sty m:val="p"/>
-                  </m:rPr>
-                  <w:rPr>
-                    <w:rFonts w:ascii="Cambria Math" w:hAnsi="Cambria Math" w:cs="Times New Roman"/>
-                    <w:sz w:val="16"/>
-                    <w:szCs w:val="16"/>
-                  </w:rPr>
-                  <m:t>n</m:t>
-                </m:r>
-                <m:r>
-                  <m:rPr>
-                    <m:sty m:val="p"/>
-                  </m:rPr>
-                  <w:rPr>
-                    <w:rFonts w:ascii="Cambria Math" w:hAnsi="Cambria Math" w:cs="Times New Roman"/>
-                    <w:sz w:val="16"/>
-                    <w:szCs w:val="16"/>
-                  </w:rPr>
-                  <m:t xml:space="preserve">, by=T)+ </m:t>
+                  <m:t xml:space="preserve">(doy, by=T)+ </m:t>
                 </m:r>
                 <m:sSub>
                   <m:sSubPr>
@@ -3212,7 +2864,7 @@
                     <w:sz w:val="16"/>
                     <w:szCs w:val="16"/>
                   </w:rPr>
-                  <m:t xml:space="preserve">count= </m:t>
+                  <m:t xml:space="preserve">ln⁡(count)= </m:t>
                 </m:r>
                 <m:sSub>
                   <m:sSubPr>
@@ -3226,37 +2878,14 @@
                     </m:ctrlPr>
                   </m:sSubPr>
                   <m:e>
-                    <m:sSub>
-                      <m:sSubPr>
-                        <m:ctrlPr>
-                          <w:rPr>
-                            <w:rFonts w:ascii="Cambria Math" w:hAnsi="Cambria Math" w:cs="Times New Roman"/>
-                            <w:sz w:val="16"/>
-                            <w:szCs w:val="16"/>
-                          </w:rPr>
-                        </m:ctrlPr>
-                      </m:sSubPr>
-                      <m:e>
-                        <m:r>
-                          <w:rPr>
-                            <w:rFonts w:ascii="Cambria Math" w:hAnsi="Cambria Math" w:cs="Times New Roman"/>
-                            <w:sz w:val="16"/>
-                            <w:szCs w:val="16"/>
-                          </w:rPr>
-                          <m:t>s</m:t>
-                        </m:r>
-                      </m:e>
-                      <m:sub>
-                        <m:r>
-                          <w:rPr>
-                            <w:rFonts w:ascii="Cambria Math" w:hAnsi="Cambria Math" w:cs="Times New Roman"/>
-                            <w:sz w:val="16"/>
-                            <w:szCs w:val="16"/>
-                          </w:rPr>
-                          <m:t>1</m:t>
-                        </m:r>
-                      </m:sub>
-                    </m:sSub>
+                    <m:r>
+                      <w:rPr>
+                        <w:rFonts w:ascii="Cambria Math" w:hAnsi="Cambria Math" w:cs="Times New Roman"/>
+                        <w:sz w:val="16"/>
+                        <w:szCs w:val="16"/>
+                      </w:rPr>
+                      <m:t>re</m:t>
+                    </m:r>
                     <m:d>
                       <m:dPr>
                         <m:ctrlPr>
@@ -3297,7 +2926,7 @@
                         <w:sz w:val="16"/>
                         <w:szCs w:val="16"/>
                       </w:rPr>
-                      <m:t>2</m:t>
+                      <m:t>1</m:t>
                     </m:r>
                   </m:sub>
                 </m:sSub>
@@ -3322,40 +2951,7 @@
                         <w:sz w:val="16"/>
                         <w:szCs w:val="16"/>
                       </w:rPr>
-                      <m:t>la</m:t>
-                    </m:r>
-                    <m:r>
-                      <m:rPr>
-                        <m:sty m:val="p"/>
-                      </m:rPr>
-                      <w:rPr>
-                        <w:rFonts w:ascii="Cambria Math" w:hAnsi="Cambria Math" w:cs="Times New Roman"/>
-                        <w:sz w:val="16"/>
-                        <w:szCs w:val="16"/>
-                      </w:rPr>
-                      <m:t>t</m:t>
-                    </m:r>
-                    <m:r>
-                      <m:rPr>
-                        <m:sty m:val="p"/>
-                      </m:rPr>
-                      <w:rPr>
-                        <w:rFonts w:ascii="Cambria Math" w:hAnsi="Cambria Math" w:cs="Times New Roman"/>
-                        <w:sz w:val="16"/>
-                        <w:szCs w:val="16"/>
-                      </w:rPr>
-                      <m:t>,lo</m:t>
-                    </m:r>
-                    <m:r>
-                      <m:rPr>
-                        <m:sty m:val="p"/>
-                      </m:rPr>
-                      <w:rPr>
-                        <w:rFonts w:ascii="Cambria Math" w:hAnsi="Cambria Math" w:cs="Times New Roman"/>
-                        <w:sz w:val="16"/>
-                        <w:szCs w:val="16"/>
-                      </w:rPr>
-                      <m:t>n</m:t>
+                      <m:t>lat,lon</m:t>
                     </m:r>
                   </m:e>
                 </m:d>
@@ -3396,15 +2992,12 @@
                   </m:e>
                   <m:sub>
                     <m:r>
-                      <m:rPr>
-                        <m:sty m:val="p"/>
-                      </m:rPr>
-                      <w:rPr>
-                        <w:rFonts w:ascii="Cambria Math" w:hAnsi="Cambria Math" w:cs="Times New Roman"/>
-                        <w:sz w:val="16"/>
-                        <w:szCs w:val="16"/>
-                      </w:rPr>
-                      <m:t>3</m:t>
+                      <w:rPr>
+                        <w:rFonts w:ascii="Cambria Math" w:hAnsi="Cambria Math" w:cs="Times New Roman"/>
+                        <w:sz w:val="16"/>
+                        <w:szCs w:val="16"/>
+                      </w:rPr>
+                      <m:t>2</m:t>
                     </m:r>
                   </m:sub>
                 </m:sSub>
@@ -3497,15 +3090,12 @@
                   </m:e>
                   <m:sub>
                     <m:r>
-                      <m:rPr>
-                        <m:sty m:val="p"/>
-                      </m:rPr>
-                      <w:rPr>
-                        <w:rFonts w:ascii="Cambria Math" w:hAnsi="Cambria Math" w:cs="Times New Roman"/>
-                        <w:sz w:val="16"/>
-                        <w:szCs w:val="16"/>
-                      </w:rPr>
-                      <m:t>4</m:t>
+                      <w:rPr>
+                        <w:rFonts w:ascii="Cambria Math" w:hAnsi="Cambria Math" w:cs="Times New Roman"/>
+                        <w:sz w:val="16"/>
+                        <w:szCs w:val="16"/>
+                      </w:rPr>
+                      <m:t>3</m:t>
                     </m:r>
                   </m:sub>
                 </m:sSub>
@@ -3595,15 +3185,12 @@
                   </m:e>
                   <m:sub>
                     <m:r>
-                      <m:rPr>
-                        <m:sty m:val="p"/>
-                      </m:rPr>
-                      <w:rPr>
-                        <w:rFonts w:ascii="Cambria Math" w:hAnsi="Cambria Math" w:cs="Times New Roman"/>
-                        <w:sz w:val="16"/>
-                        <w:szCs w:val="16"/>
-                      </w:rPr>
-                      <m:t>5</m:t>
+                      <w:rPr>
+                        <w:rFonts w:ascii="Cambria Math" w:hAnsi="Cambria Math" w:cs="Times New Roman"/>
+                        <w:sz w:val="16"/>
+                        <w:szCs w:val="16"/>
+                      </w:rPr>
+                      <m:t>4</m:t>
                     </m:r>
                   </m:sub>
                 </m:sSub>
@@ -3694,7 +3281,7 @@
                         <w:sz w:val="16"/>
                         <w:szCs w:val="16"/>
                       </w:rPr>
-                      <m:t>6</m:t>
+                      <m:t>5</m:t>
                     </m:r>
                   </m:sub>
                 </m:sSub>
@@ -3707,7 +3294,51 @@
                     <w:sz w:val="16"/>
                     <w:szCs w:val="16"/>
                   </w:rPr>
-                  <m:t xml:space="preserve">(J, by=T)+ </m:t>
+                  <m:t>(</m:t>
+                </m:r>
+                <m:r>
+                  <m:rPr>
+                    <m:sty m:val="p"/>
+                  </m:rPr>
+                  <w:rPr>
+                    <w:rFonts w:ascii="Cambria Math" w:hAnsi="Cambria Math" w:cs="Times New Roman"/>
+                    <w:sz w:val="16"/>
+                    <w:szCs w:val="16"/>
+                  </w:rPr>
+                  <m:t>lat</m:t>
+                </m:r>
+                <m:r>
+                  <m:rPr>
+                    <m:sty m:val="p"/>
+                  </m:rPr>
+                  <w:rPr>
+                    <w:rFonts w:ascii="Cambria Math" w:hAnsi="Cambria Math" w:cs="Times New Roman"/>
+                    <w:sz w:val="16"/>
+                    <w:szCs w:val="16"/>
+                  </w:rPr>
+                  <m:t>,</m:t>
+                </m:r>
+                <m:r>
+                  <m:rPr>
+                    <m:sty m:val="p"/>
+                  </m:rPr>
+                  <w:rPr>
+                    <w:rFonts w:ascii="Cambria Math" w:hAnsi="Cambria Math" w:cs="Times New Roman"/>
+                    <w:sz w:val="16"/>
+                    <w:szCs w:val="16"/>
+                  </w:rPr>
+                  <m:t xml:space="preserve"> lon,</m:t>
+                </m:r>
+                <m:r>
+                  <m:rPr>
+                    <m:sty m:val="p"/>
+                  </m:rPr>
+                  <w:rPr>
+                    <w:rFonts w:ascii="Cambria Math" w:hAnsi="Cambria Math" w:cs="Times New Roman"/>
+                    <w:sz w:val="16"/>
+                    <w:szCs w:val="16"/>
+                  </w:rPr>
+                  <m:t xml:space="preserve"> by=T)+ </m:t>
                 </m:r>
                 <m:sSub>
                   <m:sSubPr>
@@ -3898,7 +3529,7 @@
                     <w:sz w:val="16"/>
                     <w:szCs w:val="16"/>
                   </w:rPr>
-                  <m:t xml:space="preserve">count= </m:t>
+                  <m:t xml:space="preserve">ln⁡(count)= </m:t>
                 </m:r>
                 <m:sSub>
                   <m:sSubPr>
@@ -3912,37 +3543,14 @@
                     </m:ctrlPr>
                   </m:sSubPr>
                   <m:e>
-                    <m:sSub>
-                      <m:sSubPr>
-                        <m:ctrlPr>
-                          <w:rPr>
-                            <w:rFonts w:ascii="Cambria Math" w:hAnsi="Cambria Math" w:cs="Times New Roman"/>
-                            <w:sz w:val="16"/>
-                            <w:szCs w:val="16"/>
-                          </w:rPr>
-                        </m:ctrlPr>
-                      </m:sSubPr>
-                      <m:e>
-                        <m:r>
-                          <w:rPr>
-                            <w:rFonts w:ascii="Cambria Math" w:hAnsi="Cambria Math" w:cs="Times New Roman"/>
-                            <w:sz w:val="16"/>
-                            <w:szCs w:val="16"/>
-                          </w:rPr>
-                          <m:t>s</m:t>
-                        </m:r>
-                      </m:e>
-                      <m:sub>
-                        <m:r>
-                          <w:rPr>
-                            <w:rFonts w:ascii="Cambria Math" w:hAnsi="Cambria Math" w:cs="Times New Roman"/>
-                            <w:sz w:val="16"/>
-                            <w:szCs w:val="16"/>
-                          </w:rPr>
-                          <m:t>1</m:t>
-                        </m:r>
-                      </m:sub>
-                    </m:sSub>
+                    <m:r>
+                      <w:rPr>
+                        <w:rFonts w:ascii="Cambria Math" w:hAnsi="Cambria Math" w:cs="Times New Roman"/>
+                        <w:sz w:val="16"/>
+                        <w:szCs w:val="16"/>
+                      </w:rPr>
+                      <m:t>re</m:t>
+                    </m:r>
                     <m:d>
                       <m:dPr>
                         <m:ctrlPr>
@@ -3983,7 +3591,7 @@
                         <w:sz w:val="16"/>
                         <w:szCs w:val="16"/>
                       </w:rPr>
-                      <m:t>2</m:t>
+                      <m:t>1</m:t>
                     </m:r>
                   </m:sub>
                 </m:sSub>
@@ -4008,40 +3616,7 @@
                         <w:sz w:val="16"/>
                         <w:szCs w:val="16"/>
                       </w:rPr>
-                      <m:t>la</m:t>
-                    </m:r>
-                    <m:r>
-                      <m:rPr>
-                        <m:sty m:val="p"/>
-                      </m:rPr>
-                      <w:rPr>
-                        <w:rFonts w:ascii="Cambria Math" w:hAnsi="Cambria Math" w:cs="Times New Roman"/>
-                        <w:sz w:val="16"/>
-                        <w:szCs w:val="16"/>
-                      </w:rPr>
-                      <m:t>t</m:t>
-                    </m:r>
-                    <m:r>
-                      <m:rPr>
-                        <m:sty m:val="p"/>
-                      </m:rPr>
-                      <w:rPr>
-                        <w:rFonts w:ascii="Cambria Math" w:hAnsi="Cambria Math" w:cs="Times New Roman"/>
-                        <w:sz w:val="16"/>
-                        <w:szCs w:val="16"/>
-                      </w:rPr>
-                      <m:t>,lo</m:t>
-                    </m:r>
-                    <m:r>
-                      <m:rPr>
-                        <m:sty m:val="p"/>
-                      </m:rPr>
-                      <w:rPr>
-                        <w:rFonts w:ascii="Cambria Math" w:hAnsi="Cambria Math" w:cs="Times New Roman"/>
-                        <w:sz w:val="16"/>
-                        <w:szCs w:val="16"/>
-                      </w:rPr>
-                      <m:t>n</m:t>
+                      <m:t>lat,lon</m:t>
                     </m:r>
                   </m:e>
                 </m:d>
@@ -4082,15 +3657,12 @@
                   </m:e>
                   <m:sub>
                     <m:r>
-                      <m:rPr>
-                        <m:sty m:val="p"/>
-                      </m:rPr>
-                      <w:rPr>
-                        <w:rFonts w:ascii="Cambria Math" w:hAnsi="Cambria Math" w:cs="Times New Roman"/>
-                        <w:sz w:val="16"/>
-                        <w:szCs w:val="16"/>
-                      </w:rPr>
-                      <m:t>3</m:t>
+                      <w:rPr>
+                        <w:rFonts w:ascii="Cambria Math" w:hAnsi="Cambria Math" w:cs="Times New Roman"/>
+                        <w:sz w:val="16"/>
+                        <w:szCs w:val="16"/>
+                      </w:rPr>
+                      <m:t>2</m:t>
                     </m:r>
                   </m:sub>
                 </m:sSub>
@@ -4183,15 +3755,12 @@
                   </m:e>
                   <m:sub>
                     <m:r>
-                      <m:rPr>
-                        <m:sty m:val="p"/>
-                      </m:rPr>
-                      <w:rPr>
-                        <w:rFonts w:ascii="Cambria Math" w:hAnsi="Cambria Math" w:cs="Times New Roman"/>
-                        <w:sz w:val="16"/>
-                        <w:szCs w:val="16"/>
-                      </w:rPr>
-                      <m:t>4</m:t>
+                      <w:rPr>
+                        <w:rFonts w:ascii="Cambria Math" w:hAnsi="Cambria Math" w:cs="Times New Roman"/>
+                        <w:sz w:val="16"/>
+                        <w:szCs w:val="16"/>
+                      </w:rPr>
+                      <m:t>3</m:t>
                     </m:r>
                   </m:sub>
                 </m:sSub>
@@ -4281,15 +3850,12 @@
                   </m:e>
                   <m:sub>
                     <m:r>
-                      <m:rPr>
-                        <m:sty m:val="p"/>
-                      </m:rPr>
-                      <w:rPr>
-                        <w:rFonts w:ascii="Cambria Math" w:hAnsi="Cambria Math" w:cs="Times New Roman"/>
-                        <w:sz w:val="16"/>
-                        <w:szCs w:val="16"/>
-                      </w:rPr>
-                      <m:t>5</m:t>
+                      <w:rPr>
+                        <w:rFonts w:ascii="Cambria Math" w:hAnsi="Cambria Math" w:cs="Times New Roman"/>
+                        <w:sz w:val="16"/>
+                        <w:szCs w:val="16"/>
+                      </w:rPr>
+                      <m:t>4</m:t>
                     </m:r>
                   </m:sub>
                 </m:sSub>
@@ -4380,7 +3946,7 @@
                         <w:sz w:val="16"/>
                         <w:szCs w:val="16"/>
                       </w:rPr>
-                      <m:t>6</m:t>
+                      <m:t>5</m:t>
                     </m:r>
                   </m:sub>
                 </m:sSub>
@@ -4393,29 +3959,7 @@
                     <w:sz w:val="16"/>
                     <w:szCs w:val="16"/>
                   </w:rPr>
-                  <m:t>(</m:t>
-                </m:r>
-                <m:r>
-                  <m:rPr>
-                    <m:sty m:val="p"/>
-                  </m:rPr>
-                  <w:rPr>
-                    <w:rFonts w:ascii="Cambria Math" w:hAnsi="Cambria Math" w:cs="Times New Roman"/>
-                    <w:sz w:val="16"/>
-                    <w:szCs w:val="16"/>
-                  </w:rPr>
-                  <m:t>J</m:t>
-                </m:r>
-                <m:r>
-                  <m:rPr>
-                    <m:sty m:val="p"/>
-                  </m:rPr>
-                  <w:rPr>
-                    <w:rFonts w:ascii="Cambria Math" w:hAnsi="Cambria Math" w:cs="Times New Roman"/>
-                    <w:sz w:val="16"/>
-                    <w:szCs w:val="16"/>
-                  </w:rPr>
-                  <m:t xml:space="preserve">, by=T)+ </m:t>
+                  <m:t xml:space="preserve">(doy, by=T)+ </m:t>
                 </m:r>
                 <m:sSub>
                   <m:sSubPr>
@@ -4624,6 +4168,7 @@
               <w:top w:val="single" w:sz="4" w:space="0" w:color="auto"/>
               <w:bottom w:val="single" w:sz="4" w:space="0" w:color="auto"/>
             </w:tcBorders>
+            <w:shd w:val="clear" w:color="auto" w:fill="D0CECE" w:themeFill="background2" w:themeFillShade="E6"/>
             <w:vAlign w:val="center"/>
           </w:tcPr>
           <w:p>
@@ -4650,16 +4195,14 @@
                     <w:rFonts w:ascii="Cambria Math" w:hAnsi="Cambria Math" w:cs="Times New Roman"/>
                     <w:sz w:val="16"/>
                     <w:szCs w:val="16"/>
-                    <w:highlight w:val="lightGray"/>
                   </w:rPr>
-                  <m:t xml:space="preserve">count= </m:t>
+                  <m:t xml:space="preserve">ln⁡(count)= </m:t>
                 </m:r>
                 <m:sSub>
                   <m:sSubPr>
                     <m:ctrlPr>
                       <w:rPr>
                         <w:rFonts w:ascii="Cambria Math" w:hAnsi="Cambria Math" w:cs="Times New Roman"/>
-                        <w:i/>
                         <w:iCs/>
                         <w:sz w:val="16"/>
                         <w:szCs w:val="16"/>
@@ -4673,6 +4216,109 @@
                         <w:sz w:val="16"/>
                         <w:szCs w:val="16"/>
                       </w:rPr>
+                      <m:t>re</m:t>
+                    </m:r>
+                    <m:d>
+                      <m:dPr>
+                        <m:ctrlPr>
+                          <w:rPr>
+                            <w:rFonts w:ascii="Cambria Math" w:hAnsi="Cambria Math" w:cs="Times New Roman"/>
+                            <w:sz w:val="16"/>
+                            <w:szCs w:val="16"/>
+                          </w:rPr>
+                        </m:ctrlPr>
+                      </m:dPr>
+                      <m:e>
+                        <m:r>
+                          <w:rPr>
+                            <w:rFonts w:ascii="Cambria Math" w:hAnsi="Cambria Math" w:cs="Times New Roman"/>
+                            <w:sz w:val="16"/>
+                            <w:szCs w:val="16"/>
+                          </w:rPr>
+                          <m:t>y</m:t>
+                        </m:r>
+                      </m:e>
+                    </m:d>
+                    <m:r>
+                      <m:rPr>
+                        <m:sty m:val="p"/>
+                      </m:rPr>
+                      <w:rPr>
+                        <w:rFonts w:ascii="Cambria Math" w:hAnsi="Cambria Math" w:cs="Times New Roman"/>
+                        <w:sz w:val="16"/>
+                        <w:szCs w:val="16"/>
+                      </w:rPr>
+                      <m:t>+s</m:t>
+                    </m:r>
+                  </m:e>
+                  <m:sub>
+                    <m:r>
+                      <w:rPr>
+                        <w:rFonts w:ascii="Cambria Math" w:hAnsi="Cambria Math" w:cs="Times New Roman"/>
+                        <w:sz w:val="16"/>
+                        <w:szCs w:val="16"/>
+                      </w:rPr>
+                      <m:t>1</m:t>
+                    </m:r>
+                  </m:sub>
+                </m:sSub>
+                <m:d>
+                  <m:dPr>
+                    <m:ctrlPr>
+                      <w:rPr>
+                        <w:rFonts w:ascii="Cambria Math" w:hAnsi="Cambria Math" w:cs="Times New Roman"/>
+                        <w:iCs/>
+                        <w:sz w:val="16"/>
+                        <w:szCs w:val="16"/>
+                      </w:rPr>
+                    </m:ctrlPr>
+                  </m:dPr>
+                  <m:e>
+                    <m:r>
+                      <m:rPr>
+                        <m:sty m:val="p"/>
+                      </m:rPr>
+                      <w:rPr>
+                        <w:rFonts w:ascii="Cambria Math" w:hAnsi="Cambria Math" w:cs="Times New Roman"/>
+                        <w:sz w:val="16"/>
+                        <w:szCs w:val="16"/>
+                      </w:rPr>
+                      <m:t>lat,lon</m:t>
+                    </m:r>
+                  </m:e>
+                </m:d>
+                <m:r>
+                  <m:rPr>
+                    <m:sty m:val="p"/>
+                  </m:rPr>
+                  <w:rPr>
+                    <w:rFonts w:ascii="Cambria Math" w:hAnsi="Cambria Math" w:cs="Times New Roman"/>
+                    <w:sz w:val="16"/>
+                    <w:szCs w:val="16"/>
+                  </w:rPr>
+                  <m:t>+</m:t>
+                </m:r>
+                <m:sSub>
+                  <m:sSubPr>
+                    <m:ctrlPr>
+                      <w:rPr>
+                        <w:rFonts w:ascii="Cambria Math" w:hAnsi="Cambria Math" w:cs="Times New Roman"/>
+                        <w:iCs/>
+                        <w:sz w:val="16"/>
+                        <w:szCs w:val="16"/>
+                      </w:rPr>
+                    </m:ctrlPr>
+                  </m:sSubPr>
+                  <m:e>
+                    <m:r>
+                      <m:rPr>
+                        <m:sty m:val="p"/>
+                      </m:rPr>
+                      <w:rPr>
+                        <w:rFonts w:ascii="Cambria Math" w:hAnsi="Cambria Math" w:cs="Times New Roman"/>
+                        <w:sz w:val="16"/>
+                        <w:szCs w:val="16"/>
+                      </w:rPr>
                       <m:t>s</m:t>
                     </m:r>
                   </m:e>
@@ -4683,7 +4329,291 @@
                         <w:sz w:val="16"/>
                         <w:szCs w:val="16"/>
                       </w:rPr>
-                      <m:t>1</m:t>
+                      <m:t>2</m:t>
+                    </m:r>
+                  </m:sub>
+                </m:sSub>
+                <m:d>
+                  <m:dPr>
+                    <m:ctrlPr>
+                      <w:rPr>
+                        <w:rFonts w:ascii="Cambria Math" w:hAnsi="Cambria Math" w:cs="Times New Roman"/>
+                        <w:iCs/>
+                        <w:sz w:val="16"/>
+                        <w:szCs w:val="16"/>
+                      </w:rPr>
+                    </m:ctrlPr>
+                  </m:dPr>
+                  <m:e>
+                    <m:sSub>
+                      <m:sSubPr>
+                        <m:ctrlPr>
+                          <w:rPr>
+                            <w:rFonts w:ascii="Cambria Math" w:hAnsi="Cambria Math" w:cs="Times New Roman"/>
+                            <w:iCs/>
+                            <w:sz w:val="16"/>
+                            <w:szCs w:val="16"/>
+                          </w:rPr>
+                        </m:ctrlPr>
+                      </m:sSubPr>
+                      <m:e>
+                        <m:r>
+                          <m:rPr>
+                            <m:sty m:val="p"/>
+                          </m:rPr>
+                          <w:rPr>
+                            <w:rFonts w:ascii="Cambria Math" w:hAnsi="Cambria Math" w:cs="Times New Roman"/>
+                            <w:sz w:val="16"/>
+                            <w:szCs w:val="16"/>
+                          </w:rPr>
+                          <m:t>J</m:t>
+                        </m:r>
+                      </m:e>
+                      <m:sub>
+                        <m:r>
+                          <m:rPr>
+                            <m:sty m:val="p"/>
+                          </m:rPr>
+                          <w:rPr>
+                            <w:rFonts w:ascii="Cambria Math" w:hAnsi="Cambria Math" w:cs="Times New Roman"/>
+                            <w:sz w:val="16"/>
+                            <w:szCs w:val="16"/>
+                          </w:rPr>
+                          <m:t>lat,lon</m:t>
+                        </m:r>
+                      </m:sub>
+                    </m:sSub>
+                  </m:e>
+                </m:d>
+                <m:r>
+                  <m:rPr>
+                    <m:sty m:val="p"/>
+                  </m:rPr>
+                  <w:rPr>
+                    <w:rFonts w:ascii="Cambria Math" w:hAnsi="Cambria Math" w:cs="Times New Roman"/>
+                    <w:sz w:val="16"/>
+                    <w:szCs w:val="16"/>
+                  </w:rPr>
+                  <m:t>+</m:t>
+                </m:r>
+                <m:sSub>
+                  <m:sSubPr>
+                    <m:ctrlPr>
+                      <w:rPr>
+                        <w:rFonts w:ascii="Cambria Math" w:hAnsi="Cambria Math" w:cs="Times New Roman"/>
+                        <w:iCs/>
+                        <w:sz w:val="16"/>
+                        <w:szCs w:val="16"/>
+                      </w:rPr>
+                    </m:ctrlPr>
+                  </m:sSubPr>
+                  <m:e>
+                    <m:r>
+                      <m:rPr>
+                        <m:sty m:val="p"/>
+                      </m:rPr>
+                      <w:rPr>
+                        <w:rFonts w:ascii="Cambria Math" w:hAnsi="Cambria Math" w:cs="Times New Roman"/>
+                        <w:sz w:val="16"/>
+                        <w:szCs w:val="16"/>
+                      </w:rPr>
+                      <m:t>s</m:t>
+                    </m:r>
+                  </m:e>
+                  <m:sub>
+                    <m:r>
+                      <w:rPr>
+                        <w:rFonts w:ascii="Cambria Math" w:hAnsi="Cambria Math" w:cs="Times New Roman"/>
+                        <w:sz w:val="16"/>
+                        <w:szCs w:val="16"/>
+                      </w:rPr>
+                      <m:t>3</m:t>
+                    </m:r>
+                  </m:sub>
+                </m:sSub>
+                <m:d>
+                  <m:dPr>
+                    <m:ctrlPr>
+                      <w:rPr>
+                        <w:rFonts w:ascii="Cambria Math" w:hAnsi="Cambria Math" w:cs="Times New Roman"/>
+                        <w:iCs/>
+                        <w:sz w:val="16"/>
+                        <w:szCs w:val="16"/>
+                      </w:rPr>
+                    </m:ctrlPr>
+                  </m:dPr>
+                  <m:e>
+                    <m:sSub>
+                      <m:sSubPr>
+                        <m:ctrlPr>
+                          <w:rPr>
+                            <w:rFonts w:ascii="Cambria Math" w:hAnsi="Cambria Math" w:cs="Times New Roman"/>
+                            <w:iCs/>
+                            <w:sz w:val="16"/>
+                            <w:szCs w:val="16"/>
+                          </w:rPr>
+                        </m:ctrlPr>
+                      </m:sSubPr>
+                      <m:e>
+                        <m:r>
+                          <w:rPr>
+                            <w:rFonts w:ascii="Cambria Math" w:hAnsi="Cambria Math" w:cs="Times New Roman"/>
+                            <w:sz w:val="16"/>
+                            <w:szCs w:val="16"/>
+                          </w:rPr>
+                          <m:t>SST</m:t>
+                        </m:r>
+                      </m:e>
+                      <m:sub>
+                        <m:r>
+                          <m:rPr>
+                            <m:sty m:val="p"/>
+                          </m:rPr>
+                          <w:rPr>
+                            <w:rFonts w:ascii="Cambria Math" w:hAnsi="Cambria Math" w:cs="Times New Roman"/>
+                            <w:sz w:val="16"/>
+                            <w:szCs w:val="16"/>
+                          </w:rPr>
+                          <m:t>lat,lon</m:t>
+                        </m:r>
+                      </m:sub>
+                    </m:sSub>
+                  </m:e>
+                </m:d>
+                <m:r>
+                  <m:rPr>
+                    <m:sty m:val="p"/>
+                  </m:rPr>
+                  <w:rPr>
+                    <w:rFonts w:ascii="Cambria Math" w:hAnsi="Cambria Math" w:cs="Times New Roman"/>
+                    <w:sz w:val="16"/>
+                    <w:szCs w:val="16"/>
+                  </w:rPr>
+                  <m:t>+</m:t>
+                </m:r>
+                <m:sSub>
+                  <m:sSubPr>
+                    <m:ctrlPr>
+                      <w:rPr>
+                        <w:rFonts w:ascii="Cambria Math" w:hAnsi="Cambria Math" w:cs="Times New Roman"/>
+                        <w:iCs/>
+                        <w:sz w:val="16"/>
+                        <w:szCs w:val="16"/>
+                      </w:rPr>
+                    </m:ctrlPr>
+                  </m:sSubPr>
+                  <m:e>
+                    <m:r>
+                      <m:rPr>
+                        <m:sty m:val="p"/>
+                      </m:rPr>
+                      <w:rPr>
+                        <w:rFonts w:ascii="Cambria Math" w:hAnsi="Cambria Math" w:cs="Times New Roman"/>
+                        <w:sz w:val="16"/>
+                        <w:szCs w:val="16"/>
+                      </w:rPr>
+                      <m:t>s</m:t>
+                    </m:r>
+                  </m:e>
+                  <m:sub>
+                    <m:r>
+                      <w:rPr>
+                        <w:rFonts w:ascii="Cambria Math" w:hAnsi="Cambria Math" w:cs="Times New Roman"/>
+                        <w:sz w:val="16"/>
+                        <w:szCs w:val="16"/>
+                      </w:rPr>
+                      <m:t>4</m:t>
+                    </m:r>
+                  </m:sub>
+                </m:sSub>
+                <m:d>
+                  <m:dPr>
+                    <m:ctrlPr>
+                      <w:rPr>
+                        <w:rFonts w:ascii="Cambria Math" w:hAnsi="Cambria Math" w:cs="Times New Roman"/>
+                        <w:iCs/>
+                        <w:sz w:val="16"/>
+                        <w:szCs w:val="16"/>
+                      </w:rPr>
+                    </m:ctrlPr>
+                  </m:dPr>
+                  <m:e>
+                    <m:sSub>
+                      <m:sSubPr>
+                        <m:ctrlPr>
+                          <w:rPr>
+                            <w:rFonts w:ascii="Cambria Math" w:hAnsi="Cambria Math" w:cs="Times New Roman"/>
+                            <w:iCs/>
+                            <w:sz w:val="16"/>
+                            <w:szCs w:val="16"/>
+                          </w:rPr>
+                        </m:ctrlPr>
+                      </m:sSubPr>
+                      <m:e>
+                        <m:r>
+                          <w:rPr>
+                            <w:rFonts w:ascii="Cambria Math" w:hAnsi="Cambria Math" w:cs="Times New Roman"/>
+                            <w:sz w:val="16"/>
+                            <w:szCs w:val="16"/>
+                          </w:rPr>
+                          <m:t>SSS</m:t>
+                        </m:r>
+                      </m:e>
+                      <m:sub>
+                        <m:r>
+                          <m:rPr>
+                            <m:sty m:val="p"/>
+                          </m:rPr>
+                          <w:rPr>
+                            <w:rFonts w:ascii="Cambria Math" w:hAnsi="Cambria Math" w:cs="Times New Roman"/>
+                            <w:sz w:val="16"/>
+                            <w:szCs w:val="16"/>
+                          </w:rPr>
+                          <m:t>lat,lon</m:t>
+                        </m:r>
+                      </m:sub>
+                    </m:sSub>
+                  </m:e>
+                </m:d>
+                <m:r>
+                  <m:rPr>
+                    <m:sty m:val="p"/>
+                  </m:rPr>
+                  <w:rPr>
+                    <w:rFonts w:ascii="Cambria Math" w:hAnsi="Cambria Math" w:cs="Times New Roman"/>
+                    <w:sz w:val="16"/>
+                    <w:szCs w:val="16"/>
+                  </w:rPr>
+                  <m:t>+</m:t>
+                </m:r>
+                <m:sSub>
+                  <m:sSubPr>
+                    <m:ctrlPr>
+                      <w:rPr>
+                        <w:rFonts w:ascii="Cambria Math" w:hAnsi="Cambria Math" w:cs="Times New Roman"/>
+                        <w:sz w:val="16"/>
+                        <w:szCs w:val="16"/>
+                      </w:rPr>
+                    </m:ctrlPr>
+                  </m:sSubPr>
+                  <m:e>
+                    <m:r>
+                      <w:rPr>
+                        <w:rFonts w:ascii="Cambria Math" w:hAnsi="Cambria Math" w:cs="Times New Roman"/>
+                        <w:sz w:val="16"/>
+                        <w:szCs w:val="16"/>
+                      </w:rPr>
+                      <m:t>s</m:t>
+                    </m:r>
+                  </m:e>
+                  <m:sub>
+                    <m:r>
+                      <w:rPr>
+                        <w:rFonts w:ascii="Cambria Math" w:hAnsi="Cambria Math" w:cs="Times New Roman"/>
+                        <w:sz w:val="16"/>
+                        <w:szCs w:val="16"/>
+                      </w:rPr>
+                      <m:t>5</m:t>
                     </m:r>
                   </m:sub>
                 </m:sSub>
@@ -4695,9 +4625,8 @@
                     <w:rFonts w:ascii="Cambria Math" w:hAnsi="Cambria Math" w:cs="Times New Roman"/>
                     <w:sz w:val="16"/>
                     <w:szCs w:val="16"/>
-                    <w:highlight w:val="lightGray"/>
                   </w:rPr>
-                  <m:t>+</m:t>
+                  <m:t xml:space="preserve">(doy, by=T)+ </m:t>
                 </m:r>
                 <m:sSub>
                   <m:sSubPr>
@@ -4707,7 +4636,6 @@
                         <w:iCs/>
                         <w:sz w:val="16"/>
                         <w:szCs w:val="16"/>
-                        <w:highlight w:val="lightGray"/>
                       </w:rPr>
                     </m:ctrlPr>
                   </m:sSubPr>
@@ -4720,9 +4648,8 @@
                         <w:rFonts w:ascii="Cambria Math" w:hAnsi="Cambria Math" w:cs="Times New Roman"/>
                         <w:sz w:val="16"/>
                         <w:szCs w:val="16"/>
-                        <w:highlight w:val="lightGray"/>
-                      </w:rPr>
-                      <m:t>s</m:t>
+                      </w:rPr>
+                      <m:t>ε</m:t>
                     </m:r>
                   </m:e>
                   <m:sub>
@@ -4734,501 +4661,8 @@
                         <w:rFonts w:ascii="Cambria Math" w:hAnsi="Cambria Math" w:cs="Times New Roman"/>
                         <w:sz w:val="16"/>
                         <w:szCs w:val="16"/>
-                        <w:highlight w:val="lightGray"/>
-                      </w:rPr>
-                      <m:t>2</m:t>
-                    </m:r>
-                  </m:sub>
-                </m:sSub>
-                <m:d>
-                  <m:dPr>
-                    <m:ctrlPr>
-                      <w:rPr>
-                        <w:rFonts w:ascii="Cambria Math" w:hAnsi="Cambria Math" w:cs="Times New Roman"/>
-                        <w:iCs/>
-                        <w:sz w:val="16"/>
-                        <w:szCs w:val="16"/>
-                        <w:highlight w:val="lightGray"/>
-                      </w:rPr>
-                    </m:ctrlPr>
-                  </m:dPr>
-                  <m:e>
-                    <m:r>
-                      <m:rPr>
-                        <m:sty m:val="p"/>
-                      </m:rPr>
-                      <w:rPr>
-                        <w:rFonts w:ascii="Cambria Math" w:hAnsi="Cambria Math" w:cs="Times New Roman"/>
-                        <w:sz w:val="16"/>
-                        <w:szCs w:val="16"/>
-                        <w:highlight w:val="lightGray"/>
-                      </w:rPr>
-                      <m:t>la</m:t>
-                    </m:r>
-                    <m:sSub>
-                      <m:sSubPr>
-                        <m:ctrlPr>
-                          <w:rPr>
-                            <w:rFonts w:ascii="Cambria Math" w:hAnsi="Cambria Math" w:cs="Times New Roman"/>
-                            <w:iCs/>
-                            <w:sz w:val="16"/>
-                            <w:szCs w:val="16"/>
-                            <w:highlight w:val="lightGray"/>
-                          </w:rPr>
-                        </m:ctrlPr>
-                      </m:sSubPr>
-                      <m:e>
-                        <m:r>
-                          <m:rPr>
-                            <m:sty m:val="p"/>
-                          </m:rPr>
-                          <w:rPr>
-                            <w:rFonts w:ascii="Cambria Math" w:hAnsi="Cambria Math" w:cs="Times New Roman"/>
-                            <w:sz w:val="16"/>
-                            <w:szCs w:val="16"/>
-                            <w:highlight w:val="lightGray"/>
-                          </w:rPr>
-                          <m:t>t</m:t>
-                        </m:r>
-                      </m:e>
-                      <m:sub>
-                        <m:r>
-                          <m:rPr>
-                            <m:sty m:val="p"/>
-                          </m:rPr>
-                          <w:rPr>
-                            <w:rFonts w:ascii="Cambria Math" w:hAnsi="Cambria Math" w:cs="Times New Roman"/>
-                            <w:sz w:val="16"/>
-                            <w:szCs w:val="16"/>
-                            <w:highlight w:val="lightGray"/>
-                          </w:rPr>
-                          <m:t>y</m:t>
-                        </m:r>
-                      </m:sub>
-                    </m:sSub>
-                    <m:r>
-                      <m:rPr>
-                        <m:sty m:val="p"/>
-                      </m:rPr>
-                      <w:rPr>
-                        <w:rFonts w:ascii="Cambria Math" w:hAnsi="Cambria Math" w:cs="Times New Roman"/>
-                        <w:sz w:val="16"/>
-                        <w:szCs w:val="16"/>
-                        <w:highlight w:val="lightGray"/>
-                      </w:rPr>
-                      <m:t>,lo</m:t>
-                    </m:r>
-                    <m:sSub>
-                      <m:sSubPr>
-                        <m:ctrlPr>
-                          <w:rPr>
-                            <w:rFonts w:ascii="Cambria Math" w:hAnsi="Cambria Math" w:cs="Times New Roman"/>
-                            <w:iCs/>
-                            <w:sz w:val="16"/>
-                            <w:szCs w:val="16"/>
-                            <w:highlight w:val="lightGray"/>
-                          </w:rPr>
-                        </m:ctrlPr>
-                      </m:sSubPr>
-                      <m:e>
-                        <m:r>
-                          <m:rPr>
-                            <m:sty m:val="p"/>
-                          </m:rPr>
-                          <w:rPr>
-                            <w:rFonts w:ascii="Cambria Math" w:hAnsi="Cambria Math" w:cs="Times New Roman"/>
-                            <w:sz w:val="16"/>
-                            <w:szCs w:val="16"/>
-                            <w:highlight w:val="lightGray"/>
-                          </w:rPr>
-                          <m:t>n</m:t>
-                        </m:r>
-                      </m:e>
-                      <m:sub>
-                        <m:r>
-                          <m:rPr>
-                            <m:sty m:val="p"/>
-                          </m:rPr>
-                          <w:rPr>
-                            <w:rFonts w:ascii="Cambria Math" w:hAnsi="Cambria Math" w:cs="Times New Roman"/>
-                            <w:sz w:val="16"/>
-                            <w:szCs w:val="16"/>
-                            <w:highlight w:val="lightGray"/>
-                          </w:rPr>
-                          <m:t>y</m:t>
-                        </m:r>
-                      </m:sub>
-                    </m:sSub>
-                  </m:e>
-                </m:d>
-                <m:r>
-                  <m:rPr>
-                    <m:sty m:val="p"/>
-                  </m:rPr>
-                  <w:rPr>
-                    <w:rFonts w:ascii="Cambria Math" w:hAnsi="Cambria Math" w:cs="Times New Roman"/>
-                    <w:sz w:val="16"/>
-                    <w:szCs w:val="16"/>
-                    <w:highlight w:val="lightGray"/>
-                  </w:rPr>
-                  <m:t>+</m:t>
-                </m:r>
-                <m:sSub>
-                  <m:sSubPr>
-                    <m:ctrlPr>
-                      <w:rPr>
-                        <w:rFonts w:ascii="Cambria Math" w:hAnsi="Cambria Math" w:cs="Times New Roman"/>
-                        <w:iCs/>
-                        <w:sz w:val="16"/>
-                        <w:szCs w:val="16"/>
-                        <w:highlight w:val="lightGray"/>
-                      </w:rPr>
-                    </m:ctrlPr>
-                  </m:sSubPr>
-                  <m:e>
-                    <m:r>
-                      <m:rPr>
-                        <m:sty m:val="p"/>
-                      </m:rPr>
-                      <w:rPr>
-                        <w:rFonts w:ascii="Cambria Math" w:hAnsi="Cambria Math" w:cs="Times New Roman"/>
-                        <w:sz w:val="16"/>
-                        <w:szCs w:val="16"/>
-                        <w:highlight w:val="lightGray"/>
-                      </w:rPr>
-                      <m:t>s</m:t>
-                    </m:r>
-                  </m:e>
-                  <m:sub>
-                    <m:r>
-                      <m:rPr>
-                        <m:sty m:val="p"/>
-                      </m:rPr>
-                      <w:rPr>
-                        <w:rFonts w:ascii="Cambria Math" w:hAnsi="Cambria Math" w:cs="Times New Roman"/>
-                        <w:sz w:val="16"/>
-                        <w:szCs w:val="16"/>
-                        <w:highlight w:val="lightGray"/>
-                      </w:rPr>
-                      <m:t>3</m:t>
-                    </m:r>
-                  </m:sub>
-                </m:sSub>
-                <m:d>
-                  <m:dPr>
-                    <m:ctrlPr>
-                      <w:rPr>
-                        <w:rFonts w:ascii="Cambria Math" w:hAnsi="Cambria Math" w:cs="Times New Roman"/>
-                        <w:iCs/>
-                        <w:sz w:val="16"/>
-                        <w:szCs w:val="16"/>
-                        <w:highlight w:val="lightGray"/>
-                      </w:rPr>
-                    </m:ctrlPr>
-                  </m:dPr>
-                  <m:e>
-                    <m:sSub>
-                      <m:sSubPr>
-                        <m:ctrlPr>
-                          <w:rPr>
-                            <w:rFonts w:ascii="Cambria Math" w:hAnsi="Cambria Math" w:cs="Times New Roman"/>
-                            <w:iCs/>
-                            <w:sz w:val="16"/>
-                            <w:szCs w:val="16"/>
-                            <w:highlight w:val="lightGray"/>
-                          </w:rPr>
-                        </m:ctrlPr>
-                      </m:sSubPr>
-                      <m:e>
-                        <m:r>
-                          <m:rPr>
-                            <m:sty m:val="p"/>
-                          </m:rPr>
-                          <w:rPr>
-                            <w:rFonts w:ascii="Cambria Math" w:hAnsi="Cambria Math" w:cs="Times New Roman"/>
-                            <w:sz w:val="16"/>
-                            <w:szCs w:val="16"/>
-                            <w:highlight w:val="lightGray"/>
-                          </w:rPr>
-                          <m:t>J</m:t>
-                        </m:r>
-                      </m:e>
-                      <m:sub>
-                        <m:r>
-                          <m:rPr>
-                            <m:sty m:val="p"/>
-                          </m:rPr>
-                          <w:rPr>
-                            <w:rFonts w:ascii="Cambria Math" w:hAnsi="Cambria Math" w:cs="Times New Roman"/>
-                            <w:sz w:val="16"/>
-                            <w:szCs w:val="16"/>
-                            <w:highlight w:val="lightGray"/>
-                          </w:rPr>
-                          <m:t>y,lat,lon</m:t>
-                        </m:r>
-                      </m:sub>
-                    </m:sSub>
-                  </m:e>
-                </m:d>
-                <m:r>
-                  <m:rPr>
-                    <m:sty m:val="p"/>
-                  </m:rPr>
-                  <w:rPr>
-                    <w:rFonts w:ascii="Cambria Math" w:hAnsi="Cambria Math" w:cs="Times New Roman"/>
-                    <w:sz w:val="16"/>
-                    <w:szCs w:val="16"/>
-                    <w:highlight w:val="lightGray"/>
-                  </w:rPr>
-                  <m:t>+</m:t>
-                </m:r>
-                <m:sSub>
-                  <m:sSubPr>
-                    <m:ctrlPr>
-                      <w:rPr>
-                        <w:rFonts w:ascii="Cambria Math" w:hAnsi="Cambria Math" w:cs="Times New Roman"/>
-                        <w:iCs/>
-                        <w:sz w:val="16"/>
-                        <w:szCs w:val="16"/>
-                        <w:highlight w:val="lightGray"/>
-                      </w:rPr>
-                    </m:ctrlPr>
-                  </m:sSubPr>
-                  <m:e>
-                    <m:r>
-                      <m:rPr>
-                        <m:sty m:val="p"/>
-                      </m:rPr>
-                      <w:rPr>
-                        <w:rFonts w:ascii="Cambria Math" w:hAnsi="Cambria Math" w:cs="Times New Roman"/>
-                        <w:sz w:val="16"/>
-                        <w:szCs w:val="16"/>
-                        <w:highlight w:val="lightGray"/>
-                      </w:rPr>
-                      <m:t>s</m:t>
-                    </m:r>
-                  </m:e>
-                  <m:sub>
-                    <m:r>
-                      <m:rPr>
-                        <m:sty m:val="p"/>
-                      </m:rPr>
-                      <w:rPr>
-                        <w:rFonts w:ascii="Cambria Math" w:hAnsi="Cambria Math" w:cs="Times New Roman"/>
-                        <w:sz w:val="16"/>
-                        <w:szCs w:val="16"/>
-                        <w:highlight w:val="lightGray"/>
-                      </w:rPr>
-                      <m:t>4</m:t>
-                    </m:r>
-                  </m:sub>
-                </m:sSub>
-                <m:d>
-                  <m:dPr>
-                    <m:ctrlPr>
-                      <w:rPr>
-                        <w:rFonts w:ascii="Cambria Math" w:hAnsi="Cambria Math" w:cs="Times New Roman"/>
-                        <w:iCs/>
-                        <w:sz w:val="16"/>
-                        <w:szCs w:val="16"/>
-                        <w:highlight w:val="lightGray"/>
-                      </w:rPr>
-                    </m:ctrlPr>
-                  </m:dPr>
-                  <m:e>
-                    <m:sSub>
-                      <m:sSubPr>
-                        <m:ctrlPr>
-                          <w:rPr>
-                            <w:rFonts w:ascii="Cambria Math" w:hAnsi="Cambria Math" w:cs="Times New Roman"/>
-                            <w:iCs/>
-                            <w:sz w:val="16"/>
-                            <w:szCs w:val="16"/>
-                            <w:highlight w:val="lightGray"/>
-                          </w:rPr>
-                        </m:ctrlPr>
-                      </m:sSubPr>
-                      <m:e>
-                        <m:r>
-                          <w:rPr>
-                            <w:rFonts w:ascii="Cambria Math" w:hAnsi="Cambria Math" w:cs="Times New Roman"/>
-                            <w:sz w:val="16"/>
-                            <w:szCs w:val="16"/>
-                            <w:highlight w:val="lightGray"/>
-                          </w:rPr>
-                          <m:t>SST</m:t>
-                        </m:r>
-                      </m:e>
-                      <m:sub>
-                        <m:r>
-                          <m:rPr>
-                            <m:sty m:val="p"/>
-                          </m:rPr>
-                          <w:rPr>
-                            <w:rFonts w:ascii="Cambria Math" w:hAnsi="Cambria Math" w:cs="Times New Roman"/>
-                            <w:sz w:val="16"/>
-                            <w:szCs w:val="16"/>
-                            <w:highlight w:val="lightGray"/>
-                          </w:rPr>
-                          <m:t>lat,lon</m:t>
-                        </m:r>
-                      </m:sub>
-                    </m:sSub>
-                  </m:e>
-                </m:d>
-                <m:r>
-                  <m:rPr>
-                    <m:sty m:val="p"/>
-                  </m:rPr>
-                  <w:rPr>
-                    <w:rFonts w:ascii="Cambria Math" w:hAnsi="Cambria Math" w:cs="Times New Roman"/>
-                    <w:sz w:val="16"/>
-                    <w:szCs w:val="16"/>
-                    <w:highlight w:val="lightGray"/>
-                  </w:rPr>
-                  <m:t>+</m:t>
-                </m:r>
-                <m:sSub>
-                  <m:sSubPr>
-                    <m:ctrlPr>
-                      <w:rPr>
-                        <w:rFonts w:ascii="Cambria Math" w:hAnsi="Cambria Math" w:cs="Times New Roman"/>
-                        <w:iCs/>
-                        <w:sz w:val="16"/>
-                        <w:szCs w:val="16"/>
-                        <w:highlight w:val="lightGray"/>
-                      </w:rPr>
-                    </m:ctrlPr>
-                  </m:sSubPr>
-                  <m:e>
-                    <m:r>
-                      <m:rPr>
-                        <m:sty m:val="p"/>
-                      </m:rPr>
-                      <w:rPr>
-                        <w:rFonts w:ascii="Cambria Math" w:hAnsi="Cambria Math" w:cs="Times New Roman"/>
-                        <w:sz w:val="16"/>
-                        <w:szCs w:val="16"/>
-                        <w:highlight w:val="lightGray"/>
-                      </w:rPr>
-                      <m:t>s</m:t>
-                    </m:r>
-                  </m:e>
-                  <m:sub>
-                    <m:r>
-                      <m:rPr>
-                        <m:sty m:val="p"/>
-                      </m:rPr>
-                      <w:rPr>
-                        <w:rFonts w:ascii="Cambria Math" w:hAnsi="Cambria Math" w:cs="Times New Roman"/>
-                        <w:sz w:val="16"/>
-                        <w:szCs w:val="16"/>
-                        <w:highlight w:val="lightGray"/>
-                      </w:rPr>
-                      <m:t>5</m:t>
-                    </m:r>
-                  </m:sub>
-                </m:sSub>
-                <m:d>
-                  <m:dPr>
-                    <m:ctrlPr>
-                      <w:rPr>
-                        <w:rFonts w:ascii="Cambria Math" w:hAnsi="Cambria Math" w:cs="Times New Roman"/>
-                        <w:iCs/>
-                        <w:sz w:val="16"/>
-                        <w:szCs w:val="16"/>
-                        <w:highlight w:val="lightGray"/>
-                      </w:rPr>
-                    </m:ctrlPr>
-                  </m:dPr>
-                  <m:e>
-                    <m:sSub>
-                      <m:sSubPr>
-                        <m:ctrlPr>
-                          <w:rPr>
-                            <w:rFonts w:ascii="Cambria Math" w:hAnsi="Cambria Math" w:cs="Times New Roman"/>
-                            <w:iCs/>
-                            <w:sz w:val="16"/>
-                            <w:szCs w:val="16"/>
-                            <w:highlight w:val="lightGray"/>
-                          </w:rPr>
-                        </m:ctrlPr>
-                      </m:sSubPr>
-                      <m:e>
-                        <m:r>
-                          <w:rPr>
-                            <w:rFonts w:ascii="Cambria Math" w:hAnsi="Cambria Math" w:cs="Times New Roman"/>
-                            <w:sz w:val="16"/>
-                            <w:szCs w:val="16"/>
-                            <w:highlight w:val="lightGray"/>
-                          </w:rPr>
-                          <m:t>SSS</m:t>
-                        </m:r>
-                      </m:e>
-                      <m:sub>
-                        <m:r>
-                          <m:rPr>
-                            <m:sty m:val="p"/>
-                          </m:rPr>
-                          <w:rPr>
-                            <w:rFonts w:ascii="Cambria Math" w:hAnsi="Cambria Math" w:cs="Times New Roman"/>
-                            <w:sz w:val="16"/>
-                            <w:szCs w:val="16"/>
-                            <w:highlight w:val="lightGray"/>
-                          </w:rPr>
-                          <m:t>y,lat,lon</m:t>
-                        </m:r>
-                      </m:sub>
-                    </m:sSub>
-                  </m:e>
-                </m:d>
-                <m:r>
-                  <w:rPr>
-                    <w:rFonts w:ascii="Cambria Math" w:hAnsi="Cambria Math" w:cs="Times New Roman"/>
-                    <w:sz w:val="16"/>
-                    <w:szCs w:val="16"/>
-                    <w:highlight w:val="lightGray"/>
-                  </w:rPr>
-                  <m:t xml:space="preserve">+ </m:t>
-                </m:r>
-                <m:sSub>
-                  <m:sSubPr>
-                    <m:ctrlPr>
-                      <w:rPr>
-                        <w:rFonts w:ascii="Cambria Math" w:hAnsi="Cambria Math" w:cs="Times New Roman"/>
-                        <w:iCs/>
-                        <w:sz w:val="16"/>
-                        <w:szCs w:val="16"/>
-                        <w:highlight w:val="lightGray"/>
-                      </w:rPr>
-                    </m:ctrlPr>
-                  </m:sSubPr>
-                  <m:e>
-                    <m:r>
-                      <m:rPr>
-                        <m:sty m:val="p"/>
-                      </m:rPr>
-                      <w:rPr>
-                        <w:rFonts w:ascii="Cambria Math" w:hAnsi="Cambria Math" w:cs="Times New Roman"/>
-                        <w:sz w:val="16"/>
-                        <w:szCs w:val="16"/>
-                        <w:highlight w:val="lightGray"/>
-                      </w:rPr>
-                      <m:t>ε</m:t>
-                    </m:r>
-                  </m:e>
-                  <m:sub>
-                    <m:r>
-                      <m:rPr>
-                        <m:sty m:val="p"/>
-                      </m:rPr>
-                      <w:rPr>
-                        <w:rFonts w:ascii="Cambria Math" w:hAnsi="Cambria Math" w:cs="Times New Roman"/>
-                        <w:sz w:val="16"/>
-                        <w:szCs w:val="16"/>
-                        <w:highlight w:val="lightGray"/>
-                      </w:rPr>
-                      <m:t>y,lat,lon</m:t>
+                      </w:rPr>
+                      <m:t>lat,lon</m:t>
                     </m:r>
                   </m:sub>
                 </m:sSub>
@@ -5396,7 +4830,7 @@
                     <w:sz w:val="16"/>
                     <w:szCs w:val="16"/>
                   </w:rPr>
-                  <m:t xml:space="preserve">count= </m:t>
+                  <m:t xml:space="preserve">ln⁡(count)= </m:t>
                 </m:r>
                 <m:sSub>
                   <m:sSubPr>
@@ -5410,37 +4844,14 @@
                     </m:ctrlPr>
                   </m:sSubPr>
                   <m:e>
-                    <m:sSub>
-                      <m:sSubPr>
-                        <m:ctrlPr>
-                          <w:rPr>
-                            <w:rFonts w:ascii="Cambria Math" w:hAnsi="Cambria Math" w:cs="Times New Roman"/>
-                            <w:sz w:val="16"/>
-                            <w:szCs w:val="16"/>
-                          </w:rPr>
-                        </m:ctrlPr>
-                      </m:sSubPr>
-                      <m:e>
-                        <m:r>
-                          <w:rPr>
-                            <w:rFonts w:ascii="Cambria Math" w:hAnsi="Cambria Math" w:cs="Times New Roman"/>
-                            <w:sz w:val="16"/>
-                            <w:szCs w:val="16"/>
-                          </w:rPr>
-                          <m:t>s</m:t>
-                        </m:r>
-                      </m:e>
-                      <m:sub>
-                        <m:r>
-                          <w:rPr>
-                            <w:rFonts w:ascii="Cambria Math" w:hAnsi="Cambria Math" w:cs="Times New Roman"/>
-                            <w:sz w:val="16"/>
-                            <w:szCs w:val="16"/>
-                          </w:rPr>
-                          <m:t>1</m:t>
-                        </m:r>
-                      </m:sub>
-                    </m:sSub>
+                    <m:r>
+                      <w:rPr>
+                        <w:rFonts w:ascii="Cambria Math" w:hAnsi="Cambria Math" w:cs="Times New Roman"/>
+                        <w:sz w:val="16"/>
+                        <w:szCs w:val="16"/>
+                      </w:rPr>
+                      <m:t>re</m:t>
+                    </m:r>
                     <m:d>
                       <m:dPr>
                         <m:ctrlPr>
@@ -5481,7 +4892,7 @@
                         <w:sz w:val="16"/>
                         <w:szCs w:val="16"/>
                       </w:rPr>
-                      <m:t>2</m:t>
+                      <m:t>1</m:t>
                     </m:r>
                   </m:sub>
                 </m:sSub>
@@ -5506,40 +4917,7 @@
                         <w:sz w:val="16"/>
                         <w:szCs w:val="16"/>
                       </w:rPr>
-                      <m:t>la</m:t>
-                    </m:r>
-                    <m:r>
-                      <m:rPr>
-                        <m:sty m:val="p"/>
-                      </m:rPr>
-                      <w:rPr>
-                        <w:rFonts w:ascii="Cambria Math" w:hAnsi="Cambria Math" w:cs="Times New Roman"/>
-                        <w:sz w:val="16"/>
-                        <w:szCs w:val="16"/>
-                      </w:rPr>
-                      <m:t>t</m:t>
-                    </m:r>
-                    <m:r>
-                      <m:rPr>
-                        <m:sty m:val="p"/>
-                      </m:rPr>
-                      <w:rPr>
-                        <w:rFonts w:ascii="Cambria Math" w:hAnsi="Cambria Math" w:cs="Times New Roman"/>
-                        <w:sz w:val="16"/>
-                        <w:szCs w:val="16"/>
-                      </w:rPr>
-                      <m:t>,lo</m:t>
-                    </m:r>
-                    <m:r>
-                      <m:rPr>
-                        <m:sty m:val="p"/>
-                      </m:rPr>
-                      <w:rPr>
-                        <w:rFonts w:ascii="Cambria Math" w:hAnsi="Cambria Math" w:cs="Times New Roman"/>
-                        <w:sz w:val="16"/>
-                        <w:szCs w:val="16"/>
-                      </w:rPr>
-                      <m:t>n</m:t>
+                      <m:t>lat,lon</m:t>
                     </m:r>
                   </m:e>
                 </m:d>
@@ -5580,15 +4958,12 @@
                   </m:e>
                   <m:sub>
                     <m:r>
-                      <m:rPr>
-                        <m:sty m:val="p"/>
-                      </m:rPr>
-                      <w:rPr>
-                        <w:rFonts w:ascii="Cambria Math" w:hAnsi="Cambria Math" w:cs="Times New Roman"/>
-                        <w:sz w:val="16"/>
-                        <w:szCs w:val="16"/>
-                      </w:rPr>
-                      <m:t>3</m:t>
+                      <w:rPr>
+                        <w:rFonts w:ascii="Cambria Math" w:hAnsi="Cambria Math" w:cs="Times New Roman"/>
+                        <w:sz w:val="16"/>
+                        <w:szCs w:val="16"/>
+                      </w:rPr>
+                      <m:t>2</m:t>
                     </m:r>
                   </m:sub>
                 </m:sSub>
@@ -5681,15 +5056,12 @@
                   </m:e>
                   <m:sub>
                     <m:r>
-                      <m:rPr>
-                        <m:sty m:val="p"/>
-                      </m:rPr>
-                      <w:rPr>
-                        <w:rFonts w:ascii="Cambria Math" w:hAnsi="Cambria Math" w:cs="Times New Roman"/>
-                        <w:sz w:val="16"/>
-                        <w:szCs w:val="16"/>
-                      </w:rPr>
-                      <m:t>4</m:t>
+                      <w:rPr>
+                        <w:rFonts w:ascii="Cambria Math" w:hAnsi="Cambria Math" w:cs="Times New Roman"/>
+                        <w:sz w:val="16"/>
+                        <w:szCs w:val="16"/>
+                      </w:rPr>
+                      <m:t>3</m:t>
                     </m:r>
                   </m:sub>
                 </m:sSub>
@@ -5779,15 +5151,12 @@
                   </m:e>
                   <m:sub>
                     <m:r>
-                      <m:rPr>
-                        <m:sty m:val="p"/>
-                      </m:rPr>
-                      <w:rPr>
-                        <w:rFonts w:ascii="Cambria Math" w:hAnsi="Cambria Math" w:cs="Times New Roman"/>
-                        <w:sz w:val="16"/>
-                        <w:szCs w:val="16"/>
-                      </w:rPr>
-                      <m:t>5</m:t>
+                      <w:rPr>
+                        <w:rFonts w:ascii="Cambria Math" w:hAnsi="Cambria Math" w:cs="Times New Roman"/>
+                        <w:sz w:val="16"/>
+                        <w:szCs w:val="16"/>
+                      </w:rPr>
+                      <m:t>4</m:t>
                     </m:r>
                   </m:sub>
                 </m:sSub>
@@ -5878,7 +5247,7 @@
                         <w:sz w:val="16"/>
                         <w:szCs w:val="16"/>
                       </w:rPr>
-                      <m:t>6</m:t>
+                      <m:t>5</m:t>
                     </m:r>
                   </m:sub>
                 </m:sSub>
@@ -5891,7 +5260,7 @@
                     <w:sz w:val="16"/>
                     <w:szCs w:val="16"/>
                   </w:rPr>
-                  <m:t>(la</m:t>
+                  <m:t>(</m:t>
                 </m:r>
                 <m:r>
                   <m:rPr>
@@ -5902,29 +5271,7 @@
                     <w:sz w:val="16"/>
                     <w:szCs w:val="16"/>
                   </w:rPr>
-                  <m:t>t</m:t>
-                </m:r>
-                <m:r>
-                  <m:rPr>
-                    <m:sty m:val="p"/>
-                  </m:rPr>
-                  <w:rPr>
-                    <w:rFonts w:ascii="Cambria Math" w:hAnsi="Cambria Math" w:cs="Times New Roman"/>
-                    <w:sz w:val="16"/>
-                    <w:szCs w:val="16"/>
-                  </w:rPr>
-                  <m:t>,lo</m:t>
-                </m:r>
-                <m:r>
-                  <m:rPr>
-                    <m:sty m:val="p"/>
-                  </m:rPr>
-                  <w:rPr>
-                    <w:rFonts w:ascii="Cambria Math" w:hAnsi="Cambria Math" w:cs="Times New Roman"/>
-                    <w:sz w:val="16"/>
-                    <w:szCs w:val="16"/>
-                  </w:rPr>
-                  <m:t>n</m:t>
+                  <m:t>lat, lon</m:t>
                 </m:r>
                 <m:r>
                   <m:rPr>
@@ -6128,978 +5475,6 @@
         </mc:AlternateContent>
       </w:r>
     </w:p>
-    <w:p>
-      <w:r>
-        <w:br w:type="page"/>
-      </w:r>
-    </w:p>
-    <w:tbl>
-      <w:tblPr>
-        <w:tblStyle w:val="TableGrid"/>
-        <w:tblW w:w="10941" w:type="dxa"/>
-        <w:tblInd w:w="-1085" w:type="dxa"/>
-        <w:tblLook w:val="04A0" w:firstRow="1" w:lastRow="0" w:firstColumn="1" w:lastColumn="0" w:noHBand="0" w:noVBand="1"/>
-      </w:tblPr>
-      <w:tblGrid>
-        <w:gridCol w:w="1074"/>
-        <w:gridCol w:w="1086"/>
-        <w:gridCol w:w="2195"/>
-        <w:gridCol w:w="2195"/>
-        <w:gridCol w:w="2195"/>
-        <w:gridCol w:w="2196"/>
-      </w:tblGrid>
-      <w:tr>
-        <w:trPr>
-          <w:trHeight w:val="270"/>
-        </w:trPr>
-        <w:tc>
-          <w:tcPr>
-            <w:tcW w:w="1041" w:type="dxa"/>
-            <w:tcBorders>
-              <w:left w:val="nil"/>
-              <w:bottom w:val="double" w:sz="4" w:space="0" w:color="auto"/>
-              <w:right w:val="nil"/>
-            </w:tcBorders>
-          </w:tcPr>
-          <w:p>
-            <w:pPr>
-              <w:jc w:val="center"/>
-            </w:pPr>
-            <w:r>
-              <w:lastRenderedPageBreak/>
-              <w:t>Species</w:t>
-            </w:r>
-          </w:p>
-        </w:tc>
-        <w:tc>
-          <w:tcPr>
-            <w:tcW w:w="1119" w:type="dxa"/>
-            <w:tcBorders>
-              <w:left w:val="nil"/>
-              <w:bottom w:val="double" w:sz="4" w:space="0" w:color="auto"/>
-              <w:right w:val="nil"/>
-            </w:tcBorders>
-          </w:tcPr>
-          <w:p>
-            <w:pPr>
-              <w:jc w:val="center"/>
-            </w:pPr>
-            <w:r>
-              <w:t>Life Stage</w:t>
-            </w:r>
-          </w:p>
-        </w:tc>
-        <w:tc>
-          <w:tcPr>
-            <w:tcW w:w="2195" w:type="dxa"/>
-            <w:tcBorders>
-              <w:left w:val="nil"/>
-              <w:bottom w:val="double" w:sz="4" w:space="0" w:color="auto"/>
-              <w:right w:val="nil"/>
-            </w:tcBorders>
-          </w:tcPr>
-          <w:p>
-            <w:pPr>
-              <w:jc w:val="center"/>
-              <w:rPr>
-                <w:noProof/>
-              </w:rPr>
-            </w:pPr>
-            <w:r>
-              <w:rPr>
-                <w:noProof/>
-              </w:rPr>
-              <w:t>Day of Year</w:t>
-            </w:r>
-          </w:p>
-        </w:tc>
-        <w:tc>
-          <w:tcPr>
-            <w:tcW w:w="2195" w:type="dxa"/>
-            <w:tcBorders>
-              <w:left w:val="nil"/>
-              <w:bottom w:val="double" w:sz="4" w:space="0" w:color="auto"/>
-              <w:right w:val="nil"/>
-            </w:tcBorders>
-          </w:tcPr>
-          <w:p>
-            <w:pPr>
-              <w:jc w:val="center"/>
-              <w:rPr>
-                <w:noProof/>
-              </w:rPr>
-            </w:pPr>
-            <w:r>
-              <w:rPr>
-                <w:noProof/>
-              </w:rPr>
-              <w:t>Temperature</w:t>
-            </w:r>
-          </w:p>
-        </w:tc>
-        <w:tc>
-          <w:tcPr>
-            <w:tcW w:w="2195" w:type="dxa"/>
-            <w:tcBorders>
-              <w:left w:val="nil"/>
-              <w:bottom w:val="double" w:sz="4" w:space="0" w:color="auto"/>
-              <w:right w:val="nil"/>
-            </w:tcBorders>
-          </w:tcPr>
-          <w:p>
-            <w:pPr>
-              <w:jc w:val="center"/>
-              <w:rPr>
-                <w:noProof/>
-              </w:rPr>
-            </w:pPr>
-            <w:r>
-              <w:rPr>
-                <w:noProof/>
-              </w:rPr>
-              <w:t>Salinity</w:t>
-            </w:r>
-          </w:p>
-        </w:tc>
-        <w:tc>
-          <w:tcPr>
-            <w:tcW w:w="2196" w:type="dxa"/>
-            <w:tcBorders>
-              <w:left w:val="nil"/>
-              <w:bottom w:val="double" w:sz="4" w:space="0" w:color="auto"/>
-              <w:right w:val="nil"/>
-            </w:tcBorders>
-          </w:tcPr>
-          <w:p>
-            <w:pPr>
-              <w:jc w:val="center"/>
-              <w:rPr>
-                <w:noProof/>
-              </w:rPr>
-            </w:pPr>
-            <w:r>
-              <w:rPr>
-                <w:noProof/>
-              </w:rPr>
-              <w:t>Day of Year by SST</w:t>
-            </w:r>
-          </w:p>
-        </w:tc>
-      </w:tr>
-      <w:tr>
-        <w:trPr>
-          <w:trHeight w:val="270"/>
-        </w:trPr>
-        <w:tc>
-          <w:tcPr>
-            <w:tcW w:w="1041" w:type="dxa"/>
-            <w:vMerge w:val="restart"/>
-            <w:tcBorders>
-              <w:top w:val="double" w:sz="4" w:space="0" w:color="auto"/>
-              <w:left w:val="nil"/>
-              <w:right w:val="nil"/>
-            </w:tcBorders>
-            <w:vAlign w:val="center"/>
-          </w:tcPr>
-          <w:p>
-            <w:pPr>
-              <w:jc w:val="center"/>
-              <w:rPr>
-                <w:b/>
-                <w:bCs/>
-              </w:rPr>
-            </w:pPr>
-            <w:r>
-              <w:rPr>
-                <w:b/>
-                <w:bCs/>
-              </w:rPr>
-              <w:t>Walleye Pollock</w:t>
-            </w:r>
-          </w:p>
-        </w:tc>
-        <w:tc>
-          <w:tcPr>
-            <w:tcW w:w="1119" w:type="dxa"/>
-            <w:tcBorders>
-              <w:top w:val="double" w:sz="4" w:space="0" w:color="auto"/>
-              <w:left w:val="nil"/>
-              <w:bottom w:val="nil"/>
-              <w:right w:val="nil"/>
-            </w:tcBorders>
-            <w:vAlign w:val="center"/>
-          </w:tcPr>
-          <w:p>
-            <w:pPr>
-              <w:jc w:val="center"/>
-            </w:pPr>
-            <w:r>
-              <w:t>Egg</w:t>
-            </w:r>
-          </w:p>
-        </w:tc>
-        <w:tc>
-          <w:tcPr>
-            <w:tcW w:w="8781" w:type="dxa"/>
-            <w:gridSpan w:val="4"/>
-            <w:tcBorders>
-              <w:top w:val="double" w:sz="4" w:space="0" w:color="auto"/>
-              <w:left w:val="nil"/>
-              <w:bottom w:val="nil"/>
-              <w:right w:val="nil"/>
-            </w:tcBorders>
-          </w:tcPr>
-          <w:p>
-            <w:r>
-              <w:rPr>
-                <w:noProof/>
-              </w:rPr>
-              <w:drawing>
-                <wp:inline distT="0" distB="0" distL="0" distR="0" wp14:anchorId="3DA84C32" wp14:editId="67C441ED">
-                  <wp:extent cx="4063998" cy="1219200"/>
-                  <wp:effectExtent l="0" t="0" r="0" b="0"/>
-                  <wp:docPr id="2" name="Picture 2" descr="Diagram&#10;&#10;Description automatically generated"/>
-                  <wp:cNvGraphicFramePr>
-                    <a:graphicFrameLocks xmlns:a="http://schemas.openxmlformats.org/drawingml/2006/main" noChangeAspect="1"/>
-                  </wp:cNvGraphicFramePr>
-                  <a:graphic xmlns:a="http://schemas.openxmlformats.org/drawingml/2006/main">
-                    <a:graphicData uri="http://schemas.openxmlformats.org/drawingml/2006/picture">
-                      <pic:pic xmlns:pic="http://schemas.openxmlformats.org/drawingml/2006/picture">
-                        <pic:nvPicPr>
-                          <pic:cNvPr id="2" name="Picture 2" descr="Diagram&#10;&#10;Description automatically generated"/>
-                          <pic:cNvPicPr/>
-                        </pic:nvPicPr>
-                        <pic:blipFill>
-                          <a:blip r:embed="rId4" cstate="print">
-                            <a:extLst>
-                              <a:ext uri="{28A0092B-C50C-407E-A947-70E740481C1C}">
-                                <a14:useLocalDpi xmlns:a14="http://schemas.microsoft.com/office/drawing/2010/main" val="0"/>
-                              </a:ext>
-                            </a:extLst>
-                          </a:blip>
-                          <a:stretch>
-                            <a:fillRect/>
-                          </a:stretch>
-                        </pic:blipFill>
-                        <pic:spPr>
-                          <a:xfrm>
-                            <a:off x="0" y="0"/>
-                            <a:ext cx="4093841" cy="1228153"/>
-                          </a:xfrm>
-                          <a:prstGeom prst="rect">
-                            <a:avLst/>
-                          </a:prstGeom>
-                        </pic:spPr>
-                      </pic:pic>
-                    </a:graphicData>
-                  </a:graphic>
-                </wp:inline>
-              </w:drawing>
-            </w:r>
-          </w:p>
-        </w:tc>
-      </w:tr>
-      <w:tr>
-        <w:trPr>
-          <w:trHeight w:val="270"/>
-        </w:trPr>
-        <w:tc>
-          <w:tcPr>
-            <w:tcW w:w="1041" w:type="dxa"/>
-            <w:vMerge/>
-            <w:tcBorders>
-              <w:left w:val="nil"/>
-              <w:bottom w:val="nil"/>
-              <w:right w:val="nil"/>
-            </w:tcBorders>
-            <w:vAlign w:val="center"/>
-          </w:tcPr>
-          <w:p>
-            <w:pPr>
-              <w:jc w:val="center"/>
-              <w:rPr>
-                <w:b/>
-                <w:bCs/>
-              </w:rPr>
-            </w:pPr>
-          </w:p>
-        </w:tc>
-        <w:tc>
-          <w:tcPr>
-            <w:tcW w:w="1119" w:type="dxa"/>
-            <w:tcBorders>
-              <w:top w:val="nil"/>
-              <w:left w:val="nil"/>
-              <w:bottom w:val="nil"/>
-              <w:right w:val="nil"/>
-            </w:tcBorders>
-            <w:vAlign w:val="center"/>
-          </w:tcPr>
-          <w:p>
-            <w:pPr>
-              <w:jc w:val="center"/>
-            </w:pPr>
-            <w:r>
-              <w:t>Larvae</w:t>
-            </w:r>
-          </w:p>
-        </w:tc>
-        <w:tc>
-          <w:tcPr>
-            <w:tcW w:w="8781" w:type="dxa"/>
-            <w:gridSpan w:val="4"/>
-            <w:tcBorders>
-              <w:top w:val="nil"/>
-              <w:left w:val="nil"/>
-              <w:bottom w:val="nil"/>
-              <w:right w:val="nil"/>
-            </w:tcBorders>
-          </w:tcPr>
-          <w:p>
-            <w:r>
-              <w:rPr>
-                <w:noProof/>
-              </w:rPr>
-              <w:drawing>
-                <wp:inline distT="0" distB="0" distL="0" distR="0" wp14:anchorId="64B8B663" wp14:editId="2D75CBA5">
-                  <wp:extent cx="4063365" cy="1219010"/>
-                  <wp:effectExtent l="0" t="0" r="0" b="635"/>
-                  <wp:docPr id="3" name="Picture 3" descr="Diagram&#10;&#10;Description automatically generated with medium confidence"/>
-                  <wp:cNvGraphicFramePr>
-                    <a:graphicFrameLocks xmlns:a="http://schemas.openxmlformats.org/drawingml/2006/main" noChangeAspect="1"/>
-                  </wp:cNvGraphicFramePr>
-                  <a:graphic xmlns:a="http://schemas.openxmlformats.org/drawingml/2006/main">
-                    <a:graphicData uri="http://schemas.openxmlformats.org/drawingml/2006/picture">
-                      <pic:pic xmlns:pic="http://schemas.openxmlformats.org/drawingml/2006/picture">
-                        <pic:nvPicPr>
-                          <pic:cNvPr id="3" name="Picture 3" descr="Diagram&#10;&#10;Description automatically generated with medium confidence"/>
-                          <pic:cNvPicPr/>
-                        </pic:nvPicPr>
-                        <pic:blipFill>
-                          <a:blip r:embed="rId5" cstate="print">
-                            <a:extLst>
-                              <a:ext uri="{28A0092B-C50C-407E-A947-70E740481C1C}">
-                                <a14:useLocalDpi xmlns:a14="http://schemas.microsoft.com/office/drawing/2010/main" val="0"/>
-                              </a:ext>
-                            </a:extLst>
-                          </a:blip>
-                          <a:stretch>
-                            <a:fillRect/>
-                          </a:stretch>
-                        </pic:blipFill>
-                        <pic:spPr>
-                          <a:xfrm>
-                            <a:off x="0" y="0"/>
-                            <a:ext cx="4067637" cy="1220291"/>
-                          </a:xfrm>
-                          <a:prstGeom prst="rect">
-                            <a:avLst/>
-                          </a:prstGeom>
-                        </pic:spPr>
-                      </pic:pic>
-                    </a:graphicData>
-                  </a:graphic>
-                </wp:inline>
-              </w:drawing>
-            </w:r>
-          </w:p>
-        </w:tc>
-      </w:tr>
-      <w:tr>
-        <w:trPr>
-          <w:trHeight w:val="135"/>
-        </w:trPr>
-        <w:tc>
-          <w:tcPr>
-            <w:tcW w:w="1041" w:type="dxa"/>
-            <w:vMerge w:val="restart"/>
-            <w:tcBorders>
-              <w:top w:val="nil"/>
-              <w:left w:val="nil"/>
-              <w:right w:val="nil"/>
-            </w:tcBorders>
-            <w:vAlign w:val="center"/>
-          </w:tcPr>
-          <w:p>
-            <w:pPr>
-              <w:jc w:val="center"/>
-              <w:rPr>
-                <w:b/>
-                <w:bCs/>
-              </w:rPr>
-            </w:pPr>
-            <w:r>
-              <w:rPr>
-                <w:b/>
-                <w:bCs/>
-              </w:rPr>
-              <w:t>Flathead Sole</w:t>
-            </w:r>
-          </w:p>
-        </w:tc>
-        <w:tc>
-          <w:tcPr>
-            <w:tcW w:w="1119" w:type="dxa"/>
-            <w:tcBorders>
-              <w:top w:val="nil"/>
-              <w:left w:val="nil"/>
-              <w:bottom w:val="nil"/>
-              <w:right w:val="nil"/>
-            </w:tcBorders>
-            <w:vAlign w:val="center"/>
-          </w:tcPr>
-          <w:p>
-            <w:pPr>
-              <w:jc w:val="center"/>
-            </w:pPr>
-            <w:r>
-              <w:t>Egg</w:t>
-            </w:r>
-          </w:p>
-        </w:tc>
-        <w:tc>
-          <w:tcPr>
-            <w:tcW w:w="8781" w:type="dxa"/>
-            <w:gridSpan w:val="4"/>
-            <w:tcBorders>
-              <w:top w:val="nil"/>
-              <w:left w:val="nil"/>
-              <w:bottom w:val="nil"/>
-              <w:right w:val="nil"/>
-            </w:tcBorders>
-          </w:tcPr>
-          <w:p>
-            <w:r>
-              <w:rPr>
-                <w:noProof/>
-              </w:rPr>
-              <w:drawing>
-                <wp:inline distT="0" distB="0" distL="0" distR="0" wp14:anchorId="0E1B40D0" wp14:editId="1AD9AD0C">
-                  <wp:extent cx="4063365" cy="1219010"/>
-                  <wp:effectExtent l="0" t="0" r="0" b="635"/>
-                  <wp:docPr id="6" name="Picture 6" descr="A picture containing text, music&#10;&#10;Description automatically generated"/>
-                  <wp:cNvGraphicFramePr>
-                    <a:graphicFrameLocks xmlns:a="http://schemas.openxmlformats.org/drawingml/2006/main" noChangeAspect="1"/>
-                  </wp:cNvGraphicFramePr>
-                  <a:graphic xmlns:a="http://schemas.openxmlformats.org/drawingml/2006/main">
-                    <a:graphicData uri="http://schemas.openxmlformats.org/drawingml/2006/picture">
-                      <pic:pic xmlns:pic="http://schemas.openxmlformats.org/drawingml/2006/picture">
-                        <pic:nvPicPr>
-                          <pic:cNvPr id="6" name="Picture 6" descr="A picture containing text, music&#10;&#10;Description automatically generated"/>
-                          <pic:cNvPicPr/>
-                        </pic:nvPicPr>
-                        <pic:blipFill>
-                          <a:blip r:embed="rId6" cstate="print">
-                            <a:extLst>
-                              <a:ext uri="{28A0092B-C50C-407E-A947-70E740481C1C}">
-                                <a14:useLocalDpi xmlns:a14="http://schemas.microsoft.com/office/drawing/2010/main" val="0"/>
-                              </a:ext>
-                            </a:extLst>
-                          </a:blip>
-                          <a:stretch>
-                            <a:fillRect/>
-                          </a:stretch>
-                        </pic:blipFill>
-                        <pic:spPr>
-                          <a:xfrm>
-                            <a:off x="0" y="0"/>
-                            <a:ext cx="4070171" cy="1221052"/>
-                          </a:xfrm>
-                          <a:prstGeom prst="rect">
-                            <a:avLst/>
-                          </a:prstGeom>
-                        </pic:spPr>
-                      </pic:pic>
-                    </a:graphicData>
-                  </a:graphic>
-                </wp:inline>
-              </w:drawing>
-            </w:r>
-          </w:p>
-        </w:tc>
-      </w:tr>
-      <w:tr>
-        <w:trPr>
-          <w:trHeight w:val="135"/>
-        </w:trPr>
-        <w:tc>
-          <w:tcPr>
-            <w:tcW w:w="1041" w:type="dxa"/>
-            <w:vMerge/>
-            <w:tcBorders>
-              <w:left w:val="nil"/>
-              <w:bottom w:val="nil"/>
-              <w:right w:val="nil"/>
-            </w:tcBorders>
-            <w:vAlign w:val="center"/>
-          </w:tcPr>
-          <w:p>
-            <w:pPr>
-              <w:jc w:val="center"/>
-              <w:rPr>
-                <w:b/>
-                <w:bCs/>
-              </w:rPr>
-            </w:pPr>
-          </w:p>
-        </w:tc>
-        <w:tc>
-          <w:tcPr>
-            <w:tcW w:w="1119" w:type="dxa"/>
-            <w:tcBorders>
-              <w:top w:val="nil"/>
-              <w:left w:val="nil"/>
-              <w:bottom w:val="nil"/>
-              <w:right w:val="nil"/>
-            </w:tcBorders>
-            <w:vAlign w:val="center"/>
-          </w:tcPr>
-          <w:p>
-            <w:pPr>
-              <w:jc w:val="center"/>
-            </w:pPr>
-            <w:r>
-              <w:t>Larvae</w:t>
-            </w:r>
-          </w:p>
-        </w:tc>
-        <w:tc>
-          <w:tcPr>
-            <w:tcW w:w="8781" w:type="dxa"/>
-            <w:gridSpan w:val="4"/>
-            <w:tcBorders>
-              <w:top w:val="nil"/>
-              <w:left w:val="nil"/>
-              <w:bottom w:val="nil"/>
-              <w:right w:val="nil"/>
-            </w:tcBorders>
-          </w:tcPr>
-          <w:p>
-            <w:r>
-              <w:rPr>
-                <w:noProof/>
-              </w:rPr>
-              <w:drawing>
-                <wp:inline distT="0" distB="0" distL="0" distR="0" wp14:anchorId="7807B676" wp14:editId="6F81758B">
-                  <wp:extent cx="5438775" cy="1255102"/>
-                  <wp:effectExtent l="0" t="0" r="0" b="2540"/>
-                  <wp:docPr id="8" name="Picture 8" descr="A picture containing text&#10;&#10;Description automatically generated"/>
-                  <wp:cNvGraphicFramePr>
-                    <a:graphicFrameLocks xmlns:a="http://schemas.openxmlformats.org/drawingml/2006/main" noChangeAspect="1"/>
-                  </wp:cNvGraphicFramePr>
-                  <a:graphic xmlns:a="http://schemas.openxmlformats.org/drawingml/2006/main">
-                    <a:graphicData uri="http://schemas.openxmlformats.org/drawingml/2006/picture">
-                      <pic:pic xmlns:pic="http://schemas.openxmlformats.org/drawingml/2006/picture">
-                        <pic:nvPicPr>
-                          <pic:cNvPr id="8" name="Picture 8" descr="A picture containing text&#10;&#10;Description automatically generated"/>
-                          <pic:cNvPicPr/>
-                        </pic:nvPicPr>
-                        <pic:blipFill>
-                          <a:blip r:embed="rId7" cstate="print">
-                            <a:extLst>
-                              <a:ext uri="{28A0092B-C50C-407E-A947-70E740481C1C}">
-                                <a14:useLocalDpi xmlns:a14="http://schemas.microsoft.com/office/drawing/2010/main" val="0"/>
-                              </a:ext>
-                            </a:extLst>
-                          </a:blip>
-                          <a:stretch>
-                            <a:fillRect/>
-                          </a:stretch>
-                        </pic:blipFill>
-                        <pic:spPr>
-                          <a:xfrm>
-                            <a:off x="0" y="0"/>
-                            <a:ext cx="5456867" cy="1259277"/>
-                          </a:xfrm>
-                          <a:prstGeom prst="rect">
-                            <a:avLst/>
-                          </a:prstGeom>
-                        </pic:spPr>
-                      </pic:pic>
-                    </a:graphicData>
-                  </a:graphic>
-                </wp:inline>
-              </w:drawing>
-            </w:r>
-          </w:p>
-        </w:tc>
-      </w:tr>
-      <w:tr>
-        <w:trPr>
-          <w:trHeight w:val="135"/>
-        </w:trPr>
-        <w:tc>
-          <w:tcPr>
-            <w:tcW w:w="1041" w:type="dxa"/>
-            <w:vMerge w:val="restart"/>
-            <w:tcBorders>
-              <w:top w:val="nil"/>
-              <w:left w:val="nil"/>
-              <w:right w:val="nil"/>
-            </w:tcBorders>
-            <w:vAlign w:val="center"/>
-          </w:tcPr>
-          <w:p>
-            <w:pPr>
-              <w:jc w:val="center"/>
-              <w:rPr>
-                <w:b/>
-                <w:bCs/>
-              </w:rPr>
-            </w:pPr>
-            <w:r>
-              <w:rPr>
-                <w:b/>
-                <w:bCs/>
-              </w:rPr>
-              <w:t>Alaska Plaice</w:t>
-            </w:r>
-          </w:p>
-        </w:tc>
-        <w:tc>
-          <w:tcPr>
-            <w:tcW w:w="1119" w:type="dxa"/>
-            <w:tcBorders>
-              <w:top w:val="nil"/>
-              <w:left w:val="nil"/>
-              <w:bottom w:val="nil"/>
-              <w:right w:val="nil"/>
-            </w:tcBorders>
-            <w:vAlign w:val="center"/>
-          </w:tcPr>
-          <w:p>
-            <w:pPr>
-              <w:jc w:val="center"/>
-            </w:pPr>
-            <w:r>
-              <w:t>Egg</w:t>
-            </w:r>
-          </w:p>
-        </w:tc>
-        <w:tc>
-          <w:tcPr>
-            <w:tcW w:w="8781" w:type="dxa"/>
-            <w:gridSpan w:val="4"/>
-            <w:tcBorders>
-              <w:top w:val="nil"/>
-              <w:left w:val="nil"/>
-              <w:bottom w:val="nil"/>
-              <w:right w:val="nil"/>
-            </w:tcBorders>
-          </w:tcPr>
-          <w:p>
-            <w:r>
-              <w:rPr>
-                <w:noProof/>
-              </w:rPr>
-              <w:drawing>
-                <wp:inline distT="0" distB="0" distL="0" distR="0" wp14:anchorId="1B5A5E77" wp14:editId="282791BC">
-                  <wp:extent cx="5438775" cy="1255102"/>
-                  <wp:effectExtent l="0" t="0" r="0" b="2540"/>
-                  <wp:docPr id="9" name="Picture 9" descr="Graphical user interface, text&#10;&#10;Description automatically generated with medium confidence"/>
-                  <wp:cNvGraphicFramePr>
-                    <a:graphicFrameLocks xmlns:a="http://schemas.openxmlformats.org/drawingml/2006/main" noChangeAspect="1"/>
-                  </wp:cNvGraphicFramePr>
-                  <a:graphic xmlns:a="http://schemas.openxmlformats.org/drawingml/2006/main">
-                    <a:graphicData uri="http://schemas.openxmlformats.org/drawingml/2006/picture">
-                      <pic:pic xmlns:pic="http://schemas.openxmlformats.org/drawingml/2006/picture">
-                        <pic:nvPicPr>
-                          <pic:cNvPr id="9" name="Picture 9" descr="Graphical user interface, text&#10;&#10;Description automatically generated with medium confidence"/>
-                          <pic:cNvPicPr/>
-                        </pic:nvPicPr>
-                        <pic:blipFill>
-                          <a:blip r:embed="rId8" cstate="print">
-                            <a:extLst>
-                              <a:ext uri="{28A0092B-C50C-407E-A947-70E740481C1C}">
-                                <a14:useLocalDpi xmlns:a14="http://schemas.microsoft.com/office/drawing/2010/main" val="0"/>
-                              </a:ext>
-                            </a:extLst>
-                          </a:blip>
-                          <a:stretch>
-                            <a:fillRect/>
-                          </a:stretch>
-                        </pic:blipFill>
-                        <pic:spPr>
-                          <a:xfrm>
-                            <a:off x="0" y="0"/>
-                            <a:ext cx="5463300" cy="1260762"/>
-                          </a:xfrm>
-                          <a:prstGeom prst="rect">
-                            <a:avLst/>
-                          </a:prstGeom>
-                        </pic:spPr>
-                      </pic:pic>
-                    </a:graphicData>
-                  </a:graphic>
-                </wp:inline>
-              </w:drawing>
-            </w:r>
-          </w:p>
-        </w:tc>
-      </w:tr>
-      <w:tr>
-        <w:trPr>
-          <w:trHeight w:val="135"/>
-        </w:trPr>
-        <w:tc>
-          <w:tcPr>
-            <w:tcW w:w="1041" w:type="dxa"/>
-            <w:vMerge/>
-            <w:tcBorders>
-              <w:left w:val="nil"/>
-              <w:bottom w:val="nil"/>
-              <w:right w:val="nil"/>
-            </w:tcBorders>
-            <w:vAlign w:val="center"/>
-          </w:tcPr>
-          <w:p>
-            <w:pPr>
-              <w:jc w:val="center"/>
-              <w:rPr>
-                <w:b/>
-                <w:bCs/>
-              </w:rPr>
-            </w:pPr>
-          </w:p>
-        </w:tc>
-        <w:tc>
-          <w:tcPr>
-            <w:tcW w:w="1119" w:type="dxa"/>
-            <w:tcBorders>
-              <w:top w:val="nil"/>
-              <w:left w:val="nil"/>
-              <w:bottom w:val="nil"/>
-              <w:right w:val="nil"/>
-            </w:tcBorders>
-            <w:vAlign w:val="center"/>
-          </w:tcPr>
-          <w:p>
-            <w:pPr>
-              <w:jc w:val="center"/>
-            </w:pPr>
-            <w:r>
-              <w:t>Larvae</w:t>
-            </w:r>
-          </w:p>
-        </w:tc>
-        <w:tc>
-          <w:tcPr>
-            <w:tcW w:w="8781" w:type="dxa"/>
-            <w:gridSpan w:val="4"/>
-            <w:tcBorders>
-              <w:top w:val="nil"/>
-              <w:left w:val="nil"/>
-              <w:bottom w:val="nil"/>
-              <w:right w:val="nil"/>
-            </w:tcBorders>
-          </w:tcPr>
-          <w:p>
-            <w:r>
-              <w:rPr>
-                <w:noProof/>
-              </w:rPr>
-              <w:drawing>
-                <wp:inline distT="0" distB="0" distL="0" distR="0" wp14:anchorId="3787BE64" wp14:editId="320A2542">
-                  <wp:extent cx="5438775" cy="1255102"/>
-                  <wp:effectExtent l="0" t="0" r="0" b="2540"/>
-                  <wp:docPr id="10" name="Picture 10" descr="Graphical user interface&#10;&#10;Description automatically generated with medium confidence"/>
-                  <wp:cNvGraphicFramePr>
-                    <a:graphicFrameLocks xmlns:a="http://schemas.openxmlformats.org/drawingml/2006/main" noChangeAspect="1"/>
-                  </wp:cNvGraphicFramePr>
-                  <a:graphic xmlns:a="http://schemas.openxmlformats.org/drawingml/2006/main">
-                    <a:graphicData uri="http://schemas.openxmlformats.org/drawingml/2006/picture">
-                      <pic:pic xmlns:pic="http://schemas.openxmlformats.org/drawingml/2006/picture">
-                        <pic:nvPicPr>
-                          <pic:cNvPr id="10" name="Picture 10" descr="Graphical user interface&#10;&#10;Description automatically generated with medium confidence"/>
-                          <pic:cNvPicPr/>
-                        </pic:nvPicPr>
-                        <pic:blipFill>
-                          <a:blip r:embed="rId9" cstate="print">
-                            <a:extLst>
-                              <a:ext uri="{28A0092B-C50C-407E-A947-70E740481C1C}">
-                                <a14:useLocalDpi xmlns:a14="http://schemas.microsoft.com/office/drawing/2010/main" val="0"/>
-                              </a:ext>
-                            </a:extLst>
-                          </a:blip>
-                          <a:stretch>
-                            <a:fillRect/>
-                          </a:stretch>
-                        </pic:blipFill>
-                        <pic:spPr>
-                          <a:xfrm>
-                            <a:off x="0" y="0"/>
-                            <a:ext cx="5455094" cy="1258868"/>
-                          </a:xfrm>
-                          <a:prstGeom prst="rect">
-                            <a:avLst/>
-                          </a:prstGeom>
-                        </pic:spPr>
-                      </pic:pic>
-                    </a:graphicData>
-                  </a:graphic>
-                </wp:inline>
-              </w:drawing>
-            </w:r>
-          </w:p>
-        </w:tc>
-      </w:tr>
-      <w:tr>
-        <w:trPr>
-          <w:trHeight w:val="135"/>
-        </w:trPr>
-        <w:tc>
-          <w:tcPr>
-            <w:tcW w:w="1041" w:type="dxa"/>
-            <w:vMerge w:val="restart"/>
-            <w:tcBorders>
-              <w:top w:val="nil"/>
-              <w:left w:val="nil"/>
-              <w:bottom w:val="double" w:sz="4" w:space="0" w:color="auto"/>
-              <w:right w:val="nil"/>
-            </w:tcBorders>
-            <w:vAlign w:val="center"/>
-          </w:tcPr>
-          <w:p>
-            <w:pPr>
-              <w:jc w:val="center"/>
-              <w:rPr>
-                <w:b/>
-                <w:bCs/>
-              </w:rPr>
-            </w:pPr>
-            <w:r>
-              <w:rPr>
-                <w:b/>
-                <w:bCs/>
-              </w:rPr>
-              <w:t>Yellowfin Sole</w:t>
-            </w:r>
-          </w:p>
-        </w:tc>
-        <w:tc>
-          <w:tcPr>
-            <w:tcW w:w="1119" w:type="dxa"/>
-            <w:tcBorders>
-              <w:top w:val="nil"/>
-              <w:left w:val="nil"/>
-              <w:bottom w:val="nil"/>
-              <w:right w:val="nil"/>
-            </w:tcBorders>
-            <w:vAlign w:val="center"/>
-          </w:tcPr>
-          <w:p>
-            <w:pPr>
-              <w:jc w:val="center"/>
-            </w:pPr>
-            <w:r>
-              <w:t>Larvae</w:t>
-            </w:r>
-          </w:p>
-        </w:tc>
-        <w:tc>
-          <w:tcPr>
-            <w:tcW w:w="8781" w:type="dxa"/>
-            <w:gridSpan w:val="4"/>
-            <w:tcBorders>
-              <w:top w:val="nil"/>
-              <w:left w:val="nil"/>
-              <w:bottom w:val="nil"/>
-              <w:right w:val="nil"/>
-            </w:tcBorders>
-          </w:tcPr>
-          <w:p>
-            <w:r>
-              <w:rPr>
-                <w:noProof/>
-              </w:rPr>
-              <w:drawing>
-                <wp:inline distT="0" distB="0" distL="0" distR="0" wp14:anchorId="4DC13C02" wp14:editId="3F0C3BEF">
-                  <wp:extent cx="4134301" cy="1240291"/>
-                  <wp:effectExtent l="0" t="0" r="0" b="0"/>
-                  <wp:docPr id="12" name="Picture 12" descr="Diagram&#10;&#10;Description automatically generated"/>
-                  <wp:cNvGraphicFramePr>
-                    <a:graphicFrameLocks xmlns:a="http://schemas.openxmlformats.org/drawingml/2006/main" noChangeAspect="1"/>
-                  </wp:cNvGraphicFramePr>
-                  <a:graphic xmlns:a="http://schemas.openxmlformats.org/drawingml/2006/main">
-                    <a:graphicData uri="http://schemas.openxmlformats.org/drawingml/2006/picture">
-                      <pic:pic xmlns:pic="http://schemas.openxmlformats.org/drawingml/2006/picture">
-                        <pic:nvPicPr>
-                          <pic:cNvPr id="12" name="Picture 12" descr="Diagram&#10;&#10;Description automatically generated"/>
-                          <pic:cNvPicPr/>
-                        </pic:nvPicPr>
-                        <pic:blipFill>
-                          <a:blip r:embed="rId10" cstate="print">
-                            <a:extLst>
-                              <a:ext uri="{28A0092B-C50C-407E-A947-70E740481C1C}">
-                                <a14:useLocalDpi xmlns:a14="http://schemas.microsoft.com/office/drawing/2010/main" val="0"/>
-                              </a:ext>
-                            </a:extLst>
-                          </a:blip>
-                          <a:stretch>
-                            <a:fillRect/>
-                          </a:stretch>
-                        </pic:blipFill>
-                        <pic:spPr>
-                          <a:xfrm>
-                            <a:off x="0" y="0"/>
-                            <a:ext cx="4178516" cy="1253555"/>
-                          </a:xfrm>
-                          <a:prstGeom prst="rect">
-                            <a:avLst/>
-                          </a:prstGeom>
-                        </pic:spPr>
-                      </pic:pic>
-                    </a:graphicData>
-                  </a:graphic>
-                </wp:inline>
-              </w:drawing>
-            </w:r>
-          </w:p>
-        </w:tc>
-      </w:tr>
-      <w:tr>
-        <w:trPr>
-          <w:trHeight w:val="135"/>
-        </w:trPr>
-        <w:tc>
-          <w:tcPr>
-            <w:tcW w:w="1041" w:type="dxa"/>
-            <w:vMerge/>
-            <w:tcBorders>
-              <w:left w:val="nil"/>
-              <w:bottom w:val="double" w:sz="4" w:space="0" w:color="auto"/>
-              <w:right w:val="nil"/>
-            </w:tcBorders>
-          </w:tcPr>
-          <w:p/>
-        </w:tc>
-        <w:tc>
-          <w:tcPr>
-            <w:tcW w:w="1119" w:type="dxa"/>
-            <w:tcBorders>
-              <w:top w:val="nil"/>
-              <w:left w:val="nil"/>
-              <w:bottom w:val="double" w:sz="4" w:space="0" w:color="auto"/>
-              <w:right w:val="nil"/>
-            </w:tcBorders>
-          </w:tcPr>
-          <w:p/>
-        </w:tc>
-        <w:tc>
-          <w:tcPr>
-            <w:tcW w:w="8781" w:type="dxa"/>
-            <w:gridSpan w:val="4"/>
-            <w:tcBorders>
-              <w:top w:val="nil"/>
-              <w:left w:val="nil"/>
-              <w:bottom w:val="double" w:sz="4" w:space="0" w:color="auto"/>
-              <w:right w:val="nil"/>
-            </w:tcBorders>
-          </w:tcPr>
-          <w:p/>
-        </w:tc>
-      </w:tr>
-    </w:tbl>
     <w:p/>
     <w:sectPr>
       <w:pgSz w:w="12240" w:h="15840"/>

</xml_diff>

<commit_message>
Add cod and rock sole
</commit_message>
<xml_diff>
--- a/results/hindcast_model_table.docx
+++ b/results/hindcast_model_table.docx
@@ -273,40 +273,7 @@
                     <w:sz w:val="16"/>
                     <w:szCs w:val="16"/>
                   </w:rPr>
-                  <m:t>ln⁡(</m:t>
-                </m:r>
-                <m:r>
-                  <m:rPr>
-                    <m:sty m:val="p"/>
-                  </m:rPr>
-                  <w:rPr>
-                    <w:rFonts w:ascii="Cambria Math" w:hAnsi="Cambria Math" w:cs="Times New Roman"/>
-                    <w:sz w:val="16"/>
-                    <w:szCs w:val="16"/>
-                  </w:rPr>
-                  <m:t>count</m:t>
-                </m:r>
-                <m:r>
-                  <m:rPr>
-                    <m:sty m:val="p"/>
-                  </m:rPr>
-                  <w:rPr>
-                    <w:rFonts w:ascii="Cambria Math" w:hAnsi="Cambria Math" w:cs="Times New Roman"/>
-                    <w:sz w:val="16"/>
-                    <w:szCs w:val="16"/>
-                  </w:rPr>
-                  <m:t>)</m:t>
-                </m:r>
-                <m:r>
-                  <m:rPr>
-                    <m:sty m:val="p"/>
-                  </m:rPr>
-                  <w:rPr>
-                    <w:rFonts w:ascii="Cambria Math" w:hAnsi="Cambria Math" w:cs="Times New Roman"/>
-                    <w:sz w:val="16"/>
-                    <w:szCs w:val="16"/>
-                  </w:rPr>
-                  <m:t xml:space="preserve">= </m:t>
+                  <m:t xml:space="preserve">ln⁡(count)= </m:t>
                 </m:r>
                 <m:sSub>
                   <m:sSubPr>
@@ -736,29 +703,7 @@
                     <w:sz w:val="16"/>
                     <w:szCs w:val="16"/>
                   </w:rPr>
-                  <m:t>(</m:t>
-                </m:r>
-                <m:r>
-                  <m:rPr>
-                    <m:sty m:val="p"/>
-                  </m:rPr>
-                  <w:rPr>
-                    <w:rFonts w:ascii="Cambria Math" w:hAnsi="Cambria Math" w:cs="Times New Roman"/>
-                    <w:sz w:val="16"/>
-                    <w:szCs w:val="16"/>
-                  </w:rPr>
-                  <m:t>doy</m:t>
-                </m:r>
-                <m:r>
-                  <m:rPr>
-                    <m:sty m:val="p"/>
-                  </m:rPr>
-                  <w:rPr>
-                    <w:rFonts w:ascii="Cambria Math" w:hAnsi="Cambria Math" w:cs="Times New Roman"/>
-                    <w:sz w:val="16"/>
-                    <w:szCs w:val="16"/>
-                  </w:rPr>
-                  <m:t xml:space="preserve">, by=T)+ </m:t>
+                  <m:t xml:space="preserve">(doy, by=T)+ </m:t>
                 </m:r>
                 <m:sSub>
                   <m:sSubPr>
@@ -3294,51 +3239,7 @@
                     <w:sz w:val="16"/>
                     <w:szCs w:val="16"/>
                   </w:rPr>
-                  <m:t>(</m:t>
-                </m:r>
-                <m:r>
-                  <m:rPr>
-                    <m:sty m:val="p"/>
-                  </m:rPr>
-                  <w:rPr>
-                    <w:rFonts w:ascii="Cambria Math" w:hAnsi="Cambria Math" w:cs="Times New Roman"/>
-                    <w:sz w:val="16"/>
-                    <w:szCs w:val="16"/>
-                  </w:rPr>
-                  <m:t>lat</m:t>
-                </m:r>
-                <m:r>
-                  <m:rPr>
-                    <m:sty m:val="p"/>
-                  </m:rPr>
-                  <w:rPr>
-                    <w:rFonts w:ascii="Cambria Math" w:hAnsi="Cambria Math" w:cs="Times New Roman"/>
-                    <w:sz w:val="16"/>
-                    <w:szCs w:val="16"/>
-                  </w:rPr>
-                  <m:t>,</m:t>
-                </m:r>
-                <m:r>
-                  <m:rPr>
-                    <m:sty m:val="p"/>
-                  </m:rPr>
-                  <w:rPr>
-                    <w:rFonts w:ascii="Cambria Math" w:hAnsi="Cambria Math" w:cs="Times New Roman"/>
-                    <w:sz w:val="16"/>
-                    <w:szCs w:val="16"/>
-                  </w:rPr>
-                  <m:t xml:space="preserve"> lon,</m:t>
-                </m:r>
-                <m:r>
-                  <m:rPr>
-                    <m:sty m:val="p"/>
-                  </m:rPr>
-                  <w:rPr>
-                    <w:rFonts w:ascii="Cambria Math" w:hAnsi="Cambria Math" w:cs="Times New Roman"/>
-                    <w:sz w:val="16"/>
-                    <w:szCs w:val="16"/>
-                  </w:rPr>
-                  <m:t xml:space="preserve"> by=T)+ </m:t>
+                  <m:t xml:space="preserve">(lat, lon, by=T)+ </m:t>
                 </m:r>
                 <m:sSub>
                   <m:sSubPr>
@@ -3451,9 +3352,6 @@
             <w:cnfStyle w:val="001000000000" w:firstRow="0" w:lastRow="0" w:firstColumn="1" w:lastColumn="0" w:oddVBand="0" w:evenVBand="0" w:oddHBand="0" w:evenHBand="0" w:firstRowFirstColumn="0" w:firstRowLastColumn="0" w:lastRowFirstColumn="0" w:lastRowLastColumn="0"/>
             <w:tcW w:w="946" w:type="dxa"/>
             <w:vMerge/>
-            <w:tcBorders>
-              <w:bottom w:val="single" w:sz="4" w:space="0" w:color="auto"/>
-            </w:tcBorders>
             <w:vAlign w:val="center"/>
           </w:tcPr>
           <w:p>
@@ -4096,9 +3994,8 @@
           <w:tcPr>
             <w:cnfStyle w:val="001000000000" w:firstRow="0" w:lastRow="0" w:firstColumn="1" w:lastColumn="0" w:oddVBand="0" w:evenVBand="0" w:oddHBand="0" w:evenHBand="0" w:firstRowFirstColumn="0" w:firstRowLastColumn="0" w:lastRowFirstColumn="0" w:lastRowLastColumn="0"/>
             <w:tcW w:w="946" w:type="dxa"/>
-            <w:vMerge w:val="restart"/>
             <w:tcBorders>
-              <w:top w:val="single" w:sz="4" w:space="0" w:color="auto"/>
+              <w:bottom w:val="single" w:sz="4" w:space="0" w:color="auto"/>
             </w:tcBorders>
             <w:vAlign w:val="center"/>
           </w:tcPr>
@@ -4117,15 +4014,7 @@
                 <w:sz w:val="20"/>
                 <w:szCs w:val="20"/>
               </w:rPr>
-              <w:t>Yellowfin</w:t>
-            </w:r>
-            <w:r>
-              <w:rPr>
-                <w:rFonts w:ascii="Times New Roman" w:hAnsi="Times New Roman" w:cs="Times New Roman"/>
-                <w:sz w:val="20"/>
-                <w:szCs w:val="20"/>
-              </w:rPr>
-              <w:t xml:space="preserve"> Sole</w:t>
+              <w:t>Yellowfin Sole</w:t>
             </w:r>
           </w:p>
         </w:tc>
@@ -4147,7 +4036,6 @@
                 <w:rFonts w:ascii="Times New Roman" w:hAnsi="Times New Roman" w:cs="Times New Roman"/>
                 <w:sz w:val="16"/>
                 <w:szCs w:val="16"/>
-                <w:highlight w:val="lightGray"/>
               </w:rPr>
             </w:pPr>
             <w:r>
@@ -4155,9 +4043,8 @@
                 <w:rFonts w:ascii="Times New Roman" w:hAnsi="Times New Roman" w:cs="Times New Roman"/>
                 <w:sz w:val="16"/>
                 <w:szCs w:val="16"/>
-                <w:highlight w:val="lightGray"/>
-              </w:rPr>
-              <w:t>Eggs</w:t>
+              </w:rPr>
+              <w:t>Larvae</w:t>
             </w:r>
           </w:p>
         </w:tc>
@@ -4168,7 +4055,6 @@
               <w:top w:val="single" w:sz="4" w:space="0" w:color="auto"/>
               <w:bottom w:val="single" w:sz="4" w:space="0" w:color="auto"/>
             </w:tcBorders>
-            <w:shd w:val="clear" w:color="auto" w:fill="D0CECE" w:themeFill="background2" w:themeFillShade="E6"/>
             <w:vAlign w:val="center"/>
           </w:tcPr>
           <w:p>
@@ -4176,16 +4062,12 @@
               <w:ind w:left="40" w:right="-105"/>
               <w:cnfStyle w:val="000000100000" w:firstRow="0" w:lastRow="0" w:firstColumn="0" w:lastColumn="0" w:oddVBand="0" w:evenVBand="0" w:oddHBand="1" w:evenHBand="0" w:firstRowFirstColumn="0" w:firstRowLastColumn="0" w:lastRowFirstColumn="0" w:lastRowLastColumn="0"/>
               <w:rPr>
-                <w:rFonts w:ascii="Times New Roman" w:hAnsi="Times New Roman" w:cs="Times New Roman"/>
+                <w:rFonts w:ascii="Times New Roman" w:eastAsia="Calibri" w:hAnsi="Times New Roman" w:cs="Times New Roman"/>
                 <w:sz w:val="16"/>
                 <w:szCs w:val="16"/>
-                <w:highlight w:val="lightGray"/>
               </w:rPr>
             </w:pPr>
             <m:oMathPara>
-              <m:oMathParaPr>
-                <m:jc m:val="left"/>
-              </m:oMathParaPr>
               <m:oMath>
                 <m:r>
                   <m:rPr>
@@ -4626,7 +4508,7 @@
                     <w:sz w:val="16"/>
                     <w:szCs w:val="16"/>
                   </w:rPr>
-                  <m:t xml:space="preserve">(doy, by=T)+ </m:t>
+                  <m:t xml:space="preserve">(lat, lon, by=T)+ </m:t>
                 </m:r>
                 <m:sSub>
                   <m:sSubPr>
@@ -4687,7 +4569,6 @@
                 <w:rFonts w:ascii="Times New Roman" w:hAnsi="Times New Roman" w:cs="Times New Roman"/>
                 <w:sz w:val="20"/>
                 <w:szCs w:val="20"/>
-                <w:highlight w:val="lightGray"/>
               </w:rPr>
             </w:pPr>
             <w:r>
@@ -4695,9 +4576,8 @@
                 <w:rFonts w:ascii="Times New Roman" w:hAnsi="Times New Roman" w:cs="Times New Roman"/>
                 <w:sz w:val="20"/>
                 <w:szCs w:val="20"/>
-                <w:highlight w:val="lightGray"/>
-              </w:rPr>
-              <w:t>1.2</w:t>
+              </w:rPr>
+              <w:t>80.3</w:t>
             </w:r>
           </w:p>
         </w:tc>
@@ -4718,7 +4598,6 @@
                 <w:rFonts w:ascii="Times New Roman" w:hAnsi="Times New Roman" w:cs="Times New Roman"/>
                 <w:sz w:val="20"/>
                 <w:szCs w:val="20"/>
-                <w:highlight w:val="lightGray"/>
               </w:rPr>
             </w:pPr>
             <w:r>
@@ -4726,18 +4605,8 @@
                 <w:rFonts w:ascii="Times New Roman" w:hAnsi="Times New Roman" w:cs="Times New Roman"/>
                 <w:sz w:val="20"/>
                 <w:szCs w:val="20"/>
-                <w:highlight w:val="lightGray"/>
-              </w:rPr>
-              <w:t>67.7</w:t>
-            </w:r>
-            <w:r>
-              <w:rPr>
-                <w:rFonts w:ascii="Times New Roman" w:hAnsi="Times New Roman" w:cs="Times New Roman"/>
-                <w:sz w:val="20"/>
-                <w:szCs w:val="20"/>
-                <w:highlight w:val="lightGray"/>
-              </w:rPr>
-              <w:t>%</w:t>
+              </w:rPr>
+              <w:t>67.2%</w:t>
             </w:r>
           </w:p>
         </w:tc>
@@ -4751,20 +4620,29 @@
           <w:tcPr>
             <w:cnfStyle w:val="001000000000" w:firstRow="0" w:lastRow="0" w:firstColumn="1" w:lastColumn="0" w:oddVBand="0" w:evenVBand="0" w:oddHBand="0" w:evenHBand="0" w:firstRowFirstColumn="0" w:firstRowLastColumn="0" w:lastRowFirstColumn="0" w:lastRowLastColumn="0"/>
             <w:tcW w:w="946" w:type="dxa"/>
-            <w:vMerge/>
             <w:tcBorders>
+              <w:top w:val="single" w:sz="4" w:space="0" w:color="auto"/>
               <w:bottom w:val="single" w:sz="4" w:space="0" w:color="auto"/>
             </w:tcBorders>
             <w:vAlign w:val="center"/>
           </w:tcPr>
           <w:p>
             <w:pPr>
+              <w:jc w:val="center"/>
               <w:rPr>
                 <w:rFonts w:ascii="Times New Roman" w:hAnsi="Times New Roman" w:cs="Times New Roman"/>
                 <w:sz w:val="20"/>
                 <w:szCs w:val="20"/>
               </w:rPr>
             </w:pPr>
+            <w:r>
+              <w:rPr>
+                <w:rFonts w:ascii="Times New Roman" w:hAnsi="Times New Roman" w:cs="Times New Roman"/>
+                <w:sz w:val="20"/>
+                <w:szCs w:val="20"/>
+              </w:rPr>
+              <w:t>Northern Rock Sole</w:t>
+            </w:r>
           </w:p>
         </w:tc>
         <w:tc>
@@ -4811,15 +4689,12 @@
               <w:ind w:left="40" w:right="-105"/>
               <w:cnfStyle w:val="000000000000" w:firstRow="0" w:lastRow="0" w:firstColumn="0" w:lastColumn="0" w:oddVBand="0" w:evenVBand="0" w:oddHBand="0" w:evenHBand="0" w:firstRowFirstColumn="0" w:firstRowLastColumn="0" w:lastRowFirstColumn="0" w:lastRowLastColumn="0"/>
               <w:rPr>
-                <w:rFonts w:ascii="Times New Roman" w:hAnsi="Times New Roman" w:cs="Times New Roman"/>
+                <w:rFonts w:ascii="Times New Roman" w:eastAsia="Calibri" w:hAnsi="Times New Roman" w:cs="Times New Roman"/>
                 <w:sz w:val="16"/>
                 <w:szCs w:val="16"/>
               </w:rPr>
             </w:pPr>
             <m:oMathPara>
-              <m:oMathParaPr>
-                <m:jc m:val="left"/>
-              </m:oMathParaPr>
               <m:oMath>
                 <m:r>
                   <m:rPr>
@@ -5260,29 +5135,7 @@
                     <w:sz w:val="16"/>
                     <w:szCs w:val="16"/>
                   </w:rPr>
-                  <m:t>(</m:t>
-                </m:r>
-                <m:r>
-                  <m:rPr>
-                    <m:sty m:val="p"/>
-                  </m:rPr>
-                  <w:rPr>
-                    <w:rFonts w:ascii="Cambria Math" w:hAnsi="Cambria Math" w:cs="Times New Roman"/>
-                    <w:sz w:val="16"/>
-                    <w:szCs w:val="16"/>
-                  </w:rPr>
-                  <m:t>lat, lon</m:t>
-                </m:r>
-                <m:r>
-                  <m:rPr>
-                    <m:sty m:val="p"/>
-                  </m:rPr>
-                  <w:rPr>
-                    <w:rFonts w:ascii="Cambria Math" w:hAnsi="Cambria Math" w:cs="Times New Roman"/>
-                    <w:sz w:val="16"/>
-                    <w:szCs w:val="16"/>
-                  </w:rPr>
-                  <m:t xml:space="preserve">, by=T)+ </m:t>
+                  <m:t xml:space="preserve">(doy, by=T)+ </m:t>
                 </m:r>
                 <m:sSub>
                   <m:sSubPr>
@@ -5345,14 +5198,6 @@
                 <w:szCs w:val="20"/>
               </w:rPr>
             </w:pPr>
-            <w:r>
-              <w:rPr>
-                <w:rFonts w:ascii="Times New Roman" w:hAnsi="Times New Roman" w:cs="Times New Roman"/>
-                <w:sz w:val="20"/>
-                <w:szCs w:val="20"/>
-              </w:rPr>
-              <w:t>80.3</w:t>
-            </w:r>
           </w:p>
         </w:tc>
         <w:tc>
@@ -5374,30 +5219,618 @@
                 <w:szCs w:val="20"/>
               </w:rPr>
             </w:pPr>
-            <w:r>
+          </w:p>
+        </w:tc>
+      </w:tr>
+      <w:tr>
+        <w:trPr>
+          <w:cnfStyle w:val="000000100000" w:firstRow="0" w:lastRow="0" w:firstColumn="0" w:lastColumn="0" w:oddVBand="0" w:evenVBand="0" w:oddHBand="1" w:evenHBand="0" w:firstRowFirstColumn="0" w:firstRowLastColumn="0" w:lastRowFirstColumn="0" w:lastRowLastColumn="0"/>
+          <w:trHeight w:val="460"/>
+          <w:jc w:val="center"/>
+        </w:trPr>
+        <w:tc>
+          <w:tcPr>
+            <w:cnfStyle w:val="001000000000" w:firstRow="0" w:lastRow="0" w:firstColumn="1" w:lastColumn="0" w:oddVBand="0" w:evenVBand="0" w:oddHBand="0" w:evenHBand="0" w:firstRowFirstColumn="0" w:firstRowLastColumn="0" w:lastRowFirstColumn="0" w:lastRowLastColumn="0"/>
+            <w:tcW w:w="946" w:type="dxa"/>
+            <w:tcBorders>
+              <w:top w:val="single" w:sz="4" w:space="0" w:color="auto"/>
+              <w:bottom w:val="single" w:sz="4" w:space="0" w:color="auto"/>
+            </w:tcBorders>
+            <w:vAlign w:val="center"/>
+          </w:tcPr>
+          <w:p>
+            <w:pPr>
+              <w:jc w:val="center"/>
               <w:rPr>
                 <w:rFonts w:ascii="Times New Roman" w:hAnsi="Times New Roman" w:cs="Times New Roman"/>
                 <w:sz w:val="20"/>
                 <w:szCs w:val="20"/>
               </w:rPr>
-              <w:t>6</w:t>
-            </w:r>
+            </w:pPr>
             <w:r>
               <w:rPr>
                 <w:rFonts w:ascii="Times New Roman" w:hAnsi="Times New Roman" w:cs="Times New Roman"/>
                 <w:sz w:val="20"/>
                 <w:szCs w:val="20"/>
               </w:rPr>
-              <w:t>7.2</w:t>
+              <w:t>Pacific Cod</w:t>
             </w:r>
+          </w:p>
+        </w:tc>
+        <w:tc>
+          <w:tcPr>
+            <w:tcW w:w="1214" w:type="dxa"/>
+            <w:tcBorders>
+              <w:top w:val="single" w:sz="4" w:space="0" w:color="auto"/>
+              <w:bottom w:val="single" w:sz="4" w:space="0" w:color="auto"/>
+            </w:tcBorders>
+            <w:vAlign w:val="center"/>
+          </w:tcPr>
+          <w:p>
+            <w:pPr>
+              <w:ind w:left="40" w:right="-105"/>
+              <w:jc w:val="center"/>
+              <w:cnfStyle w:val="000000100000" w:firstRow="0" w:lastRow="0" w:firstColumn="0" w:lastColumn="0" w:oddVBand="0" w:evenVBand="0" w:oddHBand="1" w:evenHBand="0" w:firstRowFirstColumn="0" w:firstRowLastColumn="0" w:lastRowFirstColumn="0" w:lastRowLastColumn="0"/>
+              <w:rPr>
+                <w:rFonts w:ascii="Times New Roman" w:hAnsi="Times New Roman" w:cs="Times New Roman"/>
+                <w:sz w:val="16"/>
+                <w:szCs w:val="16"/>
+              </w:rPr>
+            </w:pPr>
             <w:r>
+              <w:rPr>
+                <w:rFonts w:ascii="Times New Roman" w:hAnsi="Times New Roman" w:cs="Times New Roman"/>
+                <w:sz w:val="16"/>
+                <w:szCs w:val="16"/>
+              </w:rPr>
+              <w:t>Larvae</w:t>
+            </w:r>
+          </w:p>
+        </w:tc>
+        <w:tc>
+          <w:tcPr>
+            <w:tcW w:w="5490" w:type="dxa"/>
+            <w:tcBorders>
+              <w:top w:val="single" w:sz="4" w:space="0" w:color="auto"/>
+              <w:bottom w:val="single" w:sz="4" w:space="0" w:color="auto"/>
+            </w:tcBorders>
+            <w:vAlign w:val="center"/>
+          </w:tcPr>
+          <w:p>
+            <w:pPr>
+              <w:ind w:left="40" w:right="-105"/>
+              <w:cnfStyle w:val="000000100000" w:firstRow="0" w:lastRow="0" w:firstColumn="0" w:lastColumn="0" w:oddVBand="0" w:evenVBand="0" w:oddHBand="1" w:evenHBand="0" w:firstRowFirstColumn="0" w:firstRowLastColumn="0" w:lastRowFirstColumn="0" w:lastRowLastColumn="0"/>
+              <w:rPr>
+                <w:rFonts w:ascii="Times New Roman" w:eastAsia="Calibri" w:hAnsi="Times New Roman" w:cs="Times New Roman"/>
+                <w:sz w:val="16"/>
+                <w:szCs w:val="16"/>
+              </w:rPr>
+            </w:pPr>
+            <m:oMathPara>
+              <m:oMath>
+                <m:r>
+                  <m:rPr>
+                    <m:sty m:val="p"/>
+                  </m:rPr>
+                  <w:rPr>
+                    <w:rFonts w:ascii="Cambria Math" w:hAnsi="Cambria Math" w:cs="Times New Roman"/>
+                    <w:sz w:val="16"/>
+                    <w:szCs w:val="16"/>
+                  </w:rPr>
+                  <m:t xml:space="preserve">ln⁡(count)= </m:t>
+                </m:r>
+                <m:sSub>
+                  <m:sSubPr>
+                    <m:ctrlPr>
+                      <w:rPr>
+                        <w:rFonts w:ascii="Cambria Math" w:hAnsi="Cambria Math" w:cs="Times New Roman"/>
+                        <w:iCs/>
+                        <w:sz w:val="16"/>
+                        <w:szCs w:val="16"/>
+                      </w:rPr>
+                    </m:ctrlPr>
+                  </m:sSubPr>
+                  <m:e>
+                    <m:r>
+                      <w:rPr>
+                        <w:rFonts w:ascii="Cambria Math" w:hAnsi="Cambria Math" w:cs="Times New Roman"/>
+                        <w:sz w:val="16"/>
+                        <w:szCs w:val="16"/>
+                      </w:rPr>
+                      <m:t>re</m:t>
+                    </m:r>
+                    <m:d>
+                      <m:dPr>
+                        <m:ctrlPr>
+                          <w:rPr>
+                            <w:rFonts w:ascii="Cambria Math" w:hAnsi="Cambria Math" w:cs="Times New Roman"/>
+                            <w:sz w:val="16"/>
+                            <w:szCs w:val="16"/>
+                          </w:rPr>
+                        </m:ctrlPr>
+                      </m:dPr>
+                      <m:e>
+                        <m:r>
+                          <w:rPr>
+                            <w:rFonts w:ascii="Cambria Math" w:hAnsi="Cambria Math" w:cs="Times New Roman"/>
+                            <w:sz w:val="16"/>
+                            <w:szCs w:val="16"/>
+                          </w:rPr>
+                          <m:t>y</m:t>
+                        </m:r>
+                      </m:e>
+                    </m:d>
+                    <m:r>
+                      <m:rPr>
+                        <m:sty m:val="p"/>
+                      </m:rPr>
+                      <w:rPr>
+                        <w:rFonts w:ascii="Cambria Math" w:hAnsi="Cambria Math" w:cs="Times New Roman"/>
+                        <w:sz w:val="16"/>
+                        <w:szCs w:val="16"/>
+                      </w:rPr>
+                      <m:t>+s</m:t>
+                    </m:r>
+                  </m:e>
+                  <m:sub>
+                    <m:r>
+                      <w:rPr>
+                        <w:rFonts w:ascii="Cambria Math" w:hAnsi="Cambria Math" w:cs="Times New Roman"/>
+                        <w:sz w:val="16"/>
+                        <w:szCs w:val="16"/>
+                      </w:rPr>
+                      <m:t>1</m:t>
+                    </m:r>
+                  </m:sub>
+                </m:sSub>
+                <m:d>
+                  <m:dPr>
+                    <m:ctrlPr>
+                      <w:rPr>
+                        <w:rFonts w:ascii="Cambria Math" w:hAnsi="Cambria Math" w:cs="Times New Roman"/>
+                        <w:iCs/>
+                        <w:sz w:val="16"/>
+                        <w:szCs w:val="16"/>
+                      </w:rPr>
+                    </m:ctrlPr>
+                  </m:dPr>
+                  <m:e>
+                    <m:r>
+                      <m:rPr>
+                        <m:sty m:val="p"/>
+                      </m:rPr>
+                      <w:rPr>
+                        <w:rFonts w:ascii="Cambria Math" w:hAnsi="Cambria Math" w:cs="Times New Roman"/>
+                        <w:sz w:val="16"/>
+                        <w:szCs w:val="16"/>
+                      </w:rPr>
+                      <m:t>lat,lon</m:t>
+                    </m:r>
+                  </m:e>
+                </m:d>
+                <m:r>
+                  <m:rPr>
+                    <m:sty m:val="p"/>
+                  </m:rPr>
+                  <w:rPr>
+                    <w:rFonts w:ascii="Cambria Math" w:hAnsi="Cambria Math" w:cs="Times New Roman"/>
+                    <w:sz w:val="16"/>
+                    <w:szCs w:val="16"/>
+                  </w:rPr>
+                  <m:t>+</m:t>
+                </m:r>
+                <m:sSub>
+                  <m:sSubPr>
+                    <m:ctrlPr>
+                      <w:rPr>
+                        <w:rFonts w:ascii="Cambria Math" w:hAnsi="Cambria Math" w:cs="Times New Roman"/>
+                        <w:iCs/>
+                        <w:sz w:val="16"/>
+                        <w:szCs w:val="16"/>
+                      </w:rPr>
+                    </m:ctrlPr>
+                  </m:sSubPr>
+                  <m:e>
+                    <m:r>
+                      <m:rPr>
+                        <m:sty m:val="p"/>
+                      </m:rPr>
+                      <w:rPr>
+                        <w:rFonts w:ascii="Cambria Math" w:hAnsi="Cambria Math" w:cs="Times New Roman"/>
+                        <w:sz w:val="16"/>
+                        <w:szCs w:val="16"/>
+                      </w:rPr>
+                      <m:t>s</m:t>
+                    </m:r>
+                  </m:e>
+                  <m:sub>
+                    <m:r>
+                      <w:rPr>
+                        <w:rFonts w:ascii="Cambria Math" w:hAnsi="Cambria Math" w:cs="Times New Roman"/>
+                        <w:sz w:val="16"/>
+                        <w:szCs w:val="16"/>
+                      </w:rPr>
+                      <m:t>2</m:t>
+                    </m:r>
+                  </m:sub>
+                </m:sSub>
+                <m:d>
+                  <m:dPr>
+                    <m:ctrlPr>
+                      <w:rPr>
+                        <w:rFonts w:ascii="Cambria Math" w:hAnsi="Cambria Math" w:cs="Times New Roman"/>
+                        <w:iCs/>
+                        <w:sz w:val="16"/>
+                        <w:szCs w:val="16"/>
+                      </w:rPr>
+                    </m:ctrlPr>
+                  </m:dPr>
+                  <m:e>
+                    <m:sSub>
+                      <m:sSubPr>
+                        <m:ctrlPr>
+                          <w:rPr>
+                            <w:rFonts w:ascii="Cambria Math" w:hAnsi="Cambria Math" w:cs="Times New Roman"/>
+                            <w:iCs/>
+                            <w:sz w:val="16"/>
+                            <w:szCs w:val="16"/>
+                          </w:rPr>
+                        </m:ctrlPr>
+                      </m:sSubPr>
+                      <m:e>
+                        <m:r>
+                          <m:rPr>
+                            <m:sty m:val="p"/>
+                          </m:rPr>
+                          <w:rPr>
+                            <w:rFonts w:ascii="Cambria Math" w:hAnsi="Cambria Math" w:cs="Times New Roman"/>
+                            <w:sz w:val="16"/>
+                            <w:szCs w:val="16"/>
+                          </w:rPr>
+                          <m:t>J</m:t>
+                        </m:r>
+                      </m:e>
+                      <m:sub>
+                        <m:r>
+                          <m:rPr>
+                            <m:sty m:val="p"/>
+                          </m:rPr>
+                          <w:rPr>
+                            <w:rFonts w:ascii="Cambria Math" w:hAnsi="Cambria Math" w:cs="Times New Roman"/>
+                            <w:sz w:val="16"/>
+                            <w:szCs w:val="16"/>
+                          </w:rPr>
+                          <m:t>lat,lon</m:t>
+                        </m:r>
+                      </m:sub>
+                    </m:sSub>
+                  </m:e>
+                </m:d>
+                <m:r>
+                  <m:rPr>
+                    <m:sty m:val="p"/>
+                  </m:rPr>
+                  <w:rPr>
+                    <w:rFonts w:ascii="Cambria Math" w:hAnsi="Cambria Math" w:cs="Times New Roman"/>
+                    <w:sz w:val="16"/>
+                    <w:szCs w:val="16"/>
+                  </w:rPr>
+                  <m:t>+</m:t>
+                </m:r>
+                <m:sSub>
+                  <m:sSubPr>
+                    <m:ctrlPr>
+                      <w:rPr>
+                        <w:rFonts w:ascii="Cambria Math" w:hAnsi="Cambria Math" w:cs="Times New Roman"/>
+                        <w:iCs/>
+                        <w:sz w:val="16"/>
+                        <w:szCs w:val="16"/>
+                      </w:rPr>
+                    </m:ctrlPr>
+                  </m:sSubPr>
+                  <m:e>
+                    <m:r>
+                      <m:rPr>
+                        <m:sty m:val="p"/>
+                      </m:rPr>
+                      <w:rPr>
+                        <w:rFonts w:ascii="Cambria Math" w:hAnsi="Cambria Math" w:cs="Times New Roman"/>
+                        <w:sz w:val="16"/>
+                        <w:szCs w:val="16"/>
+                      </w:rPr>
+                      <m:t>s</m:t>
+                    </m:r>
+                  </m:e>
+                  <m:sub>
+                    <m:r>
+                      <w:rPr>
+                        <w:rFonts w:ascii="Cambria Math" w:hAnsi="Cambria Math" w:cs="Times New Roman"/>
+                        <w:sz w:val="16"/>
+                        <w:szCs w:val="16"/>
+                      </w:rPr>
+                      <m:t>3</m:t>
+                    </m:r>
+                  </m:sub>
+                </m:sSub>
+                <m:d>
+                  <m:dPr>
+                    <m:ctrlPr>
+                      <w:rPr>
+                        <w:rFonts w:ascii="Cambria Math" w:hAnsi="Cambria Math" w:cs="Times New Roman"/>
+                        <w:iCs/>
+                        <w:sz w:val="16"/>
+                        <w:szCs w:val="16"/>
+                      </w:rPr>
+                    </m:ctrlPr>
+                  </m:dPr>
+                  <m:e>
+                    <m:sSub>
+                      <m:sSubPr>
+                        <m:ctrlPr>
+                          <w:rPr>
+                            <w:rFonts w:ascii="Cambria Math" w:hAnsi="Cambria Math" w:cs="Times New Roman"/>
+                            <w:iCs/>
+                            <w:sz w:val="16"/>
+                            <w:szCs w:val="16"/>
+                          </w:rPr>
+                        </m:ctrlPr>
+                      </m:sSubPr>
+                      <m:e>
+                        <m:r>
+                          <w:rPr>
+                            <w:rFonts w:ascii="Cambria Math" w:hAnsi="Cambria Math" w:cs="Times New Roman"/>
+                            <w:sz w:val="16"/>
+                            <w:szCs w:val="16"/>
+                          </w:rPr>
+                          <m:t>SST</m:t>
+                        </m:r>
+                      </m:e>
+                      <m:sub>
+                        <m:r>
+                          <m:rPr>
+                            <m:sty m:val="p"/>
+                          </m:rPr>
+                          <w:rPr>
+                            <w:rFonts w:ascii="Cambria Math" w:hAnsi="Cambria Math" w:cs="Times New Roman"/>
+                            <w:sz w:val="16"/>
+                            <w:szCs w:val="16"/>
+                          </w:rPr>
+                          <m:t>lat,lon</m:t>
+                        </m:r>
+                      </m:sub>
+                    </m:sSub>
+                  </m:e>
+                </m:d>
+                <m:r>
+                  <m:rPr>
+                    <m:sty m:val="p"/>
+                  </m:rPr>
+                  <w:rPr>
+                    <w:rFonts w:ascii="Cambria Math" w:hAnsi="Cambria Math" w:cs="Times New Roman"/>
+                    <w:sz w:val="16"/>
+                    <w:szCs w:val="16"/>
+                  </w:rPr>
+                  <m:t>+</m:t>
+                </m:r>
+                <m:sSub>
+                  <m:sSubPr>
+                    <m:ctrlPr>
+                      <w:rPr>
+                        <w:rFonts w:ascii="Cambria Math" w:hAnsi="Cambria Math" w:cs="Times New Roman"/>
+                        <w:iCs/>
+                        <w:sz w:val="16"/>
+                        <w:szCs w:val="16"/>
+                      </w:rPr>
+                    </m:ctrlPr>
+                  </m:sSubPr>
+                  <m:e>
+                    <m:r>
+                      <m:rPr>
+                        <m:sty m:val="p"/>
+                      </m:rPr>
+                      <w:rPr>
+                        <w:rFonts w:ascii="Cambria Math" w:hAnsi="Cambria Math" w:cs="Times New Roman"/>
+                        <w:sz w:val="16"/>
+                        <w:szCs w:val="16"/>
+                      </w:rPr>
+                      <m:t>s</m:t>
+                    </m:r>
+                  </m:e>
+                  <m:sub>
+                    <m:r>
+                      <w:rPr>
+                        <w:rFonts w:ascii="Cambria Math" w:hAnsi="Cambria Math" w:cs="Times New Roman"/>
+                        <w:sz w:val="16"/>
+                        <w:szCs w:val="16"/>
+                      </w:rPr>
+                      <m:t>4</m:t>
+                    </m:r>
+                  </m:sub>
+                </m:sSub>
+                <m:d>
+                  <m:dPr>
+                    <m:ctrlPr>
+                      <w:rPr>
+                        <w:rFonts w:ascii="Cambria Math" w:hAnsi="Cambria Math" w:cs="Times New Roman"/>
+                        <w:iCs/>
+                        <w:sz w:val="16"/>
+                        <w:szCs w:val="16"/>
+                      </w:rPr>
+                    </m:ctrlPr>
+                  </m:dPr>
+                  <m:e>
+                    <m:sSub>
+                      <m:sSubPr>
+                        <m:ctrlPr>
+                          <w:rPr>
+                            <w:rFonts w:ascii="Cambria Math" w:hAnsi="Cambria Math" w:cs="Times New Roman"/>
+                            <w:iCs/>
+                            <w:sz w:val="16"/>
+                            <w:szCs w:val="16"/>
+                          </w:rPr>
+                        </m:ctrlPr>
+                      </m:sSubPr>
+                      <m:e>
+                        <m:r>
+                          <w:rPr>
+                            <w:rFonts w:ascii="Cambria Math" w:hAnsi="Cambria Math" w:cs="Times New Roman"/>
+                            <w:sz w:val="16"/>
+                            <w:szCs w:val="16"/>
+                          </w:rPr>
+                          <m:t>SSS</m:t>
+                        </m:r>
+                      </m:e>
+                      <m:sub>
+                        <m:r>
+                          <m:rPr>
+                            <m:sty m:val="p"/>
+                          </m:rPr>
+                          <w:rPr>
+                            <w:rFonts w:ascii="Cambria Math" w:hAnsi="Cambria Math" w:cs="Times New Roman"/>
+                            <w:sz w:val="16"/>
+                            <w:szCs w:val="16"/>
+                          </w:rPr>
+                          <m:t>lat,lon</m:t>
+                        </m:r>
+                      </m:sub>
+                    </m:sSub>
+                  </m:e>
+                </m:d>
+                <m:r>
+                  <m:rPr>
+                    <m:sty m:val="p"/>
+                  </m:rPr>
+                  <w:rPr>
+                    <w:rFonts w:ascii="Cambria Math" w:hAnsi="Cambria Math" w:cs="Times New Roman"/>
+                    <w:sz w:val="16"/>
+                    <w:szCs w:val="16"/>
+                  </w:rPr>
+                  <m:t>+</m:t>
+                </m:r>
+                <m:sSub>
+                  <m:sSubPr>
+                    <m:ctrlPr>
+                      <w:rPr>
+                        <w:rFonts w:ascii="Cambria Math" w:hAnsi="Cambria Math" w:cs="Times New Roman"/>
+                        <w:sz w:val="16"/>
+                        <w:szCs w:val="16"/>
+                      </w:rPr>
+                    </m:ctrlPr>
+                  </m:sSubPr>
+                  <m:e>
+                    <m:r>
+                      <w:rPr>
+                        <w:rFonts w:ascii="Cambria Math" w:hAnsi="Cambria Math" w:cs="Times New Roman"/>
+                        <w:sz w:val="16"/>
+                        <w:szCs w:val="16"/>
+                      </w:rPr>
+                      <m:t>s</m:t>
+                    </m:r>
+                  </m:e>
+                  <m:sub>
+                    <m:r>
+                      <w:rPr>
+                        <w:rFonts w:ascii="Cambria Math" w:hAnsi="Cambria Math" w:cs="Times New Roman"/>
+                        <w:sz w:val="16"/>
+                        <w:szCs w:val="16"/>
+                      </w:rPr>
+                      <m:t>5</m:t>
+                    </m:r>
+                  </m:sub>
+                </m:sSub>
+                <m:r>
+                  <m:rPr>
+                    <m:sty m:val="p"/>
+                  </m:rPr>
+                  <w:rPr>
+                    <w:rFonts w:ascii="Cambria Math" w:hAnsi="Cambria Math" w:cs="Times New Roman"/>
+                    <w:sz w:val="16"/>
+                    <w:szCs w:val="16"/>
+                  </w:rPr>
+                  <m:t xml:space="preserve">(doy, by=T)+ </m:t>
+                </m:r>
+                <m:sSub>
+                  <m:sSubPr>
+                    <m:ctrlPr>
+                      <w:rPr>
+                        <w:rFonts w:ascii="Cambria Math" w:hAnsi="Cambria Math" w:cs="Times New Roman"/>
+                        <w:iCs/>
+                        <w:sz w:val="16"/>
+                        <w:szCs w:val="16"/>
+                      </w:rPr>
+                    </m:ctrlPr>
+                  </m:sSubPr>
+                  <m:e>
+                    <m:r>
+                      <m:rPr>
+                        <m:sty m:val="p"/>
+                      </m:rPr>
+                      <w:rPr>
+                        <w:rFonts w:ascii="Cambria Math" w:hAnsi="Cambria Math" w:cs="Times New Roman"/>
+                        <w:sz w:val="16"/>
+                        <w:szCs w:val="16"/>
+                      </w:rPr>
+                      <m:t>ε</m:t>
+                    </m:r>
+                  </m:e>
+                  <m:sub>
+                    <m:r>
+                      <m:rPr>
+                        <m:sty m:val="p"/>
+                      </m:rPr>
+                      <w:rPr>
+                        <w:rFonts w:ascii="Cambria Math" w:hAnsi="Cambria Math" w:cs="Times New Roman"/>
+                        <w:sz w:val="16"/>
+                        <w:szCs w:val="16"/>
+                      </w:rPr>
+                      <m:t>lat,lon</m:t>
+                    </m:r>
+                  </m:sub>
+                </m:sSub>
+              </m:oMath>
+            </m:oMathPara>
+          </w:p>
+        </w:tc>
+        <w:tc>
+          <w:tcPr>
+            <w:tcW w:w="598" w:type="dxa"/>
+            <w:tcBorders>
+              <w:top w:val="single" w:sz="4" w:space="0" w:color="auto"/>
+              <w:bottom w:val="single" w:sz="4" w:space="0" w:color="auto"/>
+            </w:tcBorders>
+            <w:vAlign w:val="center"/>
+          </w:tcPr>
+          <w:p>
+            <w:pPr>
+              <w:jc w:val="center"/>
+              <w:cnfStyle w:val="000000100000" w:firstRow="0" w:lastRow="0" w:firstColumn="0" w:lastColumn="0" w:oddVBand="0" w:evenVBand="0" w:oddHBand="1" w:evenHBand="0" w:firstRowFirstColumn="0" w:firstRowLastColumn="0" w:lastRowFirstColumn="0" w:lastRowLastColumn="0"/>
               <w:rPr>
                 <w:rFonts w:ascii="Times New Roman" w:hAnsi="Times New Roman" w:cs="Times New Roman"/>
                 <w:sz w:val="20"/>
                 <w:szCs w:val="20"/>
               </w:rPr>
-              <w:t>%</w:t>
-            </w:r>
+            </w:pPr>
+          </w:p>
+        </w:tc>
+        <w:tc>
+          <w:tcPr>
+            <w:tcW w:w="990" w:type="dxa"/>
+            <w:tcBorders>
+              <w:top w:val="single" w:sz="4" w:space="0" w:color="auto"/>
+              <w:bottom w:val="single" w:sz="4" w:space="0" w:color="auto"/>
+            </w:tcBorders>
+            <w:vAlign w:val="center"/>
+          </w:tcPr>
+          <w:p>
+            <w:pPr>
+              <w:jc w:val="center"/>
+              <w:cnfStyle w:val="000000100000" w:firstRow="0" w:lastRow="0" w:firstColumn="0" w:lastColumn="0" w:oddVBand="0" w:evenVBand="0" w:oddHBand="1" w:evenHBand="0" w:firstRowFirstColumn="0" w:firstRowLastColumn="0" w:lastRowFirstColumn="0" w:lastRowLastColumn="0"/>
+              <w:rPr>
+                <w:rFonts w:ascii="Times New Roman" w:hAnsi="Times New Roman" w:cs="Times New Roman"/>
+                <w:sz w:val="20"/>
+                <w:szCs w:val="20"/>
+              </w:rPr>
+            </w:pPr>
           </w:p>
         </w:tc>
       </w:tr>

</xml_diff>